<commit_message>
answere the first question
</commit_message>
<xml_diff>
--- a/Assignment 1.docx
+++ b/Assignment 1.docx
@@ -1,6 +1,6 @@
 
 <file path=word/document.xml><?xml version="1.0" encoding="utf-8"?>
-<w:document xmlns:wpc="http://schemas.microsoft.com/office/word/2010/wordprocessingCanvas" xmlns:cx="http://schemas.microsoft.com/office/drawing/2014/chartex" xmlns:mc="http://schemas.openxmlformats.org/markup-compatibility/2006" xmlns:o="urn:schemas-microsoft-com:office:office" xmlns:r="http://schemas.openxmlformats.org/officeDocument/2006/relationships" xmlns:m="http://schemas.openxmlformats.org/officeDocument/2006/math" xmlns:v="urn:schemas-microsoft-com:vml" xmlns:wp14="http://schemas.microsoft.com/office/word/2010/wordprocessingDrawing" xmlns:wp="http://schemas.openxmlformats.org/drawingml/2006/wordprocessingDrawing" xmlns:w10="urn:schemas-microsoft-com:office:word" xmlns:w="http://schemas.openxmlformats.org/wordprocessingml/2006/main" xmlns:w14="http://schemas.microsoft.com/office/word/2010/wordml" xmlns:w15="http://schemas.microsoft.com/office/word/2012/wordml" xmlns:w16se="http://schemas.microsoft.com/office/word/2015/wordml/symex" xmlns:wpg="http://schemas.microsoft.com/office/word/2010/wordprocessingGroup" xmlns:wpi="http://schemas.microsoft.com/office/word/2010/wordprocessingInk" xmlns:wne="http://schemas.microsoft.com/office/word/2006/wordml" xmlns:wps="http://schemas.microsoft.com/office/word/2010/wordprocessingShape" mc:Ignorable="w14 w15 w16se wp14">
+<w:document xmlns:wpc="http://schemas.microsoft.com/office/word/2010/wordprocessingCanvas" xmlns:cx="http://schemas.microsoft.com/office/drawing/2014/chartex" xmlns:cx1="http://schemas.microsoft.com/office/drawing/2015/9/8/chartex" xmlns:cx2="http://schemas.microsoft.com/office/drawing/2015/10/21/chartex" xmlns:cx3="http://schemas.microsoft.com/office/drawing/2016/5/9/chartex" xmlns:cx4="http://schemas.microsoft.com/office/drawing/2016/5/10/chartex" xmlns:cx5="http://schemas.microsoft.com/office/drawing/2016/5/11/chartex" xmlns:cx6="http://schemas.microsoft.com/office/drawing/2016/5/12/chartex" xmlns:cx7="http://schemas.microsoft.com/office/drawing/2016/5/13/chartex" xmlns:cx8="http://schemas.microsoft.com/office/drawing/2016/5/14/chartex" xmlns:mc="http://schemas.openxmlformats.org/markup-compatibility/2006" xmlns:aink="http://schemas.microsoft.com/office/drawing/2016/ink" xmlns:am3d="http://schemas.microsoft.com/office/drawing/2017/model3d" xmlns:o="urn:schemas-microsoft-com:office:office" xmlns:r="http://schemas.openxmlformats.org/officeDocument/2006/relationships" xmlns:m="http://schemas.openxmlformats.org/officeDocument/2006/math" xmlns:v="urn:schemas-microsoft-com:vml" xmlns:wp14="http://schemas.microsoft.com/office/word/2010/wordprocessingDrawing" xmlns:wp="http://schemas.openxmlformats.org/drawingml/2006/wordprocessingDrawing" xmlns:w10="urn:schemas-microsoft-com:office:word" xmlns:w="http://schemas.openxmlformats.org/wordprocessingml/2006/main" xmlns:w14="http://schemas.microsoft.com/office/word/2010/wordml" xmlns:w15="http://schemas.microsoft.com/office/word/2012/wordml" xmlns:w16cid="http://schemas.microsoft.com/office/word/2016/wordml/cid" xmlns:w16se="http://schemas.microsoft.com/office/word/2015/wordml/symex" xmlns:wpg="http://schemas.microsoft.com/office/word/2010/wordprocessingGroup" xmlns:wpi="http://schemas.microsoft.com/office/word/2010/wordprocessingInk" xmlns:wne="http://schemas.microsoft.com/office/word/2006/wordml" xmlns:wps="http://schemas.microsoft.com/office/word/2010/wordprocessingShape" mc:Ignorable="w14 w15 w16se w16cid wp14">
   <w:body>
     <w:p>
       <w:pPr>
@@ -11,7 +11,7 @@
           <w:noProof/>
         </w:rPr>
         <w:drawing>
-          <wp:inline distT="0" distB="0" distL="0" distR="0">
+          <wp:inline distT="0" distB="0" distL="0" distR="0" wp14:anchorId="6CABF6B7" wp14:editId="1C24C1D8">
             <wp:extent cx="3352800" cy="1085850"/>
             <wp:effectExtent l="0" t="0" r="0" b="0"/>
             <wp:docPr id="2" name="Picture 2"/>
@@ -26,7 +26,7 @@
                     <pic:cNvPicPr/>
                   </pic:nvPicPr>
                   <pic:blipFill>
-                    <a:blip r:embed="rId4">
+                    <a:blip r:embed="rId7">
                       <a:extLst>
                         <a:ext uri="{28A0092B-C50C-407E-A947-70E740481C1C}">
                           <a14:useLocalDpi xmlns:a14="http://schemas.microsoft.com/office/drawing/2010/main" val="0"/>
@@ -171,54 +171,8 @@
           <w:sz w:val="32"/>
           <w:szCs w:val="32"/>
         </w:rPr>
-        <w:t xml:space="preserve">Name - </w:t>
+        <w:t>Name - Abrham Tesfaye Tegegnwork</w:t>
       </w:r>
-      <w:proofErr w:type="spellStart"/>
-      <w:r>
-        <w:rPr>
-          <w:rFonts w:ascii="Times New Roman" w:hAnsi="Times New Roman" w:cs="Times New Roman"/>
-          <w:sz w:val="32"/>
-          <w:szCs w:val="32"/>
-        </w:rPr>
-        <w:t>Abrham</w:t>
-      </w:r>
-      <w:proofErr w:type="spellEnd"/>
-      <w:r>
-        <w:rPr>
-          <w:rFonts w:ascii="Times New Roman" w:hAnsi="Times New Roman" w:cs="Times New Roman"/>
-          <w:sz w:val="32"/>
-          <w:szCs w:val="32"/>
-        </w:rPr>
-        <w:t xml:space="preserve"> </w:t>
-      </w:r>
-      <w:proofErr w:type="spellStart"/>
-      <w:r>
-        <w:rPr>
-          <w:rFonts w:ascii="Times New Roman" w:hAnsi="Times New Roman" w:cs="Times New Roman"/>
-          <w:sz w:val="32"/>
-          <w:szCs w:val="32"/>
-        </w:rPr>
-        <w:t>Tesfaye</w:t>
-      </w:r>
-      <w:proofErr w:type="spellEnd"/>
-      <w:r>
-        <w:rPr>
-          <w:rFonts w:ascii="Times New Roman" w:hAnsi="Times New Roman" w:cs="Times New Roman"/>
-          <w:sz w:val="32"/>
-          <w:szCs w:val="32"/>
-        </w:rPr>
-        <w:t xml:space="preserve"> </w:t>
-      </w:r>
-      <w:proofErr w:type="spellStart"/>
-      <w:r>
-        <w:rPr>
-          <w:rFonts w:ascii="Times New Roman" w:hAnsi="Times New Roman" w:cs="Times New Roman"/>
-          <w:sz w:val="32"/>
-          <w:szCs w:val="32"/>
-        </w:rPr>
-        <w:t>Tegegnwork</w:t>
-      </w:r>
-      <w:proofErr w:type="spellEnd"/>
     </w:p>
     <w:p>
       <w:pPr>
@@ -287,7 +241,7 @@
         </w:rPr>
         <w:t xml:space="preserve"> </w:t>
       </w:r>
-      <w:hyperlink r:id="rId5" w:history="1">
+      <w:hyperlink r:id="rId8" w:history="1">
         <w:r>
           <w:rPr>
             <w:rStyle w:val="Hyperlink"/>
@@ -358,83 +312,286 @@
           <w:sz w:val="32"/>
           <w:szCs w:val="32"/>
         </w:rPr>
-        <w:t xml:space="preserve">Submitted </w:t>
+        <w:t>Submitted To : Mr. Fitsum Alemu</w:t>
       </w:r>
-      <w:proofErr w:type="gramStart"/>
-      <w:r>
+    </w:p>
+    <w:p>
+      <w:pPr>
         <w:rPr>
           <w:rFonts w:ascii="Times New Roman" w:hAnsi="Times New Roman" w:cs="Times New Roman"/>
           <w:sz w:val="32"/>
           <w:szCs w:val="32"/>
         </w:rPr>
-        <w:t>To :</w:t>
-      </w:r>
-      <w:proofErr w:type="gramEnd"/>
-      <w:r>
+      </w:pPr>
+    </w:p>
+    <w:p>
+      <w:pPr>
+        <w:jc w:val="right"/>
         <w:rPr>
           <w:rFonts w:ascii="Times New Roman" w:hAnsi="Times New Roman" w:cs="Times New Roman"/>
           <w:sz w:val="32"/>
           <w:szCs w:val="32"/>
         </w:rPr>
-        <w:t xml:space="preserve"> Mr. </w:t>
-      </w:r>
-      <w:proofErr w:type="spellStart"/>
+      </w:pPr>
       <w:r>
         <w:rPr>
           <w:rFonts w:ascii="Times New Roman" w:hAnsi="Times New Roman" w:cs="Times New Roman"/>
           <w:sz w:val="32"/>
           <w:szCs w:val="32"/>
         </w:rPr>
-        <w:t>Fitsum</w:t>
+        <w:t>February 2020</w:t>
       </w:r>
-      <w:proofErr w:type="spellEnd"/>
-      <w:r>
+    </w:p>
+    <w:p>
+      <w:pPr>
+        <w:pStyle w:val="ListParagraph"/>
+        <w:numPr>
+          <w:ilvl w:val="0"/>
+          <w:numId w:val="1"/>
+        </w:numPr>
+        <w:jc w:val="center"/>
         <w:rPr>
           <w:rFonts w:ascii="Times New Roman" w:hAnsi="Times New Roman" w:cs="Times New Roman"/>
           <w:sz w:val="32"/>
           <w:szCs w:val="32"/>
         </w:rPr>
+      </w:pPr>
+      <w:r>
+        <w:rPr>
+          <w:rFonts w:ascii="Times New Roman" w:hAnsi="Times New Roman" w:cs="Times New Roman"/>
+          <w:sz w:val="32"/>
+          <w:szCs w:val="32"/>
+        </w:rPr>
+        <w:lastRenderedPageBreak/>
+        <w:t>History of Internet</w:t>
+      </w:r>
+    </w:p>
+    <w:p>
+      <w:pPr>
+        <w:spacing w:after="0" w:line="240" w:lineRule="auto"/>
+        <w:rPr>
+          <w:rFonts w:ascii="Times New Roman" w:eastAsia="Times New Roman" w:hAnsi="Times New Roman" w:cs="Times New Roman"/>
+          <w:color w:val="0E101A"/>
+          <w:sz w:val="24"/>
+          <w:szCs w:val="24"/>
+        </w:rPr>
+      </w:pPr>
+      <w:r>
+        <w:rPr>
+          <w:rFonts w:ascii="Times New Roman" w:eastAsia="Times New Roman" w:hAnsi="Times New Roman" w:cs="Times New Roman"/>
+          <w:color w:val="0E101A"/>
+          <w:sz w:val="24"/>
+          <w:szCs w:val="24"/>
+        </w:rPr>
+        <w:t xml:space="preserve">From secret </w:t>
+      </w:r>
+      <w:r>
+        <w:rPr>
+          <w:rFonts w:ascii="Times New Roman" w:eastAsia="Times New Roman" w:hAnsi="Times New Roman" w:cs="Times New Roman"/>
+          <w:color w:val="0E101A"/>
+          <w:sz w:val="24"/>
+          <w:szCs w:val="24"/>
+        </w:rPr>
+        <w:t>cold war</w:t>
+      </w:r>
+      <w:r>
+        <w:rPr>
+          <w:rFonts w:ascii="Times New Roman" w:eastAsia="Times New Roman" w:hAnsi="Times New Roman" w:cs="Times New Roman"/>
+          <w:color w:val="0E101A"/>
+          <w:sz w:val="24"/>
+          <w:szCs w:val="24"/>
+        </w:rPr>
+        <w:t xml:space="preserve"> military experiment to General Purpose Technology</w:t>
+      </w:r>
+      <w:r>
+        <w:rPr>
+          <w:rFonts w:ascii="Times New Roman" w:eastAsia="Times New Roman" w:hAnsi="Times New Roman" w:cs="Times New Roman"/>
+          <w:color w:val="0E101A"/>
+          <w:sz w:val="24"/>
+          <w:szCs w:val="24"/>
+        </w:rPr>
         <w:t xml:space="preserve"> </w:t>
       </w:r>
-      <w:proofErr w:type="spellStart"/>
       <w:r>
         <w:rPr>
-          <w:rFonts w:ascii="Times New Roman" w:hAnsi="Times New Roman" w:cs="Times New Roman"/>
-          <w:sz w:val="32"/>
-          <w:szCs w:val="32"/>
-        </w:rPr>
-        <w:t>Alemu</w:t>
+          <w:rFonts w:ascii="Times New Roman" w:eastAsia="Times New Roman" w:hAnsi="Times New Roman" w:cs="Times New Roman"/>
+          <w:color w:val="0E101A"/>
+          <w:sz w:val="24"/>
+          <w:szCs w:val="24"/>
+        </w:rPr>
+        <w:t>internet has evolved in such dramatic form since its inception 40 years ago.</w:t>
       </w:r>
-      <w:proofErr w:type="spellEnd"/>
-    </w:p>
-    <w:p>
-      <w:pPr>
-        <w:rPr>
-          <w:rFonts w:ascii="Times New Roman" w:hAnsi="Times New Roman" w:cs="Times New Roman"/>
-          <w:sz w:val="32"/>
-          <w:szCs w:val="32"/>
-        </w:rPr>
-      </w:pPr>
-    </w:p>
-    <w:p>
-      <w:pPr>
-        <w:jc w:val="right"/>
-        <w:rPr>
-          <w:rFonts w:ascii="Times New Roman" w:hAnsi="Times New Roman" w:cs="Times New Roman"/>
-          <w:sz w:val="32"/>
-          <w:szCs w:val="32"/>
+    </w:p>
+    <w:p>
+      <w:pPr>
+        <w:pStyle w:val="ListParagraph"/>
+        <w:spacing w:after="0" w:line="240" w:lineRule="auto"/>
+        <w:rPr>
+          <w:rFonts w:ascii="Times New Roman" w:eastAsia="Times New Roman" w:hAnsi="Times New Roman" w:cs="Times New Roman"/>
+          <w:color w:val="0E101A"/>
+          <w:sz w:val="24"/>
+          <w:szCs w:val="24"/>
+        </w:rPr>
+      </w:pPr>
+    </w:p>
+    <w:p>
+      <w:pPr>
+        <w:spacing w:after="0" w:line="240" w:lineRule="auto"/>
+        <w:rPr>
+          <w:rFonts w:ascii="Times New Roman" w:eastAsia="Times New Roman" w:hAnsi="Times New Roman" w:cs="Times New Roman"/>
+          <w:color w:val="0E101A"/>
+          <w:sz w:val="24"/>
+          <w:szCs w:val="24"/>
         </w:rPr>
       </w:pPr>
       <w:r>
         <w:rPr>
-          <w:rFonts w:ascii="Times New Roman" w:hAnsi="Times New Roman" w:cs="Times New Roman"/>
-          <w:sz w:val="32"/>
-          <w:szCs w:val="32"/>
-        </w:rPr>
-        <w:t>February 2020</w:t>
+          <w:rFonts w:ascii="Times New Roman" w:eastAsia="Times New Roman" w:hAnsi="Times New Roman" w:cs="Times New Roman"/>
+          <w:color w:val="0E101A"/>
+          <w:sz w:val="24"/>
+          <w:szCs w:val="24"/>
+        </w:rPr>
+        <w:t>The internet formerly ARPANET was initially developed for the military uses. At the time a psychologist/computer scientist named Joseph Licklider convinced ARPA that such a network would benefit the progress of scientific research by interconnecting different universities and colleges. Following joseph's proposal ARPA started building the network between colleges that agreed such as UCLA, UC-Santabarbara, Stanford and the University of Utah to the program and ARPANET was conceived on the first few years they used packet switching as a mode of communication over a phone line, but as the network grew larger the standard packet switching couldn't keep up with the large number of computers addresses as many computers were introduced to the network. those packets sent had the receiver's address thus every computer's address must be registered and stored in every computer which was difficult to do as the system expand. to tackle this situation Stanford became the official record-keeper of everyone's addresses with the address problem out of the way ARPANET expanded from 4 computers to 60 in 1974 and 100 computers in 1977.</w:t>
+      </w:r>
+    </w:p>
+    <w:p>
+      <w:pPr>
+        <w:pStyle w:val="ListParagraph"/>
+        <w:spacing w:after="0" w:line="240" w:lineRule="auto"/>
+        <w:rPr>
+          <w:rFonts w:ascii="Times New Roman" w:eastAsia="Times New Roman" w:hAnsi="Times New Roman" w:cs="Times New Roman"/>
+          <w:color w:val="0E101A"/>
+          <w:sz w:val="24"/>
+          <w:szCs w:val="24"/>
+        </w:rPr>
+      </w:pPr>
+    </w:p>
+    <w:p>
+      <w:pPr>
+        <w:spacing w:after="0" w:line="240" w:lineRule="auto"/>
+        <w:rPr>
+          <w:rFonts w:ascii="Times New Roman" w:eastAsia="Times New Roman" w:hAnsi="Times New Roman" w:cs="Times New Roman"/>
+          <w:color w:val="0E101A"/>
+          <w:sz w:val="24"/>
+          <w:szCs w:val="24"/>
+        </w:rPr>
+      </w:pPr>
+      <w:r>
+        <w:rPr>
+          <w:rFonts w:ascii="Times New Roman" w:eastAsia="Times New Roman" w:hAnsi="Times New Roman" w:cs="Times New Roman"/>
+          <w:color w:val="0E101A"/>
+          <w:sz w:val="24"/>
+          <w:szCs w:val="24"/>
+        </w:rPr>
+        <w:t>Soon satellites connected Hawaii, Norway, and London but by the mid-70s ARPANET wasn't the only network in town, similar networks were popping up all around the world and some had even more computers in them but everyone formatted their packets differently, so even though they could connect different networks, it was a real headache. the solution was found in 1974 but it took until the early 80s before ARPANET and most of the other networks started using it. the solution was TCP/IP (Transmission Control Protocol/Internet Protocol). the transmission control protocol was a standard way of formatting packets so that everyone was speaking the same network language and the internet protocol was a standard way of assigning addresses for the computers connected to the network, so there wasn't any confusion to where the packets were headed thus thanks to these protocols internet was formed as more and more networks joined.</w:t>
+      </w:r>
+    </w:p>
+    <w:p>
+      <w:pPr>
+        <w:pStyle w:val="ListParagraph"/>
+        <w:spacing w:after="0" w:line="240" w:lineRule="auto"/>
+        <w:rPr>
+          <w:rFonts w:ascii="Times New Roman" w:eastAsia="Times New Roman" w:hAnsi="Times New Roman" w:cs="Times New Roman"/>
+          <w:color w:val="0E101A"/>
+          <w:sz w:val="24"/>
+          <w:szCs w:val="24"/>
+        </w:rPr>
+      </w:pPr>
+    </w:p>
+    <w:p>
+      <w:pPr>
+        <w:pStyle w:val="ListParagraph"/>
+        <w:spacing w:after="0" w:line="240" w:lineRule="auto"/>
+        <w:rPr>
+          <w:rFonts w:ascii="Times New Roman" w:eastAsia="Times New Roman" w:hAnsi="Times New Roman" w:cs="Times New Roman"/>
+          <w:color w:val="0E101A"/>
+          <w:sz w:val="24"/>
+          <w:szCs w:val="24"/>
+        </w:rPr>
+      </w:pPr>
+    </w:p>
+    <w:p>
+      <w:pPr>
+        <w:spacing w:after="0" w:line="240" w:lineRule="auto"/>
+        <w:rPr>
+          <w:rFonts w:ascii="Times New Roman" w:eastAsia="Times New Roman" w:hAnsi="Times New Roman" w:cs="Times New Roman"/>
+          <w:color w:val="0E101A"/>
+          <w:sz w:val="24"/>
+          <w:szCs w:val="24"/>
+        </w:rPr>
+      </w:pPr>
+      <w:r>
+        <w:rPr>
+          <w:rFonts w:ascii="Times New Roman" w:eastAsia="Times New Roman" w:hAnsi="Times New Roman" w:cs="Times New Roman"/>
+          <w:color w:val="0E101A"/>
+          <w:sz w:val="24"/>
+          <w:szCs w:val="24"/>
+        </w:rPr>
+        <w:t>As the internet grew the Stanford storage for computer addresses became overloaded, and to send packets of data through the internet a computer must know all the addresses of computers the packet must pass through to reach the receiver thus keeping up with the growing number of computer addresses and paths became a big problem. ARPANET engineers released that the entire structure of the internet must be reorganized so they came up with DNS (DOMAIN NAME SYSTEM) instead of separating each host in separated addresses in a random order the hosts were arranged into domains with top-level and second-level domain being introduced the DNS set up a network that keeps track of addresses and connections based on their domain level. even at that time, only INTERNET existed not WEB, in 1989 Tim Berners Lee created the basis for the web meaning instead of each file being like it's own isolated branch, any document or file could direct people to other related files so that you could easily go from one to the next and he knew the perfect tool for the task HYPERTEXT which could link different documents and Berners Lee made it the primary way of navigating the web. the web was a hit at CERN and when it was made public in 1993 the final major piece of today's internet was in place. some of the major terms introduced after the web became public are "https://www" protocol to access the</w:t>
+      </w:r>
+      <w:r>
+        <w:rPr>
+          <w:rFonts w:ascii="Times New Roman" w:eastAsia="Times New Roman" w:hAnsi="Times New Roman" w:cs="Times New Roman"/>
+          <w:color w:val="0E101A"/>
+          <w:sz w:val="24"/>
+          <w:szCs w:val="24"/>
+        </w:rPr>
+        <w:t xml:space="preserve"> </w:t>
+      </w:r>
+      <w:r>
+        <w:rPr>
+          <w:rFonts w:ascii="Times New Roman" w:eastAsia="Times New Roman" w:hAnsi="Times New Roman" w:cs="Times New Roman"/>
+          <w:color w:val="0E101A"/>
+          <w:sz w:val="24"/>
+          <w:szCs w:val="24"/>
+        </w:rPr>
+        <w:lastRenderedPageBreak/>
+        <w:t>world wide web(www) and some programs that made surfing the web easier called Browsers(Netscape 1994) providing user-friendly way getting to people and personal computers became reachable and internet was provided by ISP's(internet service providers), which in turn made e-mail and social media a viral trend.</w:t>
+      </w:r>
+    </w:p>
+    <w:p>
+      <w:pPr>
+        <w:spacing w:after="0" w:line="240" w:lineRule="auto"/>
+        <w:rPr>
+          <w:rFonts w:ascii="Times New Roman" w:eastAsia="Times New Roman" w:hAnsi="Times New Roman" w:cs="Times New Roman"/>
+          <w:color w:val="0E101A"/>
+          <w:sz w:val="24"/>
+          <w:szCs w:val="24"/>
+        </w:rPr>
+      </w:pPr>
+    </w:p>
+    <w:p>
+      <w:pPr>
+        <w:spacing w:after="0" w:line="240" w:lineRule="auto"/>
+        <w:rPr>
+          <w:rFonts w:ascii="Times New Roman" w:hAnsi="Times New Roman" w:cs="Times New Roman"/>
+          <w:color w:val="000000" w:themeColor="text1"/>
+          <w:sz w:val="24"/>
+          <w:szCs w:val="24"/>
+        </w:rPr>
+      </w:pPr>
+      <w:r>
+        <w:rPr>
+          <w:rFonts w:ascii="Times New Roman" w:eastAsia="Times New Roman" w:hAnsi="Times New Roman" w:cs="Times New Roman"/>
+          <w:color w:val="0E101A"/>
+          <w:kern w:val="36"/>
+          <w:sz w:val="24"/>
+          <w:szCs w:val="24"/>
+        </w:rPr>
+        <w:t>In the 21st century, the internet has become an inherent part of human lives to the level the United Nations declared it a human right.</w:t>
       </w:r>
       <w:bookmarkStart w:id="0" w:name="_GoBack"/>
       <w:bookmarkEnd w:id="0"/>
+    </w:p>
+    <w:p>
+      <w:pPr>
+        <w:rPr>
+          <w:rFonts w:ascii="Times New Roman" w:hAnsi="Times New Roman" w:cs="Times New Roman"/>
+          <w:color w:val="000000" w:themeColor="text1"/>
+          <w:sz w:val="24"/>
+          <w:szCs w:val="24"/>
+        </w:rPr>
+      </w:pPr>
     </w:p>
     <w:sectPr>
       <w:pgSz w:w="12240" w:h="15840"/>
@@ -446,8 +603,1763 @@
 </w:document>
 </file>
 
+<file path=word/endnotes.xml><?xml version="1.0" encoding="utf-8"?>
+<w:endnotes xmlns:wpc="http://schemas.microsoft.com/office/word/2010/wordprocessingCanvas" xmlns:cx="http://schemas.microsoft.com/office/drawing/2014/chartex" xmlns:cx1="http://schemas.microsoft.com/office/drawing/2015/9/8/chartex" xmlns:cx2="http://schemas.microsoft.com/office/drawing/2015/10/21/chartex" xmlns:cx3="http://schemas.microsoft.com/office/drawing/2016/5/9/chartex" xmlns:cx4="http://schemas.microsoft.com/office/drawing/2016/5/10/chartex" xmlns:cx5="http://schemas.microsoft.com/office/drawing/2016/5/11/chartex" xmlns:cx6="http://schemas.microsoft.com/office/drawing/2016/5/12/chartex" xmlns:cx7="http://schemas.microsoft.com/office/drawing/2016/5/13/chartex" xmlns:cx8="http://schemas.microsoft.com/office/drawing/2016/5/14/chartex" xmlns:mc="http://schemas.openxmlformats.org/markup-compatibility/2006" xmlns:aink="http://schemas.microsoft.com/office/drawing/2016/ink" xmlns:am3d="http://schemas.microsoft.com/office/drawing/2017/model3d" xmlns:o="urn:schemas-microsoft-com:office:office" xmlns:r="http://schemas.openxmlformats.org/officeDocument/2006/relationships" xmlns:m="http://schemas.openxmlformats.org/officeDocument/2006/math" xmlns:v="urn:schemas-microsoft-com:vml" xmlns:wp14="http://schemas.microsoft.com/office/word/2010/wordprocessingDrawing" xmlns:wp="http://schemas.openxmlformats.org/drawingml/2006/wordprocessingDrawing" xmlns:w10="urn:schemas-microsoft-com:office:word" xmlns:w="http://schemas.openxmlformats.org/wordprocessingml/2006/main" xmlns:w14="http://schemas.microsoft.com/office/word/2010/wordml" xmlns:w15="http://schemas.microsoft.com/office/word/2012/wordml" xmlns:w16cid="http://schemas.microsoft.com/office/word/2016/wordml/cid" xmlns:w16se="http://schemas.microsoft.com/office/word/2015/wordml/symex" xmlns:wpg="http://schemas.microsoft.com/office/word/2010/wordprocessingGroup" xmlns:wpi="http://schemas.microsoft.com/office/word/2010/wordprocessingInk" xmlns:wne="http://schemas.microsoft.com/office/word/2006/wordml" xmlns:wps="http://schemas.microsoft.com/office/word/2010/wordprocessingShape" mc:Ignorable="w14 w15 w16se w16cid wp14">
+  <w:endnote w:type="separator" w:id="-1">
+    <w:p>
+      <w:pPr>
+        <w:spacing w:after="0" w:line="240" w:lineRule="auto"/>
+      </w:pPr>
+      <w:r>
+        <w:separator/>
+      </w:r>
+    </w:p>
+  </w:endnote>
+  <w:endnote w:type="continuationSeparator" w:id="0">
+    <w:p>
+      <w:pPr>
+        <w:spacing w:after="0" w:line="240" w:lineRule="auto"/>
+      </w:pPr>
+      <w:r>
+        <w:continuationSeparator/>
+      </w:r>
+    </w:p>
+  </w:endnote>
+</w:endnotes>
+</file>
+
+<file path=word/footnotes.xml><?xml version="1.0" encoding="utf-8"?>
+<w:footnotes xmlns:wpc="http://schemas.microsoft.com/office/word/2010/wordprocessingCanvas" xmlns:cx="http://schemas.microsoft.com/office/drawing/2014/chartex" xmlns:cx1="http://schemas.microsoft.com/office/drawing/2015/9/8/chartex" xmlns:cx2="http://schemas.microsoft.com/office/drawing/2015/10/21/chartex" xmlns:cx3="http://schemas.microsoft.com/office/drawing/2016/5/9/chartex" xmlns:cx4="http://schemas.microsoft.com/office/drawing/2016/5/10/chartex" xmlns:cx5="http://schemas.microsoft.com/office/drawing/2016/5/11/chartex" xmlns:cx6="http://schemas.microsoft.com/office/drawing/2016/5/12/chartex" xmlns:cx7="http://schemas.microsoft.com/office/drawing/2016/5/13/chartex" xmlns:cx8="http://schemas.microsoft.com/office/drawing/2016/5/14/chartex" xmlns:mc="http://schemas.openxmlformats.org/markup-compatibility/2006" xmlns:aink="http://schemas.microsoft.com/office/drawing/2016/ink" xmlns:am3d="http://schemas.microsoft.com/office/drawing/2017/model3d" xmlns:o="urn:schemas-microsoft-com:office:office" xmlns:r="http://schemas.openxmlformats.org/officeDocument/2006/relationships" xmlns:m="http://schemas.openxmlformats.org/officeDocument/2006/math" xmlns:v="urn:schemas-microsoft-com:vml" xmlns:wp14="http://schemas.microsoft.com/office/word/2010/wordprocessingDrawing" xmlns:wp="http://schemas.openxmlformats.org/drawingml/2006/wordprocessingDrawing" xmlns:w10="urn:schemas-microsoft-com:office:word" xmlns:w="http://schemas.openxmlformats.org/wordprocessingml/2006/main" xmlns:w14="http://schemas.microsoft.com/office/word/2010/wordml" xmlns:w15="http://schemas.microsoft.com/office/word/2012/wordml" xmlns:w16cid="http://schemas.microsoft.com/office/word/2016/wordml/cid" xmlns:w16se="http://schemas.microsoft.com/office/word/2015/wordml/symex" xmlns:wpg="http://schemas.microsoft.com/office/word/2010/wordprocessingGroup" xmlns:wpi="http://schemas.microsoft.com/office/word/2010/wordprocessingInk" xmlns:wne="http://schemas.microsoft.com/office/word/2006/wordml" xmlns:wps="http://schemas.microsoft.com/office/word/2010/wordprocessingShape" mc:Ignorable="w14 w15 w16se w16cid wp14">
+  <w:footnote w:type="separator" w:id="-1">
+    <w:p>
+      <w:pPr>
+        <w:spacing w:after="0" w:line="240" w:lineRule="auto"/>
+      </w:pPr>
+      <w:r>
+        <w:separator/>
+      </w:r>
+    </w:p>
+  </w:footnote>
+  <w:footnote w:type="continuationSeparator" w:id="0">
+    <w:p>
+      <w:pPr>
+        <w:spacing w:after="0" w:line="240" w:lineRule="auto"/>
+      </w:pPr>
+      <w:r>
+        <w:continuationSeparator/>
+      </w:r>
+    </w:p>
+  </w:footnote>
+</w:footnotes>
+</file>
+
+<file path=word/numbering.xml><?xml version="1.0" encoding="utf-8"?>
+<w:numbering xmlns:wpc="http://schemas.microsoft.com/office/word/2010/wordprocessingCanvas" xmlns:cx="http://schemas.microsoft.com/office/drawing/2014/chartex" xmlns:cx1="http://schemas.microsoft.com/office/drawing/2015/9/8/chartex" xmlns:cx2="http://schemas.microsoft.com/office/drawing/2015/10/21/chartex" xmlns:cx3="http://schemas.microsoft.com/office/drawing/2016/5/9/chartex" xmlns:cx4="http://schemas.microsoft.com/office/drawing/2016/5/10/chartex" xmlns:cx5="http://schemas.microsoft.com/office/drawing/2016/5/11/chartex" xmlns:cx6="http://schemas.microsoft.com/office/drawing/2016/5/12/chartex" xmlns:cx7="http://schemas.microsoft.com/office/drawing/2016/5/13/chartex" xmlns:cx8="http://schemas.microsoft.com/office/drawing/2016/5/14/chartex" xmlns:mc="http://schemas.openxmlformats.org/markup-compatibility/2006" xmlns:aink="http://schemas.microsoft.com/office/drawing/2016/ink" xmlns:am3d="http://schemas.microsoft.com/office/drawing/2017/model3d" xmlns:o="urn:schemas-microsoft-com:office:office" xmlns:r="http://schemas.openxmlformats.org/officeDocument/2006/relationships" xmlns:m="http://schemas.openxmlformats.org/officeDocument/2006/math" xmlns:v="urn:schemas-microsoft-com:vml" xmlns:wp14="http://schemas.microsoft.com/office/word/2010/wordprocessingDrawing" xmlns:wp="http://schemas.openxmlformats.org/drawingml/2006/wordprocessingDrawing" xmlns:w10="urn:schemas-microsoft-com:office:word" xmlns:w="http://schemas.openxmlformats.org/wordprocessingml/2006/main" xmlns:w14="http://schemas.microsoft.com/office/word/2010/wordml" xmlns:w15="http://schemas.microsoft.com/office/word/2012/wordml" xmlns:w16cid="http://schemas.microsoft.com/office/word/2016/wordml/cid" xmlns:w16se="http://schemas.microsoft.com/office/word/2015/wordml/symex" xmlns:wpg="http://schemas.microsoft.com/office/word/2010/wordprocessingGroup" xmlns:wpi="http://schemas.microsoft.com/office/word/2010/wordprocessingInk" xmlns:wne="http://schemas.microsoft.com/office/word/2006/wordml" xmlns:wps="http://schemas.microsoft.com/office/word/2010/wordprocessingShape" mc:Ignorable="w14 w15 w16se w16cid wp14">
+  <w:abstractNum w:abstractNumId="0" w15:restartNumberingAfterBreak="0">
+    <w:nsid w:val="0E6036AA"/>
+    <w:multiLevelType w:val="hybridMultilevel"/>
+    <w:tmpl w:val="CC4C213C"/>
+    <w:lvl w:ilvl="0" w:tplc="04090001">
+      <w:start w:val="1"/>
+      <w:numFmt w:val="bullet"/>
+      <w:lvlText w:val=""/>
+      <w:lvlJc w:val="left"/>
+      <w:pPr>
+        <w:ind w:left="2160" w:hanging="360"/>
+      </w:pPr>
+      <w:rPr>
+        <w:rFonts w:ascii="Symbol" w:hAnsi="Symbol" w:hint="default"/>
+      </w:rPr>
+    </w:lvl>
+    <w:lvl w:ilvl="1" w:tplc="04090003" w:tentative="1">
+      <w:start w:val="1"/>
+      <w:numFmt w:val="bullet"/>
+      <w:lvlText w:val="o"/>
+      <w:lvlJc w:val="left"/>
+      <w:pPr>
+        <w:ind w:left="2880" w:hanging="360"/>
+      </w:pPr>
+      <w:rPr>
+        <w:rFonts w:ascii="Courier New" w:hAnsi="Courier New" w:cs="Courier New" w:hint="default"/>
+      </w:rPr>
+    </w:lvl>
+    <w:lvl w:ilvl="2" w:tplc="04090005" w:tentative="1">
+      <w:start w:val="1"/>
+      <w:numFmt w:val="bullet"/>
+      <w:lvlText w:val=""/>
+      <w:lvlJc w:val="left"/>
+      <w:pPr>
+        <w:ind w:left="3600" w:hanging="360"/>
+      </w:pPr>
+      <w:rPr>
+        <w:rFonts w:ascii="Wingdings" w:hAnsi="Wingdings" w:hint="default"/>
+      </w:rPr>
+    </w:lvl>
+    <w:lvl w:ilvl="3" w:tplc="04090001" w:tentative="1">
+      <w:start w:val="1"/>
+      <w:numFmt w:val="bullet"/>
+      <w:lvlText w:val=""/>
+      <w:lvlJc w:val="left"/>
+      <w:pPr>
+        <w:ind w:left="4320" w:hanging="360"/>
+      </w:pPr>
+      <w:rPr>
+        <w:rFonts w:ascii="Symbol" w:hAnsi="Symbol" w:hint="default"/>
+      </w:rPr>
+    </w:lvl>
+    <w:lvl w:ilvl="4" w:tplc="04090003" w:tentative="1">
+      <w:start w:val="1"/>
+      <w:numFmt w:val="bullet"/>
+      <w:lvlText w:val="o"/>
+      <w:lvlJc w:val="left"/>
+      <w:pPr>
+        <w:ind w:left="5040" w:hanging="360"/>
+      </w:pPr>
+      <w:rPr>
+        <w:rFonts w:ascii="Courier New" w:hAnsi="Courier New" w:cs="Courier New" w:hint="default"/>
+      </w:rPr>
+    </w:lvl>
+    <w:lvl w:ilvl="5" w:tplc="04090005" w:tentative="1">
+      <w:start w:val="1"/>
+      <w:numFmt w:val="bullet"/>
+      <w:lvlText w:val=""/>
+      <w:lvlJc w:val="left"/>
+      <w:pPr>
+        <w:ind w:left="5760" w:hanging="360"/>
+      </w:pPr>
+      <w:rPr>
+        <w:rFonts w:ascii="Wingdings" w:hAnsi="Wingdings" w:hint="default"/>
+      </w:rPr>
+    </w:lvl>
+    <w:lvl w:ilvl="6" w:tplc="04090001" w:tentative="1">
+      <w:start w:val="1"/>
+      <w:numFmt w:val="bullet"/>
+      <w:lvlText w:val=""/>
+      <w:lvlJc w:val="left"/>
+      <w:pPr>
+        <w:ind w:left="6480" w:hanging="360"/>
+      </w:pPr>
+      <w:rPr>
+        <w:rFonts w:ascii="Symbol" w:hAnsi="Symbol" w:hint="default"/>
+      </w:rPr>
+    </w:lvl>
+    <w:lvl w:ilvl="7" w:tplc="04090003" w:tentative="1">
+      <w:start w:val="1"/>
+      <w:numFmt w:val="bullet"/>
+      <w:lvlText w:val="o"/>
+      <w:lvlJc w:val="left"/>
+      <w:pPr>
+        <w:ind w:left="7200" w:hanging="360"/>
+      </w:pPr>
+      <w:rPr>
+        <w:rFonts w:ascii="Courier New" w:hAnsi="Courier New" w:cs="Courier New" w:hint="default"/>
+      </w:rPr>
+    </w:lvl>
+    <w:lvl w:ilvl="8" w:tplc="04090005" w:tentative="1">
+      <w:start w:val="1"/>
+      <w:numFmt w:val="bullet"/>
+      <w:lvlText w:val=""/>
+      <w:lvlJc w:val="left"/>
+      <w:pPr>
+        <w:ind w:left="7920" w:hanging="360"/>
+      </w:pPr>
+      <w:rPr>
+        <w:rFonts w:ascii="Wingdings" w:hAnsi="Wingdings" w:hint="default"/>
+      </w:rPr>
+    </w:lvl>
+  </w:abstractNum>
+  <w:abstractNum w:abstractNumId="1" w15:restartNumberingAfterBreak="0">
+    <w:nsid w:val="0E947D02"/>
+    <w:multiLevelType w:val="hybridMultilevel"/>
+    <w:tmpl w:val="F60A8662"/>
+    <w:lvl w:ilvl="0" w:tplc="E71E2908">
+      <w:start w:val="1"/>
+      <w:numFmt w:val="bullet"/>
+      <w:lvlText w:val=""/>
+      <w:lvlJc w:val="left"/>
+      <w:pPr>
+        <w:ind w:left="2160" w:hanging="360"/>
+      </w:pPr>
+      <w:rPr>
+        <w:rFonts w:ascii="Symbol" w:eastAsiaTheme="minorHAnsi" w:hAnsi="Symbol" w:cs="Times New Roman" w:hint="default"/>
+      </w:rPr>
+    </w:lvl>
+    <w:lvl w:ilvl="1" w:tplc="04090003" w:tentative="1">
+      <w:start w:val="1"/>
+      <w:numFmt w:val="bullet"/>
+      <w:lvlText w:val="o"/>
+      <w:lvlJc w:val="left"/>
+      <w:pPr>
+        <w:ind w:left="2880" w:hanging="360"/>
+      </w:pPr>
+      <w:rPr>
+        <w:rFonts w:ascii="Courier New" w:hAnsi="Courier New" w:cs="Courier New" w:hint="default"/>
+      </w:rPr>
+    </w:lvl>
+    <w:lvl w:ilvl="2" w:tplc="04090005" w:tentative="1">
+      <w:start w:val="1"/>
+      <w:numFmt w:val="bullet"/>
+      <w:lvlText w:val=""/>
+      <w:lvlJc w:val="left"/>
+      <w:pPr>
+        <w:ind w:left="3600" w:hanging="360"/>
+      </w:pPr>
+      <w:rPr>
+        <w:rFonts w:ascii="Wingdings" w:hAnsi="Wingdings" w:hint="default"/>
+      </w:rPr>
+    </w:lvl>
+    <w:lvl w:ilvl="3" w:tplc="04090001" w:tentative="1">
+      <w:start w:val="1"/>
+      <w:numFmt w:val="bullet"/>
+      <w:lvlText w:val=""/>
+      <w:lvlJc w:val="left"/>
+      <w:pPr>
+        <w:ind w:left="4320" w:hanging="360"/>
+      </w:pPr>
+      <w:rPr>
+        <w:rFonts w:ascii="Symbol" w:hAnsi="Symbol" w:hint="default"/>
+      </w:rPr>
+    </w:lvl>
+    <w:lvl w:ilvl="4" w:tplc="04090003" w:tentative="1">
+      <w:start w:val="1"/>
+      <w:numFmt w:val="bullet"/>
+      <w:lvlText w:val="o"/>
+      <w:lvlJc w:val="left"/>
+      <w:pPr>
+        <w:ind w:left="5040" w:hanging="360"/>
+      </w:pPr>
+      <w:rPr>
+        <w:rFonts w:ascii="Courier New" w:hAnsi="Courier New" w:cs="Courier New" w:hint="default"/>
+      </w:rPr>
+    </w:lvl>
+    <w:lvl w:ilvl="5" w:tplc="04090005" w:tentative="1">
+      <w:start w:val="1"/>
+      <w:numFmt w:val="bullet"/>
+      <w:lvlText w:val=""/>
+      <w:lvlJc w:val="left"/>
+      <w:pPr>
+        <w:ind w:left="5760" w:hanging="360"/>
+      </w:pPr>
+      <w:rPr>
+        <w:rFonts w:ascii="Wingdings" w:hAnsi="Wingdings" w:hint="default"/>
+      </w:rPr>
+    </w:lvl>
+    <w:lvl w:ilvl="6" w:tplc="04090001" w:tentative="1">
+      <w:start w:val="1"/>
+      <w:numFmt w:val="bullet"/>
+      <w:lvlText w:val=""/>
+      <w:lvlJc w:val="left"/>
+      <w:pPr>
+        <w:ind w:left="6480" w:hanging="360"/>
+      </w:pPr>
+      <w:rPr>
+        <w:rFonts w:ascii="Symbol" w:hAnsi="Symbol" w:hint="default"/>
+      </w:rPr>
+    </w:lvl>
+    <w:lvl w:ilvl="7" w:tplc="04090003" w:tentative="1">
+      <w:start w:val="1"/>
+      <w:numFmt w:val="bullet"/>
+      <w:lvlText w:val="o"/>
+      <w:lvlJc w:val="left"/>
+      <w:pPr>
+        <w:ind w:left="7200" w:hanging="360"/>
+      </w:pPr>
+      <w:rPr>
+        <w:rFonts w:ascii="Courier New" w:hAnsi="Courier New" w:cs="Courier New" w:hint="default"/>
+      </w:rPr>
+    </w:lvl>
+    <w:lvl w:ilvl="8" w:tplc="04090005" w:tentative="1">
+      <w:start w:val="1"/>
+      <w:numFmt w:val="bullet"/>
+      <w:lvlText w:val=""/>
+      <w:lvlJc w:val="left"/>
+      <w:pPr>
+        <w:ind w:left="7920" w:hanging="360"/>
+      </w:pPr>
+      <w:rPr>
+        <w:rFonts w:ascii="Wingdings" w:hAnsi="Wingdings" w:hint="default"/>
+      </w:rPr>
+    </w:lvl>
+  </w:abstractNum>
+  <w:abstractNum w:abstractNumId="2" w15:restartNumberingAfterBreak="0">
+    <w:nsid w:val="0F654BD4"/>
+    <w:multiLevelType w:val="hybridMultilevel"/>
+    <w:tmpl w:val="9C608398"/>
+    <w:lvl w:ilvl="0" w:tplc="E71E2908">
+      <w:start w:val="1"/>
+      <w:numFmt w:val="bullet"/>
+      <w:lvlText w:val=""/>
+      <w:lvlJc w:val="left"/>
+      <w:pPr>
+        <w:ind w:left="2520" w:hanging="360"/>
+      </w:pPr>
+      <w:rPr>
+        <w:rFonts w:ascii="Symbol" w:eastAsiaTheme="minorHAnsi" w:hAnsi="Symbol" w:cs="Times New Roman" w:hint="default"/>
+      </w:rPr>
+    </w:lvl>
+    <w:lvl w:ilvl="1" w:tplc="04090003">
+      <w:start w:val="1"/>
+      <w:numFmt w:val="bullet"/>
+      <w:lvlText w:val="o"/>
+      <w:lvlJc w:val="left"/>
+      <w:pPr>
+        <w:ind w:left="2160" w:hanging="360"/>
+      </w:pPr>
+      <w:rPr>
+        <w:rFonts w:ascii="Courier New" w:hAnsi="Courier New" w:cs="Courier New" w:hint="default"/>
+      </w:rPr>
+    </w:lvl>
+    <w:lvl w:ilvl="2" w:tplc="04090005" w:tentative="1">
+      <w:start w:val="1"/>
+      <w:numFmt w:val="bullet"/>
+      <w:lvlText w:val=""/>
+      <w:lvlJc w:val="left"/>
+      <w:pPr>
+        <w:ind w:left="2880" w:hanging="360"/>
+      </w:pPr>
+      <w:rPr>
+        <w:rFonts w:ascii="Wingdings" w:hAnsi="Wingdings" w:hint="default"/>
+      </w:rPr>
+    </w:lvl>
+    <w:lvl w:ilvl="3" w:tplc="04090001" w:tentative="1">
+      <w:start w:val="1"/>
+      <w:numFmt w:val="bullet"/>
+      <w:lvlText w:val=""/>
+      <w:lvlJc w:val="left"/>
+      <w:pPr>
+        <w:ind w:left="3600" w:hanging="360"/>
+      </w:pPr>
+      <w:rPr>
+        <w:rFonts w:ascii="Symbol" w:hAnsi="Symbol" w:hint="default"/>
+      </w:rPr>
+    </w:lvl>
+    <w:lvl w:ilvl="4" w:tplc="04090003" w:tentative="1">
+      <w:start w:val="1"/>
+      <w:numFmt w:val="bullet"/>
+      <w:lvlText w:val="o"/>
+      <w:lvlJc w:val="left"/>
+      <w:pPr>
+        <w:ind w:left="4320" w:hanging="360"/>
+      </w:pPr>
+      <w:rPr>
+        <w:rFonts w:ascii="Courier New" w:hAnsi="Courier New" w:cs="Courier New" w:hint="default"/>
+      </w:rPr>
+    </w:lvl>
+    <w:lvl w:ilvl="5" w:tplc="04090005" w:tentative="1">
+      <w:start w:val="1"/>
+      <w:numFmt w:val="bullet"/>
+      <w:lvlText w:val=""/>
+      <w:lvlJc w:val="left"/>
+      <w:pPr>
+        <w:ind w:left="5040" w:hanging="360"/>
+      </w:pPr>
+      <w:rPr>
+        <w:rFonts w:ascii="Wingdings" w:hAnsi="Wingdings" w:hint="default"/>
+      </w:rPr>
+    </w:lvl>
+    <w:lvl w:ilvl="6" w:tplc="04090001" w:tentative="1">
+      <w:start w:val="1"/>
+      <w:numFmt w:val="bullet"/>
+      <w:lvlText w:val=""/>
+      <w:lvlJc w:val="left"/>
+      <w:pPr>
+        <w:ind w:left="5760" w:hanging="360"/>
+      </w:pPr>
+      <w:rPr>
+        <w:rFonts w:ascii="Symbol" w:hAnsi="Symbol" w:hint="default"/>
+      </w:rPr>
+    </w:lvl>
+    <w:lvl w:ilvl="7" w:tplc="04090003" w:tentative="1">
+      <w:start w:val="1"/>
+      <w:numFmt w:val="bullet"/>
+      <w:lvlText w:val="o"/>
+      <w:lvlJc w:val="left"/>
+      <w:pPr>
+        <w:ind w:left="6480" w:hanging="360"/>
+      </w:pPr>
+      <w:rPr>
+        <w:rFonts w:ascii="Courier New" w:hAnsi="Courier New" w:cs="Courier New" w:hint="default"/>
+      </w:rPr>
+    </w:lvl>
+    <w:lvl w:ilvl="8" w:tplc="04090005" w:tentative="1">
+      <w:start w:val="1"/>
+      <w:numFmt w:val="bullet"/>
+      <w:lvlText w:val=""/>
+      <w:lvlJc w:val="left"/>
+      <w:pPr>
+        <w:ind w:left="7200" w:hanging="360"/>
+      </w:pPr>
+      <w:rPr>
+        <w:rFonts w:ascii="Wingdings" w:hAnsi="Wingdings" w:hint="default"/>
+      </w:rPr>
+    </w:lvl>
+  </w:abstractNum>
+  <w:abstractNum w:abstractNumId="3" w15:restartNumberingAfterBreak="0">
+    <w:nsid w:val="0F903A1B"/>
+    <w:multiLevelType w:val="hybridMultilevel"/>
+    <w:tmpl w:val="76900584"/>
+    <w:lvl w:ilvl="0" w:tplc="04090009">
+      <w:start w:val="1"/>
+      <w:numFmt w:val="bullet"/>
+      <w:lvlText w:val=""/>
+      <w:lvlJc w:val="left"/>
+      <w:pPr>
+        <w:ind w:left="1440" w:hanging="360"/>
+      </w:pPr>
+      <w:rPr>
+        <w:rFonts w:ascii="Wingdings" w:hAnsi="Wingdings" w:hint="default"/>
+      </w:rPr>
+    </w:lvl>
+    <w:lvl w:ilvl="1" w:tplc="04090003" w:tentative="1">
+      <w:start w:val="1"/>
+      <w:numFmt w:val="bullet"/>
+      <w:lvlText w:val="o"/>
+      <w:lvlJc w:val="left"/>
+      <w:pPr>
+        <w:ind w:left="2160" w:hanging="360"/>
+      </w:pPr>
+      <w:rPr>
+        <w:rFonts w:ascii="Courier New" w:hAnsi="Courier New" w:cs="Courier New" w:hint="default"/>
+      </w:rPr>
+    </w:lvl>
+    <w:lvl w:ilvl="2" w:tplc="04090005" w:tentative="1">
+      <w:start w:val="1"/>
+      <w:numFmt w:val="bullet"/>
+      <w:lvlText w:val=""/>
+      <w:lvlJc w:val="left"/>
+      <w:pPr>
+        <w:ind w:left="2880" w:hanging="360"/>
+      </w:pPr>
+      <w:rPr>
+        <w:rFonts w:ascii="Wingdings" w:hAnsi="Wingdings" w:hint="default"/>
+      </w:rPr>
+    </w:lvl>
+    <w:lvl w:ilvl="3" w:tplc="04090001" w:tentative="1">
+      <w:start w:val="1"/>
+      <w:numFmt w:val="bullet"/>
+      <w:lvlText w:val=""/>
+      <w:lvlJc w:val="left"/>
+      <w:pPr>
+        <w:ind w:left="3600" w:hanging="360"/>
+      </w:pPr>
+      <w:rPr>
+        <w:rFonts w:ascii="Symbol" w:hAnsi="Symbol" w:hint="default"/>
+      </w:rPr>
+    </w:lvl>
+    <w:lvl w:ilvl="4" w:tplc="04090003" w:tentative="1">
+      <w:start w:val="1"/>
+      <w:numFmt w:val="bullet"/>
+      <w:lvlText w:val="o"/>
+      <w:lvlJc w:val="left"/>
+      <w:pPr>
+        <w:ind w:left="4320" w:hanging="360"/>
+      </w:pPr>
+      <w:rPr>
+        <w:rFonts w:ascii="Courier New" w:hAnsi="Courier New" w:cs="Courier New" w:hint="default"/>
+      </w:rPr>
+    </w:lvl>
+    <w:lvl w:ilvl="5" w:tplc="04090005" w:tentative="1">
+      <w:start w:val="1"/>
+      <w:numFmt w:val="bullet"/>
+      <w:lvlText w:val=""/>
+      <w:lvlJc w:val="left"/>
+      <w:pPr>
+        <w:ind w:left="5040" w:hanging="360"/>
+      </w:pPr>
+      <w:rPr>
+        <w:rFonts w:ascii="Wingdings" w:hAnsi="Wingdings" w:hint="default"/>
+      </w:rPr>
+    </w:lvl>
+    <w:lvl w:ilvl="6" w:tplc="04090001" w:tentative="1">
+      <w:start w:val="1"/>
+      <w:numFmt w:val="bullet"/>
+      <w:lvlText w:val=""/>
+      <w:lvlJc w:val="left"/>
+      <w:pPr>
+        <w:ind w:left="5760" w:hanging="360"/>
+      </w:pPr>
+      <w:rPr>
+        <w:rFonts w:ascii="Symbol" w:hAnsi="Symbol" w:hint="default"/>
+      </w:rPr>
+    </w:lvl>
+    <w:lvl w:ilvl="7" w:tplc="04090003" w:tentative="1">
+      <w:start w:val="1"/>
+      <w:numFmt w:val="bullet"/>
+      <w:lvlText w:val="o"/>
+      <w:lvlJc w:val="left"/>
+      <w:pPr>
+        <w:ind w:left="6480" w:hanging="360"/>
+      </w:pPr>
+      <w:rPr>
+        <w:rFonts w:ascii="Courier New" w:hAnsi="Courier New" w:cs="Courier New" w:hint="default"/>
+      </w:rPr>
+    </w:lvl>
+    <w:lvl w:ilvl="8" w:tplc="04090005" w:tentative="1">
+      <w:start w:val="1"/>
+      <w:numFmt w:val="bullet"/>
+      <w:lvlText w:val=""/>
+      <w:lvlJc w:val="left"/>
+      <w:pPr>
+        <w:ind w:left="7200" w:hanging="360"/>
+      </w:pPr>
+      <w:rPr>
+        <w:rFonts w:ascii="Wingdings" w:hAnsi="Wingdings" w:hint="default"/>
+      </w:rPr>
+    </w:lvl>
+  </w:abstractNum>
+  <w:abstractNum w:abstractNumId="4" w15:restartNumberingAfterBreak="0">
+    <w:nsid w:val="0FB00F8D"/>
+    <w:multiLevelType w:val="multilevel"/>
+    <w:tmpl w:val="A8822B42"/>
+    <w:lvl w:ilvl="0">
+      <w:start w:val="1"/>
+      <w:numFmt w:val="decimal"/>
+      <w:lvlText w:val="%1."/>
+      <w:lvlJc w:val="left"/>
+      <w:pPr>
+        <w:ind w:left="720" w:hanging="360"/>
+      </w:pPr>
+      <w:rPr>
+        <w:rFonts w:hint="default"/>
+      </w:rPr>
+    </w:lvl>
+    <w:lvl w:ilvl="1">
+      <w:start w:val="1"/>
+      <w:numFmt w:val="decimal"/>
+      <w:isLgl/>
+      <w:lvlText w:val="%1.%2"/>
+      <w:lvlJc w:val="left"/>
+      <w:pPr>
+        <w:ind w:left="720" w:hanging="360"/>
+      </w:pPr>
+      <w:rPr>
+        <w:rFonts w:hint="default"/>
+      </w:rPr>
+    </w:lvl>
+    <w:lvl w:ilvl="2">
+      <w:start w:val="1"/>
+      <w:numFmt w:val="decimal"/>
+      <w:isLgl/>
+      <w:lvlText w:val="%1.%2.%3"/>
+      <w:lvlJc w:val="left"/>
+      <w:pPr>
+        <w:ind w:left="1080" w:hanging="720"/>
+      </w:pPr>
+      <w:rPr>
+        <w:rFonts w:hint="default"/>
+      </w:rPr>
+    </w:lvl>
+    <w:lvl w:ilvl="3">
+      <w:start w:val="1"/>
+      <w:numFmt w:val="decimal"/>
+      <w:isLgl/>
+      <w:lvlText w:val="%1.%2.%3.%4"/>
+      <w:lvlJc w:val="left"/>
+      <w:pPr>
+        <w:ind w:left="1080" w:hanging="720"/>
+      </w:pPr>
+      <w:rPr>
+        <w:rFonts w:hint="default"/>
+      </w:rPr>
+    </w:lvl>
+    <w:lvl w:ilvl="4">
+      <w:start w:val="1"/>
+      <w:numFmt w:val="decimal"/>
+      <w:isLgl/>
+      <w:lvlText w:val="%1.%2.%3.%4.%5"/>
+      <w:lvlJc w:val="left"/>
+      <w:pPr>
+        <w:ind w:left="1440" w:hanging="1080"/>
+      </w:pPr>
+      <w:rPr>
+        <w:rFonts w:hint="default"/>
+      </w:rPr>
+    </w:lvl>
+    <w:lvl w:ilvl="5">
+      <w:start w:val="1"/>
+      <w:numFmt w:val="decimal"/>
+      <w:isLgl/>
+      <w:lvlText w:val="%1.%2.%3.%4.%5.%6"/>
+      <w:lvlJc w:val="left"/>
+      <w:pPr>
+        <w:ind w:left="1440" w:hanging="1080"/>
+      </w:pPr>
+      <w:rPr>
+        <w:rFonts w:hint="default"/>
+      </w:rPr>
+    </w:lvl>
+    <w:lvl w:ilvl="6">
+      <w:start w:val="1"/>
+      <w:numFmt w:val="decimal"/>
+      <w:isLgl/>
+      <w:lvlText w:val="%1.%2.%3.%4.%5.%6.%7"/>
+      <w:lvlJc w:val="left"/>
+      <w:pPr>
+        <w:ind w:left="1800" w:hanging="1440"/>
+      </w:pPr>
+      <w:rPr>
+        <w:rFonts w:hint="default"/>
+      </w:rPr>
+    </w:lvl>
+    <w:lvl w:ilvl="7">
+      <w:start w:val="1"/>
+      <w:numFmt w:val="decimal"/>
+      <w:isLgl/>
+      <w:lvlText w:val="%1.%2.%3.%4.%5.%6.%7.%8"/>
+      <w:lvlJc w:val="left"/>
+      <w:pPr>
+        <w:ind w:left="1800" w:hanging="1440"/>
+      </w:pPr>
+      <w:rPr>
+        <w:rFonts w:hint="default"/>
+      </w:rPr>
+    </w:lvl>
+    <w:lvl w:ilvl="8">
+      <w:start w:val="1"/>
+      <w:numFmt w:val="decimal"/>
+      <w:isLgl/>
+      <w:lvlText w:val="%1.%2.%3.%4.%5.%6.%7.%8.%9"/>
+      <w:lvlJc w:val="left"/>
+      <w:pPr>
+        <w:ind w:left="2160" w:hanging="1800"/>
+      </w:pPr>
+      <w:rPr>
+        <w:rFonts w:hint="default"/>
+      </w:rPr>
+    </w:lvl>
+  </w:abstractNum>
+  <w:abstractNum w:abstractNumId="5" w15:restartNumberingAfterBreak="0">
+    <w:nsid w:val="10A06C41"/>
+    <w:multiLevelType w:val="hybridMultilevel"/>
+    <w:tmpl w:val="A5D2D3D8"/>
+    <w:lvl w:ilvl="0" w:tplc="04090001">
+      <w:start w:val="1"/>
+      <w:numFmt w:val="bullet"/>
+      <w:lvlText w:val=""/>
+      <w:lvlJc w:val="left"/>
+      <w:pPr>
+        <w:ind w:left="2160" w:hanging="360"/>
+      </w:pPr>
+      <w:rPr>
+        <w:rFonts w:ascii="Symbol" w:hAnsi="Symbol" w:hint="default"/>
+      </w:rPr>
+    </w:lvl>
+    <w:lvl w:ilvl="1" w:tplc="04090003" w:tentative="1">
+      <w:start w:val="1"/>
+      <w:numFmt w:val="bullet"/>
+      <w:lvlText w:val="o"/>
+      <w:lvlJc w:val="left"/>
+      <w:pPr>
+        <w:ind w:left="2880" w:hanging="360"/>
+      </w:pPr>
+      <w:rPr>
+        <w:rFonts w:ascii="Courier New" w:hAnsi="Courier New" w:cs="Courier New" w:hint="default"/>
+      </w:rPr>
+    </w:lvl>
+    <w:lvl w:ilvl="2" w:tplc="04090005" w:tentative="1">
+      <w:start w:val="1"/>
+      <w:numFmt w:val="bullet"/>
+      <w:lvlText w:val=""/>
+      <w:lvlJc w:val="left"/>
+      <w:pPr>
+        <w:ind w:left="3600" w:hanging="360"/>
+      </w:pPr>
+      <w:rPr>
+        <w:rFonts w:ascii="Wingdings" w:hAnsi="Wingdings" w:hint="default"/>
+      </w:rPr>
+    </w:lvl>
+    <w:lvl w:ilvl="3" w:tplc="04090001" w:tentative="1">
+      <w:start w:val="1"/>
+      <w:numFmt w:val="bullet"/>
+      <w:lvlText w:val=""/>
+      <w:lvlJc w:val="left"/>
+      <w:pPr>
+        <w:ind w:left="4320" w:hanging="360"/>
+      </w:pPr>
+      <w:rPr>
+        <w:rFonts w:ascii="Symbol" w:hAnsi="Symbol" w:hint="default"/>
+      </w:rPr>
+    </w:lvl>
+    <w:lvl w:ilvl="4" w:tplc="04090003" w:tentative="1">
+      <w:start w:val="1"/>
+      <w:numFmt w:val="bullet"/>
+      <w:lvlText w:val="o"/>
+      <w:lvlJc w:val="left"/>
+      <w:pPr>
+        <w:ind w:left="5040" w:hanging="360"/>
+      </w:pPr>
+      <w:rPr>
+        <w:rFonts w:ascii="Courier New" w:hAnsi="Courier New" w:cs="Courier New" w:hint="default"/>
+      </w:rPr>
+    </w:lvl>
+    <w:lvl w:ilvl="5" w:tplc="04090005" w:tentative="1">
+      <w:start w:val="1"/>
+      <w:numFmt w:val="bullet"/>
+      <w:lvlText w:val=""/>
+      <w:lvlJc w:val="left"/>
+      <w:pPr>
+        <w:ind w:left="5760" w:hanging="360"/>
+      </w:pPr>
+      <w:rPr>
+        <w:rFonts w:ascii="Wingdings" w:hAnsi="Wingdings" w:hint="default"/>
+      </w:rPr>
+    </w:lvl>
+    <w:lvl w:ilvl="6" w:tplc="04090001" w:tentative="1">
+      <w:start w:val="1"/>
+      <w:numFmt w:val="bullet"/>
+      <w:lvlText w:val=""/>
+      <w:lvlJc w:val="left"/>
+      <w:pPr>
+        <w:ind w:left="6480" w:hanging="360"/>
+      </w:pPr>
+      <w:rPr>
+        <w:rFonts w:ascii="Symbol" w:hAnsi="Symbol" w:hint="default"/>
+      </w:rPr>
+    </w:lvl>
+    <w:lvl w:ilvl="7" w:tplc="04090003" w:tentative="1">
+      <w:start w:val="1"/>
+      <w:numFmt w:val="bullet"/>
+      <w:lvlText w:val="o"/>
+      <w:lvlJc w:val="left"/>
+      <w:pPr>
+        <w:ind w:left="7200" w:hanging="360"/>
+      </w:pPr>
+      <w:rPr>
+        <w:rFonts w:ascii="Courier New" w:hAnsi="Courier New" w:cs="Courier New" w:hint="default"/>
+      </w:rPr>
+    </w:lvl>
+    <w:lvl w:ilvl="8" w:tplc="04090005" w:tentative="1">
+      <w:start w:val="1"/>
+      <w:numFmt w:val="bullet"/>
+      <w:lvlText w:val=""/>
+      <w:lvlJc w:val="left"/>
+      <w:pPr>
+        <w:ind w:left="7920" w:hanging="360"/>
+      </w:pPr>
+      <w:rPr>
+        <w:rFonts w:ascii="Wingdings" w:hAnsi="Wingdings" w:hint="default"/>
+      </w:rPr>
+    </w:lvl>
+  </w:abstractNum>
+  <w:abstractNum w:abstractNumId="6" w15:restartNumberingAfterBreak="0">
+    <w:nsid w:val="14582278"/>
+    <w:multiLevelType w:val="hybridMultilevel"/>
+    <w:tmpl w:val="2DD4905C"/>
+    <w:lvl w:ilvl="0" w:tplc="E71E2908">
+      <w:start w:val="1"/>
+      <w:numFmt w:val="bullet"/>
+      <w:lvlText w:val=""/>
+      <w:lvlJc w:val="left"/>
+      <w:pPr>
+        <w:ind w:left="2520" w:hanging="360"/>
+      </w:pPr>
+      <w:rPr>
+        <w:rFonts w:ascii="Symbol" w:eastAsiaTheme="minorHAnsi" w:hAnsi="Symbol" w:cs="Times New Roman" w:hint="default"/>
+      </w:rPr>
+    </w:lvl>
+    <w:lvl w:ilvl="1" w:tplc="E71E2908">
+      <w:start w:val="1"/>
+      <w:numFmt w:val="bullet"/>
+      <w:lvlText w:val=""/>
+      <w:lvlJc w:val="left"/>
+      <w:pPr>
+        <w:ind w:left="2160" w:hanging="360"/>
+      </w:pPr>
+      <w:rPr>
+        <w:rFonts w:ascii="Symbol" w:eastAsiaTheme="minorHAnsi" w:hAnsi="Symbol" w:cs="Times New Roman" w:hint="default"/>
+      </w:rPr>
+    </w:lvl>
+    <w:lvl w:ilvl="2" w:tplc="04090005" w:tentative="1">
+      <w:start w:val="1"/>
+      <w:numFmt w:val="bullet"/>
+      <w:lvlText w:val=""/>
+      <w:lvlJc w:val="left"/>
+      <w:pPr>
+        <w:ind w:left="2880" w:hanging="360"/>
+      </w:pPr>
+      <w:rPr>
+        <w:rFonts w:ascii="Wingdings" w:hAnsi="Wingdings" w:hint="default"/>
+      </w:rPr>
+    </w:lvl>
+    <w:lvl w:ilvl="3" w:tplc="04090001" w:tentative="1">
+      <w:start w:val="1"/>
+      <w:numFmt w:val="bullet"/>
+      <w:lvlText w:val=""/>
+      <w:lvlJc w:val="left"/>
+      <w:pPr>
+        <w:ind w:left="3600" w:hanging="360"/>
+      </w:pPr>
+      <w:rPr>
+        <w:rFonts w:ascii="Symbol" w:hAnsi="Symbol" w:hint="default"/>
+      </w:rPr>
+    </w:lvl>
+    <w:lvl w:ilvl="4" w:tplc="04090003" w:tentative="1">
+      <w:start w:val="1"/>
+      <w:numFmt w:val="bullet"/>
+      <w:lvlText w:val="o"/>
+      <w:lvlJc w:val="left"/>
+      <w:pPr>
+        <w:ind w:left="4320" w:hanging="360"/>
+      </w:pPr>
+      <w:rPr>
+        <w:rFonts w:ascii="Courier New" w:hAnsi="Courier New" w:cs="Courier New" w:hint="default"/>
+      </w:rPr>
+    </w:lvl>
+    <w:lvl w:ilvl="5" w:tplc="04090005" w:tentative="1">
+      <w:start w:val="1"/>
+      <w:numFmt w:val="bullet"/>
+      <w:lvlText w:val=""/>
+      <w:lvlJc w:val="left"/>
+      <w:pPr>
+        <w:ind w:left="5040" w:hanging="360"/>
+      </w:pPr>
+      <w:rPr>
+        <w:rFonts w:ascii="Wingdings" w:hAnsi="Wingdings" w:hint="default"/>
+      </w:rPr>
+    </w:lvl>
+    <w:lvl w:ilvl="6" w:tplc="04090001" w:tentative="1">
+      <w:start w:val="1"/>
+      <w:numFmt w:val="bullet"/>
+      <w:lvlText w:val=""/>
+      <w:lvlJc w:val="left"/>
+      <w:pPr>
+        <w:ind w:left="5760" w:hanging="360"/>
+      </w:pPr>
+      <w:rPr>
+        <w:rFonts w:ascii="Symbol" w:hAnsi="Symbol" w:hint="default"/>
+      </w:rPr>
+    </w:lvl>
+    <w:lvl w:ilvl="7" w:tplc="04090003" w:tentative="1">
+      <w:start w:val="1"/>
+      <w:numFmt w:val="bullet"/>
+      <w:lvlText w:val="o"/>
+      <w:lvlJc w:val="left"/>
+      <w:pPr>
+        <w:ind w:left="6480" w:hanging="360"/>
+      </w:pPr>
+      <w:rPr>
+        <w:rFonts w:ascii="Courier New" w:hAnsi="Courier New" w:cs="Courier New" w:hint="default"/>
+      </w:rPr>
+    </w:lvl>
+    <w:lvl w:ilvl="8" w:tplc="04090005" w:tentative="1">
+      <w:start w:val="1"/>
+      <w:numFmt w:val="bullet"/>
+      <w:lvlText w:val=""/>
+      <w:lvlJc w:val="left"/>
+      <w:pPr>
+        <w:ind w:left="7200" w:hanging="360"/>
+      </w:pPr>
+      <w:rPr>
+        <w:rFonts w:ascii="Wingdings" w:hAnsi="Wingdings" w:hint="default"/>
+      </w:rPr>
+    </w:lvl>
+  </w:abstractNum>
+  <w:abstractNum w:abstractNumId="7" w15:restartNumberingAfterBreak="0">
+    <w:nsid w:val="23175B3A"/>
+    <w:multiLevelType w:val="hybridMultilevel"/>
+    <w:tmpl w:val="EF7C02AE"/>
+    <w:lvl w:ilvl="0" w:tplc="04090001">
+      <w:start w:val="1"/>
+      <w:numFmt w:val="bullet"/>
+      <w:lvlText w:val=""/>
+      <w:lvlJc w:val="left"/>
+      <w:pPr>
+        <w:ind w:left="720" w:hanging="360"/>
+      </w:pPr>
+      <w:rPr>
+        <w:rFonts w:ascii="Symbol" w:hAnsi="Symbol" w:hint="default"/>
+      </w:rPr>
+    </w:lvl>
+    <w:lvl w:ilvl="1" w:tplc="04090003" w:tentative="1">
+      <w:start w:val="1"/>
+      <w:numFmt w:val="bullet"/>
+      <w:lvlText w:val="o"/>
+      <w:lvlJc w:val="left"/>
+      <w:pPr>
+        <w:ind w:left="1440" w:hanging="360"/>
+      </w:pPr>
+      <w:rPr>
+        <w:rFonts w:ascii="Courier New" w:hAnsi="Courier New" w:cs="Courier New" w:hint="default"/>
+      </w:rPr>
+    </w:lvl>
+    <w:lvl w:ilvl="2" w:tplc="04090005" w:tentative="1">
+      <w:start w:val="1"/>
+      <w:numFmt w:val="bullet"/>
+      <w:lvlText w:val=""/>
+      <w:lvlJc w:val="left"/>
+      <w:pPr>
+        <w:ind w:left="2160" w:hanging="360"/>
+      </w:pPr>
+      <w:rPr>
+        <w:rFonts w:ascii="Wingdings" w:hAnsi="Wingdings" w:hint="default"/>
+      </w:rPr>
+    </w:lvl>
+    <w:lvl w:ilvl="3" w:tplc="04090001" w:tentative="1">
+      <w:start w:val="1"/>
+      <w:numFmt w:val="bullet"/>
+      <w:lvlText w:val=""/>
+      <w:lvlJc w:val="left"/>
+      <w:pPr>
+        <w:ind w:left="2880" w:hanging="360"/>
+      </w:pPr>
+      <w:rPr>
+        <w:rFonts w:ascii="Symbol" w:hAnsi="Symbol" w:hint="default"/>
+      </w:rPr>
+    </w:lvl>
+    <w:lvl w:ilvl="4" w:tplc="04090003" w:tentative="1">
+      <w:start w:val="1"/>
+      <w:numFmt w:val="bullet"/>
+      <w:lvlText w:val="o"/>
+      <w:lvlJc w:val="left"/>
+      <w:pPr>
+        <w:ind w:left="3600" w:hanging="360"/>
+      </w:pPr>
+      <w:rPr>
+        <w:rFonts w:ascii="Courier New" w:hAnsi="Courier New" w:cs="Courier New" w:hint="default"/>
+      </w:rPr>
+    </w:lvl>
+    <w:lvl w:ilvl="5" w:tplc="04090005" w:tentative="1">
+      <w:start w:val="1"/>
+      <w:numFmt w:val="bullet"/>
+      <w:lvlText w:val=""/>
+      <w:lvlJc w:val="left"/>
+      <w:pPr>
+        <w:ind w:left="4320" w:hanging="360"/>
+      </w:pPr>
+      <w:rPr>
+        <w:rFonts w:ascii="Wingdings" w:hAnsi="Wingdings" w:hint="default"/>
+      </w:rPr>
+    </w:lvl>
+    <w:lvl w:ilvl="6" w:tplc="04090001" w:tentative="1">
+      <w:start w:val="1"/>
+      <w:numFmt w:val="bullet"/>
+      <w:lvlText w:val=""/>
+      <w:lvlJc w:val="left"/>
+      <w:pPr>
+        <w:ind w:left="5040" w:hanging="360"/>
+      </w:pPr>
+      <w:rPr>
+        <w:rFonts w:ascii="Symbol" w:hAnsi="Symbol" w:hint="default"/>
+      </w:rPr>
+    </w:lvl>
+    <w:lvl w:ilvl="7" w:tplc="04090003" w:tentative="1">
+      <w:start w:val="1"/>
+      <w:numFmt w:val="bullet"/>
+      <w:lvlText w:val="o"/>
+      <w:lvlJc w:val="left"/>
+      <w:pPr>
+        <w:ind w:left="5760" w:hanging="360"/>
+      </w:pPr>
+      <w:rPr>
+        <w:rFonts w:ascii="Courier New" w:hAnsi="Courier New" w:cs="Courier New" w:hint="default"/>
+      </w:rPr>
+    </w:lvl>
+    <w:lvl w:ilvl="8" w:tplc="04090005" w:tentative="1">
+      <w:start w:val="1"/>
+      <w:numFmt w:val="bullet"/>
+      <w:lvlText w:val=""/>
+      <w:lvlJc w:val="left"/>
+      <w:pPr>
+        <w:ind w:left="6480" w:hanging="360"/>
+      </w:pPr>
+      <w:rPr>
+        <w:rFonts w:ascii="Wingdings" w:hAnsi="Wingdings" w:hint="default"/>
+      </w:rPr>
+    </w:lvl>
+  </w:abstractNum>
+  <w:abstractNum w:abstractNumId="8" w15:restartNumberingAfterBreak="0">
+    <w:nsid w:val="2CCE0C63"/>
+    <w:multiLevelType w:val="hybridMultilevel"/>
+    <w:tmpl w:val="E96C67D6"/>
+    <w:lvl w:ilvl="0" w:tplc="04090001">
+      <w:start w:val="1"/>
+      <w:numFmt w:val="bullet"/>
+      <w:lvlText w:val=""/>
+      <w:lvlJc w:val="left"/>
+      <w:pPr>
+        <w:ind w:left="1440" w:hanging="360"/>
+      </w:pPr>
+      <w:rPr>
+        <w:rFonts w:ascii="Symbol" w:hAnsi="Symbol" w:hint="default"/>
+      </w:rPr>
+    </w:lvl>
+    <w:lvl w:ilvl="1" w:tplc="04090003" w:tentative="1">
+      <w:start w:val="1"/>
+      <w:numFmt w:val="bullet"/>
+      <w:lvlText w:val="o"/>
+      <w:lvlJc w:val="left"/>
+      <w:pPr>
+        <w:ind w:left="2160" w:hanging="360"/>
+      </w:pPr>
+      <w:rPr>
+        <w:rFonts w:ascii="Courier New" w:hAnsi="Courier New" w:cs="Courier New" w:hint="default"/>
+      </w:rPr>
+    </w:lvl>
+    <w:lvl w:ilvl="2" w:tplc="04090005" w:tentative="1">
+      <w:start w:val="1"/>
+      <w:numFmt w:val="bullet"/>
+      <w:lvlText w:val=""/>
+      <w:lvlJc w:val="left"/>
+      <w:pPr>
+        <w:ind w:left="2880" w:hanging="360"/>
+      </w:pPr>
+      <w:rPr>
+        <w:rFonts w:ascii="Wingdings" w:hAnsi="Wingdings" w:hint="default"/>
+      </w:rPr>
+    </w:lvl>
+    <w:lvl w:ilvl="3" w:tplc="04090001" w:tentative="1">
+      <w:start w:val="1"/>
+      <w:numFmt w:val="bullet"/>
+      <w:lvlText w:val=""/>
+      <w:lvlJc w:val="left"/>
+      <w:pPr>
+        <w:ind w:left="3600" w:hanging="360"/>
+      </w:pPr>
+      <w:rPr>
+        <w:rFonts w:ascii="Symbol" w:hAnsi="Symbol" w:hint="default"/>
+      </w:rPr>
+    </w:lvl>
+    <w:lvl w:ilvl="4" w:tplc="04090003" w:tentative="1">
+      <w:start w:val="1"/>
+      <w:numFmt w:val="bullet"/>
+      <w:lvlText w:val="o"/>
+      <w:lvlJc w:val="left"/>
+      <w:pPr>
+        <w:ind w:left="4320" w:hanging="360"/>
+      </w:pPr>
+      <w:rPr>
+        <w:rFonts w:ascii="Courier New" w:hAnsi="Courier New" w:cs="Courier New" w:hint="default"/>
+      </w:rPr>
+    </w:lvl>
+    <w:lvl w:ilvl="5" w:tplc="04090005" w:tentative="1">
+      <w:start w:val="1"/>
+      <w:numFmt w:val="bullet"/>
+      <w:lvlText w:val=""/>
+      <w:lvlJc w:val="left"/>
+      <w:pPr>
+        <w:ind w:left="5040" w:hanging="360"/>
+      </w:pPr>
+      <w:rPr>
+        <w:rFonts w:ascii="Wingdings" w:hAnsi="Wingdings" w:hint="default"/>
+      </w:rPr>
+    </w:lvl>
+    <w:lvl w:ilvl="6" w:tplc="04090001" w:tentative="1">
+      <w:start w:val="1"/>
+      <w:numFmt w:val="bullet"/>
+      <w:lvlText w:val=""/>
+      <w:lvlJc w:val="left"/>
+      <w:pPr>
+        <w:ind w:left="5760" w:hanging="360"/>
+      </w:pPr>
+      <w:rPr>
+        <w:rFonts w:ascii="Symbol" w:hAnsi="Symbol" w:hint="default"/>
+      </w:rPr>
+    </w:lvl>
+    <w:lvl w:ilvl="7" w:tplc="04090003" w:tentative="1">
+      <w:start w:val="1"/>
+      <w:numFmt w:val="bullet"/>
+      <w:lvlText w:val="o"/>
+      <w:lvlJc w:val="left"/>
+      <w:pPr>
+        <w:ind w:left="6480" w:hanging="360"/>
+      </w:pPr>
+      <w:rPr>
+        <w:rFonts w:ascii="Courier New" w:hAnsi="Courier New" w:cs="Courier New" w:hint="default"/>
+      </w:rPr>
+    </w:lvl>
+    <w:lvl w:ilvl="8" w:tplc="04090005" w:tentative="1">
+      <w:start w:val="1"/>
+      <w:numFmt w:val="bullet"/>
+      <w:lvlText w:val=""/>
+      <w:lvlJc w:val="left"/>
+      <w:pPr>
+        <w:ind w:left="7200" w:hanging="360"/>
+      </w:pPr>
+      <w:rPr>
+        <w:rFonts w:ascii="Wingdings" w:hAnsi="Wingdings" w:hint="default"/>
+      </w:rPr>
+    </w:lvl>
+  </w:abstractNum>
+  <w:abstractNum w:abstractNumId="9" w15:restartNumberingAfterBreak="0">
+    <w:nsid w:val="3298241B"/>
+    <w:multiLevelType w:val="hybridMultilevel"/>
+    <w:tmpl w:val="B0AA13F6"/>
+    <w:lvl w:ilvl="0" w:tplc="0409000B">
+      <w:start w:val="1"/>
+      <w:numFmt w:val="bullet"/>
+      <w:lvlText w:val=""/>
+      <w:lvlJc w:val="left"/>
+      <w:pPr>
+        <w:ind w:left="1440" w:hanging="360"/>
+      </w:pPr>
+      <w:rPr>
+        <w:rFonts w:ascii="Wingdings" w:hAnsi="Wingdings" w:hint="default"/>
+      </w:rPr>
+    </w:lvl>
+    <w:lvl w:ilvl="1" w:tplc="04090003" w:tentative="1">
+      <w:start w:val="1"/>
+      <w:numFmt w:val="bullet"/>
+      <w:lvlText w:val="o"/>
+      <w:lvlJc w:val="left"/>
+      <w:pPr>
+        <w:ind w:left="2160" w:hanging="360"/>
+      </w:pPr>
+      <w:rPr>
+        <w:rFonts w:ascii="Courier New" w:hAnsi="Courier New" w:cs="Courier New" w:hint="default"/>
+      </w:rPr>
+    </w:lvl>
+    <w:lvl w:ilvl="2" w:tplc="04090005" w:tentative="1">
+      <w:start w:val="1"/>
+      <w:numFmt w:val="bullet"/>
+      <w:lvlText w:val=""/>
+      <w:lvlJc w:val="left"/>
+      <w:pPr>
+        <w:ind w:left="2880" w:hanging="360"/>
+      </w:pPr>
+      <w:rPr>
+        <w:rFonts w:ascii="Wingdings" w:hAnsi="Wingdings" w:hint="default"/>
+      </w:rPr>
+    </w:lvl>
+    <w:lvl w:ilvl="3" w:tplc="04090001" w:tentative="1">
+      <w:start w:val="1"/>
+      <w:numFmt w:val="bullet"/>
+      <w:lvlText w:val=""/>
+      <w:lvlJc w:val="left"/>
+      <w:pPr>
+        <w:ind w:left="3600" w:hanging="360"/>
+      </w:pPr>
+      <w:rPr>
+        <w:rFonts w:ascii="Symbol" w:hAnsi="Symbol" w:hint="default"/>
+      </w:rPr>
+    </w:lvl>
+    <w:lvl w:ilvl="4" w:tplc="04090003" w:tentative="1">
+      <w:start w:val="1"/>
+      <w:numFmt w:val="bullet"/>
+      <w:lvlText w:val="o"/>
+      <w:lvlJc w:val="left"/>
+      <w:pPr>
+        <w:ind w:left="4320" w:hanging="360"/>
+      </w:pPr>
+      <w:rPr>
+        <w:rFonts w:ascii="Courier New" w:hAnsi="Courier New" w:cs="Courier New" w:hint="default"/>
+      </w:rPr>
+    </w:lvl>
+    <w:lvl w:ilvl="5" w:tplc="04090005" w:tentative="1">
+      <w:start w:val="1"/>
+      <w:numFmt w:val="bullet"/>
+      <w:lvlText w:val=""/>
+      <w:lvlJc w:val="left"/>
+      <w:pPr>
+        <w:ind w:left="5040" w:hanging="360"/>
+      </w:pPr>
+      <w:rPr>
+        <w:rFonts w:ascii="Wingdings" w:hAnsi="Wingdings" w:hint="default"/>
+      </w:rPr>
+    </w:lvl>
+    <w:lvl w:ilvl="6" w:tplc="04090001" w:tentative="1">
+      <w:start w:val="1"/>
+      <w:numFmt w:val="bullet"/>
+      <w:lvlText w:val=""/>
+      <w:lvlJc w:val="left"/>
+      <w:pPr>
+        <w:ind w:left="5760" w:hanging="360"/>
+      </w:pPr>
+      <w:rPr>
+        <w:rFonts w:ascii="Symbol" w:hAnsi="Symbol" w:hint="default"/>
+      </w:rPr>
+    </w:lvl>
+    <w:lvl w:ilvl="7" w:tplc="04090003" w:tentative="1">
+      <w:start w:val="1"/>
+      <w:numFmt w:val="bullet"/>
+      <w:lvlText w:val="o"/>
+      <w:lvlJc w:val="left"/>
+      <w:pPr>
+        <w:ind w:left="6480" w:hanging="360"/>
+      </w:pPr>
+      <w:rPr>
+        <w:rFonts w:ascii="Courier New" w:hAnsi="Courier New" w:cs="Courier New" w:hint="default"/>
+      </w:rPr>
+    </w:lvl>
+    <w:lvl w:ilvl="8" w:tplc="04090005" w:tentative="1">
+      <w:start w:val="1"/>
+      <w:numFmt w:val="bullet"/>
+      <w:lvlText w:val=""/>
+      <w:lvlJc w:val="left"/>
+      <w:pPr>
+        <w:ind w:left="7200" w:hanging="360"/>
+      </w:pPr>
+      <w:rPr>
+        <w:rFonts w:ascii="Wingdings" w:hAnsi="Wingdings" w:hint="default"/>
+      </w:rPr>
+    </w:lvl>
+  </w:abstractNum>
+  <w:abstractNum w:abstractNumId="10" w15:restartNumberingAfterBreak="0">
+    <w:nsid w:val="334D416F"/>
+    <w:multiLevelType w:val="hybridMultilevel"/>
+    <w:tmpl w:val="94B6AD0C"/>
+    <w:lvl w:ilvl="0" w:tplc="04090019">
+      <w:start w:val="1"/>
+      <w:numFmt w:val="lowerLetter"/>
+      <w:lvlText w:val="%1."/>
+      <w:lvlJc w:val="left"/>
+      <w:pPr>
+        <w:ind w:left="720" w:hanging="360"/>
+      </w:pPr>
+      <w:rPr>
+        <w:rFonts w:hint="default"/>
+      </w:rPr>
+    </w:lvl>
+    <w:lvl w:ilvl="1" w:tplc="04090019" w:tentative="1">
+      <w:start w:val="1"/>
+      <w:numFmt w:val="lowerLetter"/>
+      <w:lvlText w:val="%2."/>
+      <w:lvlJc w:val="left"/>
+      <w:pPr>
+        <w:ind w:left="1440" w:hanging="360"/>
+      </w:pPr>
+    </w:lvl>
+    <w:lvl w:ilvl="2" w:tplc="0409001B" w:tentative="1">
+      <w:start w:val="1"/>
+      <w:numFmt w:val="lowerRoman"/>
+      <w:lvlText w:val="%3."/>
+      <w:lvlJc w:val="right"/>
+      <w:pPr>
+        <w:ind w:left="2160" w:hanging="180"/>
+      </w:pPr>
+    </w:lvl>
+    <w:lvl w:ilvl="3" w:tplc="0409000F" w:tentative="1">
+      <w:start w:val="1"/>
+      <w:numFmt w:val="decimal"/>
+      <w:lvlText w:val="%4."/>
+      <w:lvlJc w:val="left"/>
+      <w:pPr>
+        <w:ind w:left="2880" w:hanging="360"/>
+      </w:pPr>
+    </w:lvl>
+    <w:lvl w:ilvl="4" w:tplc="04090019" w:tentative="1">
+      <w:start w:val="1"/>
+      <w:numFmt w:val="lowerLetter"/>
+      <w:lvlText w:val="%5."/>
+      <w:lvlJc w:val="left"/>
+      <w:pPr>
+        <w:ind w:left="3600" w:hanging="360"/>
+      </w:pPr>
+    </w:lvl>
+    <w:lvl w:ilvl="5" w:tplc="0409001B" w:tentative="1">
+      <w:start w:val="1"/>
+      <w:numFmt w:val="lowerRoman"/>
+      <w:lvlText w:val="%6."/>
+      <w:lvlJc w:val="right"/>
+      <w:pPr>
+        <w:ind w:left="4320" w:hanging="180"/>
+      </w:pPr>
+    </w:lvl>
+    <w:lvl w:ilvl="6" w:tplc="0409000F" w:tentative="1">
+      <w:start w:val="1"/>
+      <w:numFmt w:val="decimal"/>
+      <w:lvlText w:val="%7."/>
+      <w:lvlJc w:val="left"/>
+      <w:pPr>
+        <w:ind w:left="5040" w:hanging="360"/>
+      </w:pPr>
+    </w:lvl>
+    <w:lvl w:ilvl="7" w:tplc="04090019" w:tentative="1">
+      <w:start w:val="1"/>
+      <w:numFmt w:val="lowerLetter"/>
+      <w:lvlText w:val="%8."/>
+      <w:lvlJc w:val="left"/>
+      <w:pPr>
+        <w:ind w:left="5760" w:hanging="360"/>
+      </w:pPr>
+    </w:lvl>
+    <w:lvl w:ilvl="8" w:tplc="0409001B" w:tentative="1">
+      <w:start w:val="1"/>
+      <w:numFmt w:val="lowerRoman"/>
+      <w:lvlText w:val="%9."/>
+      <w:lvlJc w:val="right"/>
+      <w:pPr>
+        <w:ind w:left="6480" w:hanging="180"/>
+      </w:pPr>
+    </w:lvl>
+  </w:abstractNum>
+  <w:abstractNum w:abstractNumId="11" w15:restartNumberingAfterBreak="0">
+    <w:nsid w:val="35983560"/>
+    <w:multiLevelType w:val="hybridMultilevel"/>
+    <w:tmpl w:val="F43426DA"/>
+    <w:lvl w:ilvl="0" w:tplc="0409000F">
+      <w:start w:val="1"/>
+      <w:numFmt w:val="decimal"/>
+      <w:lvlText w:val="%1."/>
+      <w:lvlJc w:val="left"/>
+      <w:pPr>
+        <w:ind w:left="720" w:hanging="360"/>
+      </w:pPr>
+      <w:rPr>
+        <w:rFonts w:hint="default"/>
+      </w:rPr>
+    </w:lvl>
+    <w:lvl w:ilvl="1" w:tplc="04090019" w:tentative="1">
+      <w:start w:val="1"/>
+      <w:numFmt w:val="lowerLetter"/>
+      <w:lvlText w:val="%2."/>
+      <w:lvlJc w:val="left"/>
+      <w:pPr>
+        <w:ind w:left="1440" w:hanging="360"/>
+      </w:pPr>
+    </w:lvl>
+    <w:lvl w:ilvl="2" w:tplc="0409001B" w:tentative="1">
+      <w:start w:val="1"/>
+      <w:numFmt w:val="lowerRoman"/>
+      <w:lvlText w:val="%3."/>
+      <w:lvlJc w:val="right"/>
+      <w:pPr>
+        <w:ind w:left="2160" w:hanging="180"/>
+      </w:pPr>
+    </w:lvl>
+    <w:lvl w:ilvl="3" w:tplc="0409000F" w:tentative="1">
+      <w:start w:val="1"/>
+      <w:numFmt w:val="decimal"/>
+      <w:lvlText w:val="%4."/>
+      <w:lvlJc w:val="left"/>
+      <w:pPr>
+        <w:ind w:left="2880" w:hanging="360"/>
+      </w:pPr>
+    </w:lvl>
+    <w:lvl w:ilvl="4" w:tplc="04090019" w:tentative="1">
+      <w:start w:val="1"/>
+      <w:numFmt w:val="lowerLetter"/>
+      <w:lvlText w:val="%5."/>
+      <w:lvlJc w:val="left"/>
+      <w:pPr>
+        <w:ind w:left="3600" w:hanging="360"/>
+      </w:pPr>
+    </w:lvl>
+    <w:lvl w:ilvl="5" w:tplc="0409001B" w:tentative="1">
+      <w:start w:val="1"/>
+      <w:numFmt w:val="lowerRoman"/>
+      <w:lvlText w:val="%6."/>
+      <w:lvlJc w:val="right"/>
+      <w:pPr>
+        <w:ind w:left="4320" w:hanging="180"/>
+      </w:pPr>
+    </w:lvl>
+    <w:lvl w:ilvl="6" w:tplc="0409000F" w:tentative="1">
+      <w:start w:val="1"/>
+      <w:numFmt w:val="decimal"/>
+      <w:lvlText w:val="%7."/>
+      <w:lvlJc w:val="left"/>
+      <w:pPr>
+        <w:ind w:left="5040" w:hanging="360"/>
+      </w:pPr>
+    </w:lvl>
+    <w:lvl w:ilvl="7" w:tplc="04090019" w:tentative="1">
+      <w:start w:val="1"/>
+      <w:numFmt w:val="lowerLetter"/>
+      <w:lvlText w:val="%8."/>
+      <w:lvlJc w:val="left"/>
+      <w:pPr>
+        <w:ind w:left="5760" w:hanging="360"/>
+      </w:pPr>
+    </w:lvl>
+    <w:lvl w:ilvl="8" w:tplc="0409001B" w:tentative="1">
+      <w:start w:val="1"/>
+      <w:numFmt w:val="lowerRoman"/>
+      <w:lvlText w:val="%9."/>
+      <w:lvlJc w:val="right"/>
+      <w:pPr>
+        <w:ind w:left="6480" w:hanging="180"/>
+      </w:pPr>
+    </w:lvl>
+  </w:abstractNum>
+  <w:abstractNum w:abstractNumId="12" w15:restartNumberingAfterBreak="0">
+    <w:nsid w:val="577C766F"/>
+    <w:multiLevelType w:val="hybridMultilevel"/>
+    <w:tmpl w:val="9E92C6CE"/>
+    <w:lvl w:ilvl="0" w:tplc="E71E2908">
+      <w:start w:val="1"/>
+      <w:numFmt w:val="bullet"/>
+      <w:lvlText w:val=""/>
+      <w:lvlJc w:val="left"/>
+      <w:pPr>
+        <w:ind w:left="1440" w:hanging="360"/>
+      </w:pPr>
+      <w:rPr>
+        <w:rFonts w:ascii="Symbol" w:eastAsiaTheme="minorHAnsi" w:hAnsi="Symbol" w:cs="Times New Roman" w:hint="default"/>
+      </w:rPr>
+    </w:lvl>
+    <w:lvl w:ilvl="1" w:tplc="04090003" w:tentative="1">
+      <w:start w:val="1"/>
+      <w:numFmt w:val="bullet"/>
+      <w:lvlText w:val="o"/>
+      <w:lvlJc w:val="left"/>
+      <w:pPr>
+        <w:ind w:left="2160" w:hanging="360"/>
+      </w:pPr>
+      <w:rPr>
+        <w:rFonts w:ascii="Courier New" w:hAnsi="Courier New" w:cs="Courier New" w:hint="default"/>
+      </w:rPr>
+    </w:lvl>
+    <w:lvl w:ilvl="2" w:tplc="04090005" w:tentative="1">
+      <w:start w:val="1"/>
+      <w:numFmt w:val="bullet"/>
+      <w:lvlText w:val=""/>
+      <w:lvlJc w:val="left"/>
+      <w:pPr>
+        <w:ind w:left="2880" w:hanging="360"/>
+      </w:pPr>
+      <w:rPr>
+        <w:rFonts w:ascii="Wingdings" w:hAnsi="Wingdings" w:hint="default"/>
+      </w:rPr>
+    </w:lvl>
+    <w:lvl w:ilvl="3" w:tplc="04090001" w:tentative="1">
+      <w:start w:val="1"/>
+      <w:numFmt w:val="bullet"/>
+      <w:lvlText w:val=""/>
+      <w:lvlJc w:val="left"/>
+      <w:pPr>
+        <w:ind w:left="3600" w:hanging="360"/>
+      </w:pPr>
+      <w:rPr>
+        <w:rFonts w:ascii="Symbol" w:hAnsi="Symbol" w:hint="default"/>
+      </w:rPr>
+    </w:lvl>
+    <w:lvl w:ilvl="4" w:tplc="04090003" w:tentative="1">
+      <w:start w:val="1"/>
+      <w:numFmt w:val="bullet"/>
+      <w:lvlText w:val="o"/>
+      <w:lvlJc w:val="left"/>
+      <w:pPr>
+        <w:ind w:left="4320" w:hanging="360"/>
+      </w:pPr>
+      <w:rPr>
+        <w:rFonts w:ascii="Courier New" w:hAnsi="Courier New" w:cs="Courier New" w:hint="default"/>
+      </w:rPr>
+    </w:lvl>
+    <w:lvl w:ilvl="5" w:tplc="04090005" w:tentative="1">
+      <w:start w:val="1"/>
+      <w:numFmt w:val="bullet"/>
+      <w:lvlText w:val=""/>
+      <w:lvlJc w:val="left"/>
+      <w:pPr>
+        <w:ind w:left="5040" w:hanging="360"/>
+      </w:pPr>
+      <w:rPr>
+        <w:rFonts w:ascii="Wingdings" w:hAnsi="Wingdings" w:hint="default"/>
+      </w:rPr>
+    </w:lvl>
+    <w:lvl w:ilvl="6" w:tplc="04090001" w:tentative="1">
+      <w:start w:val="1"/>
+      <w:numFmt w:val="bullet"/>
+      <w:lvlText w:val=""/>
+      <w:lvlJc w:val="left"/>
+      <w:pPr>
+        <w:ind w:left="5760" w:hanging="360"/>
+      </w:pPr>
+      <w:rPr>
+        <w:rFonts w:ascii="Symbol" w:hAnsi="Symbol" w:hint="default"/>
+      </w:rPr>
+    </w:lvl>
+    <w:lvl w:ilvl="7" w:tplc="04090003" w:tentative="1">
+      <w:start w:val="1"/>
+      <w:numFmt w:val="bullet"/>
+      <w:lvlText w:val="o"/>
+      <w:lvlJc w:val="left"/>
+      <w:pPr>
+        <w:ind w:left="6480" w:hanging="360"/>
+      </w:pPr>
+      <w:rPr>
+        <w:rFonts w:ascii="Courier New" w:hAnsi="Courier New" w:cs="Courier New" w:hint="default"/>
+      </w:rPr>
+    </w:lvl>
+    <w:lvl w:ilvl="8" w:tplc="04090005" w:tentative="1">
+      <w:start w:val="1"/>
+      <w:numFmt w:val="bullet"/>
+      <w:lvlText w:val=""/>
+      <w:lvlJc w:val="left"/>
+      <w:pPr>
+        <w:ind w:left="7200" w:hanging="360"/>
+      </w:pPr>
+      <w:rPr>
+        <w:rFonts w:ascii="Wingdings" w:hAnsi="Wingdings" w:hint="default"/>
+      </w:rPr>
+    </w:lvl>
+  </w:abstractNum>
+  <w:abstractNum w:abstractNumId="13" w15:restartNumberingAfterBreak="0">
+    <w:nsid w:val="5F68620A"/>
+    <w:multiLevelType w:val="hybridMultilevel"/>
+    <w:tmpl w:val="63CC056A"/>
+    <w:lvl w:ilvl="0" w:tplc="E71E2908">
+      <w:start w:val="1"/>
+      <w:numFmt w:val="bullet"/>
+      <w:lvlText w:val=""/>
+      <w:lvlJc w:val="left"/>
+      <w:pPr>
+        <w:ind w:left="1800" w:hanging="360"/>
+      </w:pPr>
+      <w:rPr>
+        <w:rFonts w:ascii="Symbol" w:eastAsiaTheme="minorHAnsi" w:hAnsi="Symbol" w:cs="Times New Roman" w:hint="default"/>
+      </w:rPr>
+    </w:lvl>
+    <w:lvl w:ilvl="1" w:tplc="04090003" w:tentative="1">
+      <w:start w:val="1"/>
+      <w:numFmt w:val="bullet"/>
+      <w:lvlText w:val="o"/>
+      <w:lvlJc w:val="left"/>
+      <w:pPr>
+        <w:ind w:left="2520" w:hanging="360"/>
+      </w:pPr>
+      <w:rPr>
+        <w:rFonts w:ascii="Courier New" w:hAnsi="Courier New" w:cs="Courier New" w:hint="default"/>
+      </w:rPr>
+    </w:lvl>
+    <w:lvl w:ilvl="2" w:tplc="04090005" w:tentative="1">
+      <w:start w:val="1"/>
+      <w:numFmt w:val="bullet"/>
+      <w:lvlText w:val=""/>
+      <w:lvlJc w:val="left"/>
+      <w:pPr>
+        <w:ind w:left="3240" w:hanging="360"/>
+      </w:pPr>
+      <w:rPr>
+        <w:rFonts w:ascii="Wingdings" w:hAnsi="Wingdings" w:hint="default"/>
+      </w:rPr>
+    </w:lvl>
+    <w:lvl w:ilvl="3" w:tplc="04090001" w:tentative="1">
+      <w:start w:val="1"/>
+      <w:numFmt w:val="bullet"/>
+      <w:lvlText w:val=""/>
+      <w:lvlJc w:val="left"/>
+      <w:pPr>
+        <w:ind w:left="3960" w:hanging="360"/>
+      </w:pPr>
+      <w:rPr>
+        <w:rFonts w:ascii="Symbol" w:hAnsi="Symbol" w:hint="default"/>
+      </w:rPr>
+    </w:lvl>
+    <w:lvl w:ilvl="4" w:tplc="04090003" w:tentative="1">
+      <w:start w:val="1"/>
+      <w:numFmt w:val="bullet"/>
+      <w:lvlText w:val="o"/>
+      <w:lvlJc w:val="left"/>
+      <w:pPr>
+        <w:ind w:left="4680" w:hanging="360"/>
+      </w:pPr>
+      <w:rPr>
+        <w:rFonts w:ascii="Courier New" w:hAnsi="Courier New" w:cs="Courier New" w:hint="default"/>
+      </w:rPr>
+    </w:lvl>
+    <w:lvl w:ilvl="5" w:tplc="04090005" w:tentative="1">
+      <w:start w:val="1"/>
+      <w:numFmt w:val="bullet"/>
+      <w:lvlText w:val=""/>
+      <w:lvlJc w:val="left"/>
+      <w:pPr>
+        <w:ind w:left="5400" w:hanging="360"/>
+      </w:pPr>
+      <w:rPr>
+        <w:rFonts w:ascii="Wingdings" w:hAnsi="Wingdings" w:hint="default"/>
+      </w:rPr>
+    </w:lvl>
+    <w:lvl w:ilvl="6" w:tplc="04090001" w:tentative="1">
+      <w:start w:val="1"/>
+      <w:numFmt w:val="bullet"/>
+      <w:lvlText w:val=""/>
+      <w:lvlJc w:val="left"/>
+      <w:pPr>
+        <w:ind w:left="6120" w:hanging="360"/>
+      </w:pPr>
+      <w:rPr>
+        <w:rFonts w:ascii="Symbol" w:hAnsi="Symbol" w:hint="default"/>
+      </w:rPr>
+    </w:lvl>
+    <w:lvl w:ilvl="7" w:tplc="04090003" w:tentative="1">
+      <w:start w:val="1"/>
+      <w:numFmt w:val="bullet"/>
+      <w:lvlText w:val="o"/>
+      <w:lvlJc w:val="left"/>
+      <w:pPr>
+        <w:ind w:left="6840" w:hanging="360"/>
+      </w:pPr>
+      <w:rPr>
+        <w:rFonts w:ascii="Courier New" w:hAnsi="Courier New" w:cs="Courier New" w:hint="default"/>
+      </w:rPr>
+    </w:lvl>
+    <w:lvl w:ilvl="8" w:tplc="04090005" w:tentative="1">
+      <w:start w:val="1"/>
+      <w:numFmt w:val="bullet"/>
+      <w:lvlText w:val=""/>
+      <w:lvlJc w:val="left"/>
+      <w:pPr>
+        <w:ind w:left="7560" w:hanging="360"/>
+      </w:pPr>
+      <w:rPr>
+        <w:rFonts w:ascii="Wingdings" w:hAnsi="Wingdings" w:hint="default"/>
+      </w:rPr>
+    </w:lvl>
+  </w:abstractNum>
+  <w:abstractNum w:abstractNumId="14" w15:restartNumberingAfterBreak="0">
+    <w:nsid w:val="6166574D"/>
+    <w:multiLevelType w:val="hybridMultilevel"/>
+    <w:tmpl w:val="D2EAEA74"/>
+    <w:lvl w:ilvl="0" w:tplc="E71E2908">
+      <w:start w:val="1"/>
+      <w:numFmt w:val="bullet"/>
+      <w:lvlText w:val=""/>
+      <w:lvlJc w:val="left"/>
+      <w:pPr>
+        <w:ind w:left="1440" w:hanging="360"/>
+      </w:pPr>
+      <w:rPr>
+        <w:rFonts w:ascii="Symbol" w:eastAsiaTheme="minorHAnsi" w:hAnsi="Symbol" w:cs="Times New Roman" w:hint="default"/>
+      </w:rPr>
+    </w:lvl>
+    <w:lvl w:ilvl="1" w:tplc="04090003" w:tentative="1">
+      <w:start w:val="1"/>
+      <w:numFmt w:val="bullet"/>
+      <w:lvlText w:val="o"/>
+      <w:lvlJc w:val="left"/>
+      <w:pPr>
+        <w:ind w:left="2160" w:hanging="360"/>
+      </w:pPr>
+      <w:rPr>
+        <w:rFonts w:ascii="Courier New" w:hAnsi="Courier New" w:cs="Courier New" w:hint="default"/>
+      </w:rPr>
+    </w:lvl>
+    <w:lvl w:ilvl="2" w:tplc="04090005" w:tentative="1">
+      <w:start w:val="1"/>
+      <w:numFmt w:val="bullet"/>
+      <w:lvlText w:val=""/>
+      <w:lvlJc w:val="left"/>
+      <w:pPr>
+        <w:ind w:left="2880" w:hanging="360"/>
+      </w:pPr>
+      <w:rPr>
+        <w:rFonts w:ascii="Wingdings" w:hAnsi="Wingdings" w:hint="default"/>
+      </w:rPr>
+    </w:lvl>
+    <w:lvl w:ilvl="3" w:tplc="04090001" w:tentative="1">
+      <w:start w:val="1"/>
+      <w:numFmt w:val="bullet"/>
+      <w:lvlText w:val=""/>
+      <w:lvlJc w:val="left"/>
+      <w:pPr>
+        <w:ind w:left="3600" w:hanging="360"/>
+      </w:pPr>
+      <w:rPr>
+        <w:rFonts w:ascii="Symbol" w:hAnsi="Symbol" w:hint="default"/>
+      </w:rPr>
+    </w:lvl>
+    <w:lvl w:ilvl="4" w:tplc="04090003" w:tentative="1">
+      <w:start w:val="1"/>
+      <w:numFmt w:val="bullet"/>
+      <w:lvlText w:val="o"/>
+      <w:lvlJc w:val="left"/>
+      <w:pPr>
+        <w:ind w:left="4320" w:hanging="360"/>
+      </w:pPr>
+      <w:rPr>
+        <w:rFonts w:ascii="Courier New" w:hAnsi="Courier New" w:cs="Courier New" w:hint="default"/>
+      </w:rPr>
+    </w:lvl>
+    <w:lvl w:ilvl="5" w:tplc="04090005" w:tentative="1">
+      <w:start w:val="1"/>
+      <w:numFmt w:val="bullet"/>
+      <w:lvlText w:val=""/>
+      <w:lvlJc w:val="left"/>
+      <w:pPr>
+        <w:ind w:left="5040" w:hanging="360"/>
+      </w:pPr>
+      <w:rPr>
+        <w:rFonts w:ascii="Wingdings" w:hAnsi="Wingdings" w:hint="default"/>
+      </w:rPr>
+    </w:lvl>
+    <w:lvl w:ilvl="6" w:tplc="04090001" w:tentative="1">
+      <w:start w:val="1"/>
+      <w:numFmt w:val="bullet"/>
+      <w:lvlText w:val=""/>
+      <w:lvlJc w:val="left"/>
+      <w:pPr>
+        <w:ind w:left="5760" w:hanging="360"/>
+      </w:pPr>
+      <w:rPr>
+        <w:rFonts w:ascii="Symbol" w:hAnsi="Symbol" w:hint="default"/>
+      </w:rPr>
+    </w:lvl>
+    <w:lvl w:ilvl="7" w:tplc="04090003" w:tentative="1">
+      <w:start w:val="1"/>
+      <w:numFmt w:val="bullet"/>
+      <w:lvlText w:val="o"/>
+      <w:lvlJc w:val="left"/>
+      <w:pPr>
+        <w:ind w:left="6480" w:hanging="360"/>
+      </w:pPr>
+      <w:rPr>
+        <w:rFonts w:ascii="Courier New" w:hAnsi="Courier New" w:cs="Courier New" w:hint="default"/>
+      </w:rPr>
+    </w:lvl>
+    <w:lvl w:ilvl="8" w:tplc="04090005" w:tentative="1">
+      <w:start w:val="1"/>
+      <w:numFmt w:val="bullet"/>
+      <w:lvlText w:val=""/>
+      <w:lvlJc w:val="left"/>
+      <w:pPr>
+        <w:ind w:left="7200" w:hanging="360"/>
+      </w:pPr>
+      <w:rPr>
+        <w:rFonts w:ascii="Wingdings" w:hAnsi="Wingdings" w:hint="default"/>
+      </w:rPr>
+    </w:lvl>
+  </w:abstractNum>
+  <w:num w:numId="1">
+    <w:abstractNumId w:val="4"/>
+  </w:num>
+  <w:num w:numId="2">
+    <w:abstractNumId w:val="10"/>
+  </w:num>
+  <w:num w:numId="3">
+    <w:abstractNumId w:val="13"/>
+  </w:num>
+  <w:num w:numId="4">
+    <w:abstractNumId w:val="2"/>
+  </w:num>
+  <w:num w:numId="5">
+    <w:abstractNumId w:val="6"/>
+  </w:num>
+  <w:num w:numId="6">
+    <w:abstractNumId w:val="14"/>
+  </w:num>
+  <w:num w:numId="7">
+    <w:abstractNumId w:val="1"/>
+  </w:num>
+  <w:num w:numId="8">
+    <w:abstractNumId w:val="12"/>
+  </w:num>
+  <w:num w:numId="9">
+    <w:abstractNumId w:val="9"/>
+  </w:num>
+  <w:num w:numId="10">
+    <w:abstractNumId w:val="3"/>
+  </w:num>
+  <w:num w:numId="11">
+    <w:abstractNumId w:val="8"/>
+  </w:num>
+  <w:num w:numId="12">
+    <w:abstractNumId w:val="5"/>
+  </w:num>
+  <w:num w:numId="13">
+    <w:abstractNumId w:val="0"/>
+  </w:num>
+  <w:num w:numId="14">
+    <w:abstractNumId w:val="7"/>
+  </w:num>
+  <w:num w:numId="15">
+    <w:abstractNumId w:val="11"/>
+  </w:num>
+</w:numbering>
+</file>
+
 <file path=word/styles.xml><?xml version="1.0" encoding="utf-8"?>
-<w:styles xmlns:mc="http://schemas.openxmlformats.org/markup-compatibility/2006" xmlns:r="http://schemas.openxmlformats.org/officeDocument/2006/relationships" xmlns:w="http://schemas.openxmlformats.org/wordprocessingml/2006/main" xmlns:w14="http://schemas.microsoft.com/office/word/2010/wordml" xmlns:w15="http://schemas.microsoft.com/office/word/2012/wordml" xmlns:w16se="http://schemas.microsoft.com/office/word/2015/wordml/symex" mc:Ignorable="w14 w15 w16se">
+<w:styles xmlns:mc="http://schemas.openxmlformats.org/markup-compatibility/2006" xmlns:r="http://schemas.openxmlformats.org/officeDocument/2006/relationships" xmlns:w="http://schemas.openxmlformats.org/wordprocessingml/2006/main" xmlns:w14="http://schemas.microsoft.com/office/word/2010/wordml" xmlns:w15="http://schemas.microsoft.com/office/word/2012/wordml" xmlns:w16cid="http://schemas.microsoft.com/office/word/2016/wordml/cid" xmlns:w16se="http://schemas.microsoft.com/office/word/2015/wordml/symex" mc:Ignorable="w14 w15 w16se w16cid">
   <w:docDefaults>
     <w:rPrDefault>
       <w:rPr>
@@ -463,7 +2375,7 @@
       </w:pPr>
     </w:pPrDefault>
   </w:docDefaults>
-  <w:latentStyles w:defLockedState="0" w:defUIPriority="99" w:defSemiHidden="0" w:defUnhideWhenUsed="0" w:defQFormat="0" w:count="371">
+  <w:latentStyles w:defLockedState="0" w:defUIPriority="99" w:defSemiHidden="0" w:defUnhideWhenUsed="0" w:defQFormat="0" w:count="376">
     <w:lsdException w:name="Normal" w:uiPriority="0" w:qFormat="1"/>
     <w:lsdException w:name="heading 1" w:uiPriority="9" w:qFormat="1"/>
     <w:lsdException w:name="heading 2" w:semiHidden="1" w:uiPriority="9" w:unhideWhenUsed="1" w:qFormat="1"/>
@@ -569,7 +2481,6 @@
     <w:lsdException w:name="HTML Sample" w:semiHidden="1" w:unhideWhenUsed="1"/>
     <w:lsdException w:name="HTML Typewriter" w:semiHidden="1" w:unhideWhenUsed="1"/>
     <w:lsdException w:name="HTML Variable" w:semiHidden="1" w:unhideWhenUsed="1"/>
-    <w:lsdException w:name="Normal Table" w:semiHidden="1" w:unhideWhenUsed="1"/>
     <w:lsdException w:name="annotation subject" w:semiHidden="1" w:unhideWhenUsed="1"/>
     <w:lsdException w:name="No List" w:semiHidden="1" w:unhideWhenUsed="1"/>
     <w:lsdException w:name="Outline List 1" w:semiHidden="1" w:unhideWhenUsed="1"/>
@@ -612,11 +2523,8 @@
     <w:lsdException w:name="Table Contemporary" w:semiHidden="1" w:unhideWhenUsed="1"/>
     <w:lsdException w:name="Table Elegant" w:semiHidden="1" w:unhideWhenUsed="1"/>
     <w:lsdException w:name="Table Professional" w:semiHidden="1" w:unhideWhenUsed="1"/>
-    <w:lsdException w:name="Table Subtle 1" w:semiHidden="1" w:unhideWhenUsed="1"/>
     <w:lsdException w:name="Table Subtle 2" w:semiHidden="1" w:unhideWhenUsed="1"/>
     <w:lsdException w:name="Table Web 1" w:semiHidden="1" w:unhideWhenUsed="1"/>
-    <w:lsdException w:name="Table Web 2" w:semiHidden="1" w:unhideWhenUsed="1"/>
-    <w:lsdException w:name="Table Web 3" w:semiHidden="1" w:unhideWhenUsed="1"/>
     <w:lsdException w:name="Balloon Text" w:semiHidden="1" w:unhideWhenUsed="1"/>
     <w:lsdException w:name="Table Grid" w:uiPriority="39"/>
     <w:lsdException w:name="Table Theme" w:semiHidden="1" w:unhideWhenUsed="1"/>
@@ -835,10 +2743,57 @@
     <w:lsdException w:name="List Table 5 Dark Accent 6" w:uiPriority="50"/>
     <w:lsdException w:name="List Table 6 Colorful Accent 6" w:uiPriority="51"/>
     <w:lsdException w:name="List Table 7 Colorful Accent 6" w:uiPriority="52"/>
+    <w:lsdException w:name="Mention" w:semiHidden="1" w:unhideWhenUsed="1"/>
+    <w:lsdException w:name="Smart Hyperlink" w:semiHidden="1" w:unhideWhenUsed="1"/>
+    <w:lsdException w:name="Hashtag" w:semiHidden="1" w:unhideWhenUsed="1"/>
+    <w:lsdException w:name="Unresolved Mention" w:semiHidden="1" w:unhideWhenUsed="1"/>
+    <w:lsdException w:name="Smart Link" w:semiHidden="1" w:unhideWhenUsed="1"/>
   </w:latentStyles>
   <w:style w:type="paragraph" w:default="1" w:styleId="Normal">
     <w:name w:val="Normal"/>
     <w:qFormat/>
+  </w:style>
+  <w:style w:type="paragraph" w:styleId="Heading1">
+    <w:name w:val="heading 1"/>
+    <w:basedOn w:val="Normal"/>
+    <w:link w:val="Heading1Char"/>
+    <w:uiPriority w:val="9"/>
+    <w:qFormat/>
+    <w:rsid w:val="00472DF7"/>
+    <w:pPr>
+      <w:spacing w:before="100" w:beforeAutospacing="1" w:after="100" w:afterAutospacing="1" w:line="240" w:lineRule="auto"/>
+      <w:outlineLvl w:val="0"/>
+    </w:pPr>
+    <w:rPr>
+      <w:rFonts w:ascii="Times New Roman" w:eastAsia="Times New Roman" w:hAnsi="Times New Roman" w:cs="Times New Roman"/>
+      <w:b/>
+      <w:bCs/>
+      <w:kern w:val="36"/>
+      <w:sz w:val="48"/>
+      <w:szCs w:val="48"/>
+    </w:rPr>
+  </w:style>
+  <w:style w:type="paragraph" w:styleId="Heading3">
+    <w:name w:val="heading 3"/>
+    <w:basedOn w:val="Normal"/>
+    <w:next w:val="Normal"/>
+    <w:link w:val="Heading3Char"/>
+    <w:uiPriority w:val="9"/>
+    <w:unhideWhenUsed/>
+    <w:qFormat/>
+    <w:rsid w:val="0008791F"/>
+    <w:pPr>
+      <w:keepNext/>
+      <w:keepLines/>
+      <w:spacing w:before="40" w:after="0"/>
+      <w:outlineLvl w:val="2"/>
+    </w:pPr>
+    <w:rPr>
+      <w:rFonts w:asciiTheme="majorHAnsi" w:eastAsiaTheme="majorEastAsia" w:hAnsiTheme="majorHAnsi" w:cstheme="majorBidi"/>
+      <w:color w:val="1F4D78" w:themeColor="accent1" w:themeShade="7F"/>
+      <w:sz w:val="24"/>
+      <w:szCs w:val="24"/>
+    </w:rPr>
   </w:style>
   <w:style w:type="character" w:default="1" w:styleId="DefaultParagraphFont">
     <w:name w:val="Default Paragraph Font"/>
@@ -874,6 +2829,148 @@
     <w:rsid w:val="00CE6395"/>
     <w:rPr>
       <w:color w:val="0563C1" w:themeColor="hyperlink"/>
+      <w:u w:val="single"/>
+    </w:rPr>
+  </w:style>
+  <w:style w:type="paragraph" w:styleId="Header">
+    <w:name w:val="header"/>
+    <w:basedOn w:val="Normal"/>
+    <w:link w:val="HeaderChar"/>
+    <w:uiPriority w:val="99"/>
+    <w:unhideWhenUsed/>
+    <w:rsid w:val="008D55E5"/>
+    <w:pPr>
+      <w:tabs>
+        <w:tab w:val="center" w:pos="4680"/>
+        <w:tab w:val="right" w:pos="9360"/>
+      </w:tabs>
+      <w:spacing w:after="0" w:line="240" w:lineRule="auto"/>
+    </w:pPr>
+  </w:style>
+  <w:style w:type="character" w:customStyle="1" w:styleId="HeaderChar">
+    <w:name w:val="Header Char"/>
+    <w:basedOn w:val="DefaultParagraphFont"/>
+    <w:link w:val="Header"/>
+    <w:uiPriority w:val="99"/>
+    <w:rsid w:val="008D55E5"/>
+  </w:style>
+  <w:style w:type="paragraph" w:styleId="Footer">
+    <w:name w:val="footer"/>
+    <w:basedOn w:val="Normal"/>
+    <w:link w:val="FooterChar"/>
+    <w:uiPriority w:val="99"/>
+    <w:unhideWhenUsed/>
+    <w:rsid w:val="008D55E5"/>
+    <w:pPr>
+      <w:tabs>
+        <w:tab w:val="center" w:pos="4680"/>
+        <w:tab w:val="right" w:pos="9360"/>
+      </w:tabs>
+      <w:spacing w:after="0" w:line="240" w:lineRule="auto"/>
+    </w:pPr>
+  </w:style>
+  <w:style w:type="character" w:customStyle="1" w:styleId="FooterChar">
+    <w:name w:val="Footer Char"/>
+    <w:basedOn w:val="DefaultParagraphFont"/>
+    <w:link w:val="Footer"/>
+    <w:uiPriority w:val="99"/>
+    <w:rsid w:val="008D55E5"/>
+  </w:style>
+  <w:style w:type="paragraph" w:styleId="ListParagraph">
+    <w:name w:val="List Paragraph"/>
+    <w:basedOn w:val="Normal"/>
+    <w:uiPriority w:val="34"/>
+    <w:qFormat/>
+    <w:rsid w:val="008D55E5"/>
+    <w:pPr>
+      <w:ind w:left="720"/>
+      <w:contextualSpacing/>
+    </w:pPr>
+  </w:style>
+  <w:style w:type="character" w:customStyle="1" w:styleId="Heading1Char">
+    <w:name w:val="Heading 1 Char"/>
+    <w:basedOn w:val="DefaultParagraphFont"/>
+    <w:link w:val="Heading1"/>
+    <w:uiPriority w:val="9"/>
+    <w:rsid w:val="00472DF7"/>
+    <w:rPr>
+      <w:rFonts w:ascii="Times New Roman" w:eastAsia="Times New Roman" w:hAnsi="Times New Roman" w:cs="Times New Roman"/>
+      <w:b/>
+      <w:bCs/>
+      <w:kern w:val="36"/>
+      <w:sz w:val="48"/>
+      <w:szCs w:val="48"/>
+    </w:rPr>
+  </w:style>
+  <w:style w:type="paragraph" w:styleId="NormalWeb">
+    <w:name w:val="Normal (Web)"/>
+    <w:basedOn w:val="Normal"/>
+    <w:uiPriority w:val="99"/>
+    <w:semiHidden/>
+    <w:unhideWhenUsed/>
+    <w:rsid w:val="00472DF7"/>
+    <w:pPr>
+      <w:spacing w:before="100" w:beforeAutospacing="1" w:after="100" w:afterAutospacing="1" w:line="240" w:lineRule="auto"/>
+    </w:pPr>
+    <w:rPr>
+      <w:rFonts w:ascii="Times New Roman" w:eastAsia="Times New Roman" w:hAnsi="Times New Roman" w:cs="Times New Roman"/>
+      <w:sz w:val="24"/>
+      <w:szCs w:val="24"/>
+    </w:rPr>
+  </w:style>
+  <w:style w:type="character" w:styleId="UnresolvedMention">
+    <w:name w:val="Unresolved Mention"/>
+    <w:basedOn w:val="DefaultParagraphFont"/>
+    <w:uiPriority w:val="99"/>
+    <w:semiHidden/>
+    <w:unhideWhenUsed/>
+    <w:rsid w:val="00472DF7"/>
+    <w:rPr>
+      <w:color w:val="605E5C"/>
+      <w:shd w:val="clear" w:color="auto" w:fill="E1DFDD"/>
+    </w:rPr>
+  </w:style>
+  <w:style w:type="table" w:styleId="TableGrid">
+    <w:name w:val="Table Grid"/>
+    <w:basedOn w:val="TableNormal"/>
+    <w:uiPriority w:val="39"/>
+    <w:rsid w:val="004E3CD6"/>
+    <w:pPr>
+      <w:spacing w:after="0" w:line="240" w:lineRule="auto"/>
+    </w:pPr>
+    <w:tblPr>
+      <w:tblBorders>
+        <w:top w:val="single" w:sz="4" w:space="0" w:color="auto"/>
+        <w:left w:val="single" w:sz="4" w:space="0" w:color="auto"/>
+        <w:bottom w:val="single" w:sz="4" w:space="0" w:color="auto"/>
+        <w:right w:val="single" w:sz="4" w:space="0" w:color="auto"/>
+        <w:insideH w:val="single" w:sz="4" w:space="0" w:color="auto"/>
+        <w:insideV w:val="single" w:sz="4" w:space="0" w:color="auto"/>
+      </w:tblBorders>
+    </w:tblPr>
+  </w:style>
+  <w:style w:type="character" w:customStyle="1" w:styleId="Heading3Char">
+    <w:name w:val="Heading 3 Char"/>
+    <w:basedOn w:val="DefaultParagraphFont"/>
+    <w:link w:val="Heading3"/>
+    <w:uiPriority w:val="9"/>
+    <w:rsid w:val="0008791F"/>
+    <w:rPr>
+      <w:rFonts w:asciiTheme="majorHAnsi" w:eastAsiaTheme="majorEastAsia" w:hAnsiTheme="majorHAnsi" w:cstheme="majorBidi"/>
+      <w:color w:val="1F4D78" w:themeColor="accent1" w:themeShade="7F"/>
+      <w:sz w:val="24"/>
+      <w:szCs w:val="24"/>
+    </w:rPr>
+  </w:style>
+  <w:style w:type="character" w:styleId="FollowedHyperlink">
+    <w:name w:val="FollowedHyperlink"/>
+    <w:basedOn w:val="DefaultParagraphFont"/>
+    <w:uiPriority w:val="99"/>
+    <w:semiHidden/>
+    <w:unhideWhenUsed/>
+    <w:rsid w:val="00E33271"/>
+    <w:rPr>
+      <w:color w:val="954F72" w:themeColor="followedHyperlink"/>
       <w:u w:val="single"/>
     </w:rPr>
   </w:style>

</xml_diff>

<commit_message>
answere the second question
</commit_message>
<xml_diff>
--- a/Assignment 1.docx
+++ b/Assignment 1.docx
@@ -171,8 +171,36 @@
           <w:sz w:val="32"/>
           <w:szCs w:val="32"/>
         </w:rPr>
-        <w:t>Name - Abrham Tesfaye Tegegnwork</w:t>
-      </w:r>
+        <w:t xml:space="preserve">Name - </w:t>
+      </w:r>
+      <w:proofErr w:type="spellStart"/>
+      <w:r>
+        <w:rPr>
+          <w:rFonts w:ascii="Times New Roman" w:hAnsi="Times New Roman" w:cs="Times New Roman"/>
+          <w:sz w:val="32"/>
+          <w:szCs w:val="32"/>
+        </w:rPr>
+        <w:t>Abrham</w:t>
+      </w:r>
+      <w:proofErr w:type="spellEnd"/>
+      <w:r>
+        <w:rPr>
+          <w:rFonts w:ascii="Times New Roman" w:hAnsi="Times New Roman" w:cs="Times New Roman"/>
+          <w:sz w:val="32"/>
+          <w:szCs w:val="32"/>
+        </w:rPr>
+        <w:t xml:space="preserve"> Tesfaye </w:t>
+      </w:r>
+      <w:proofErr w:type="spellStart"/>
+      <w:r>
+        <w:rPr>
+          <w:rFonts w:ascii="Times New Roman" w:hAnsi="Times New Roman" w:cs="Times New Roman"/>
+          <w:sz w:val="32"/>
+          <w:szCs w:val="32"/>
+        </w:rPr>
+        <w:t>Tegegnwork</w:t>
+      </w:r>
+      <w:proofErr w:type="spellEnd"/>
     </w:p>
     <w:p>
       <w:pPr>
@@ -312,7 +340,43 @@
           <w:sz w:val="32"/>
           <w:szCs w:val="32"/>
         </w:rPr>
-        <w:t>Submitted To : Mr. Fitsum Alemu</w:t>
+        <w:t xml:space="preserve">Submitted </w:t>
+      </w:r>
+      <w:proofErr w:type="gramStart"/>
+      <w:r>
+        <w:rPr>
+          <w:rFonts w:ascii="Times New Roman" w:hAnsi="Times New Roman" w:cs="Times New Roman"/>
+          <w:sz w:val="32"/>
+          <w:szCs w:val="32"/>
+        </w:rPr>
+        <w:t>To :</w:t>
+      </w:r>
+      <w:proofErr w:type="gramEnd"/>
+      <w:r>
+        <w:rPr>
+          <w:rFonts w:ascii="Times New Roman" w:hAnsi="Times New Roman" w:cs="Times New Roman"/>
+          <w:sz w:val="32"/>
+          <w:szCs w:val="32"/>
+        </w:rPr>
+        <w:t xml:space="preserve"> Mr. </w:t>
+      </w:r>
+      <w:proofErr w:type="spellStart"/>
+      <w:r>
+        <w:rPr>
+          <w:rFonts w:ascii="Times New Roman" w:hAnsi="Times New Roman" w:cs="Times New Roman"/>
+          <w:sz w:val="32"/>
+          <w:szCs w:val="32"/>
+        </w:rPr>
+        <w:t>Fitsum</w:t>
+      </w:r>
+      <w:proofErr w:type="spellEnd"/>
+      <w:r>
+        <w:rPr>
+          <w:rFonts w:ascii="Times New Roman" w:hAnsi="Times New Roman" w:cs="Times New Roman"/>
+          <w:sz w:val="32"/>
+          <w:szCs w:val="32"/>
+        </w:rPr>
+        <w:t xml:space="preserve"> Alemu</w:t>
       </w:r>
     </w:p>
     <w:p>
@@ -527,8 +591,9 @@
           <w:sz w:val="24"/>
           <w:szCs w:val="24"/>
         </w:rPr>
-        <w:t>As the internet grew the Stanford storage for computer addresses became overloaded, and to send packets of data through the internet a computer must know all the addresses of computers the packet must pass through to reach the receiver thus keeping up with the growing number of computer addresses and paths became a big problem. ARPANET engineers released that the entire structure of the internet must be reorganized so they came up with DNS (DOMAIN NAME SYSTEM) instead of separating each host in separated addresses in a random order the hosts were arranged into domains with top-level and second-level domain being introduced the DNS set up a network that keeps track of addresses and connections based on their domain level. even at that time, only INTERNET existed not WEB, in 1989 Tim Berners Lee created the basis for the web meaning instead of each file being like it's own isolated branch, any document or file could direct people to other related files so that you could easily go from one to the next and he knew the perfect tool for the task HYPERTEXT which could link different documents and Berners Lee made it the primary way of navigating the web. the web was a hit at CERN and when it was made public in 1993 the final major piece of today's internet was in place. some of the major terms introduced after the web became public are "https://www" protocol to access the</w:t>
-      </w:r>
+        <w:t xml:space="preserve">As the internet grew the Stanford storage for computer addresses became overloaded, and to send packets of data through the internet a computer must know all the addresses of computers the packet must pass through to reach the receiver thus keeping up with the growing number of computer addresses and paths became a big problem. ARPANET engineers released that the entire structure of the internet must be reorganized so they came up with DNS (DOMAIN NAME SYSTEM) instead of separating each host in separated addresses in a random order the hosts were arranged into domains with top-level and second-level domain being introduced the DNS set up a network that keeps track of addresses and connections based on their domain level. even at that time, only INTERNET existed not WEB, in 1989 Tim Berners Lee created the basis for the web meaning instead of each file being like </w:t>
+      </w:r>
+      <w:proofErr w:type="spellStart"/>
       <w:r>
         <w:rPr>
           <w:rFonts w:ascii="Times New Roman" w:eastAsia="Times New Roman" w:hAnsi="Times New Roman" w:cs="Times New Roman"/>
@@ -536,8 +601,9 @@
           <w:sz w:val="24"/>
           <w:szCs w:val="24"/>
         </w:rPr>
-        <w:t xml:space="preserve"> </w:t>
-      </w:r>
+        <w:t>it's</w:t>
+      </w:r>
+      <w:proofErr w:type="spellEnd"/>
       <w:r>
         <w:rPr>
           <w:rFonts w:ascii="Times New Roman" w:eastAsia="Times New Roman" w:hAnsi="Times New Roman" w:cs="Times New Roman"/>
@@ -545,6 +611,24 @@
           <w:sz w:val="24"/>
           <w:szCs w:val="24"/>
         </w:rPr>
+        <w:t xml:space="preserve"> own isolated branch, any document or file could direct people to other related files so that you could easily go from one to the next and he knew the perfect tool for the task HYPERTEXT which could link different documents and Berners Lee made it the primary way of navigating the web. the web was a hit at CERN and when it was made public in 1993 the final major piece of today's internet was in place. some of the major terms introduced after the web became public are "https://www" protocol to access the</w:t>
+      </w:r>
+      <w:r>
+        <w:rPr>
+          <w:rFonts w:ascii="Times New Roman" w:eastAsia="Times New Roman" w:hAnsi="Times New Roman" w:cs="Times New Roman"/>
+          <w:color w:val="0E101A"/>
+          <w:sz w:val="24"/>
+          <w:szCs w:val="24"/>
+        </w:rPr>
+        <w:t xml:space="preserve"> </w:t>
+      </w:r>
+      <w:r>
+        <w:rPr>
+          <w:rFonts w:ascii="Times New Roman" w:eastAsia="Times New Roman" w:hAnsi="Times New Roman" w:cs="Times New Roman"/>
+          <w:color w:val="0E101A"/>
+          <w:sz w:val="24"/>
+          <w:szCs w:val="24"/>
+        </w:rPr>
         <w:lastRenderedPageBreak/>
         <w:t>world wide web(www) and some programs that made surfing the web easier called Browsers(Netscape 1994) providing user-friendly way getting to people and personal computers became reachable and internet was provided by ISP's(internet service providers), which in turn made e-mail and social media a viral trend.</w:t>
       </w:r>
@@ -564,8 +648,8 @@
       <w:pPr>
         <w:spacing w:after="0" w:line="240" w:lineRule="auto"/>
         <w:rPr>
-          <w:rFonts w:ascii="Times New Roman" w:hAnsi="Times New Roman" w:cs="Times New Roman"/>
-          <w:color w:val="000000" w:themeColor="text1"/>
+          <w:rFonts w:ascii="Times New Roman" w:eastAsia="Times New Roman" w:hAnsi="Times New Roman" w:cs="Times New Roman"/>
+          <w:color w:val="0E101A"/>
           <w:sz w:val="24"/>
           <w:szCs w:val="24"/>
         </w:rPr>
@@ -580,18 +664,571 @@
         </w:rPr>
         <w:t>In the 21st century, the internet has become an inherent part of human lives to the level the United Nations declared it a human right.</w:t>
       </w:r>
+    </w:p>
+    <w:p>
+      <w:pPr>
+        <w:pStyle w:val="ListParagraph"/>
+        <w:rPr>
+          <w:rFonts w:ascii="Times New Roman" w:hAnsi="Times New Roman" w:cs="Times New Roman"/>
+          <w:sz w:val="32"/>
+          <w:szCs w:val="32"/>
+        </w:rPr>
+      </w:pPr>
+    </w:p>
+    <w:p>
+      <w:pPr>
+        <w:pStyle w:val="ListParagraph"/>
+        <w:numPr>
+          <w:ilvl w:val="0"/>
+          <w:numId w:val="1"/>
+        </w:numPr>
+        <w:jc w:val="center"/>
+        <w:rPr>
+          <w:rFonts w:ascii="Times New Roman" w:hAnsi="Times New Roman" w:cs="Times New Roman"/>
+          <w:sz w:val="32"/>
+          <w:szCs w:val="32"/>
+        </w:rPr>
+      </w:pPr>
+      <w:r>
+        <w:rPr>
+          <w:rFonts w:ascii="Times New Roman" w:hAnsi="Times New Roman" w:cs="Times New Roman"/>
+          <w:sz w:val="32"/>
+          <w:szCs w:val="32"/>
+        </w:rPr>
+        <w:t>Web Archive Assessment</w:t>
+      </w:r>
+    </w:p>
+    <w:p>
+      <w:pPr>
+        <w:rPr>
+          <w:rFonts w:ascii="Times New Roman" w:hAnsi="Times New Roman" w:cs="Times New Roman"/>
+          <w:sz w:val="24"/>
+          <w:szCs w:val="24"/>
+        </w:rPr>
+      </w:pPr>
+      <w:r>
+        <w:rPr>
+          <w:rFonts w:ascii="Times New Roman" w:hAnsi="Times New Roman" w:cs="Times New Roman"/>
+          <w:sz w:val="24"/>
+          <w:szCs w:val="24"/>
+        </w:rPr>
+        <w:t xml:space="preserve">2.1 </w:t>
+      </w:r>
+      <w:hyperlink r:id="rId9" w:history="1">
+        <w:r>
+          <w:rPr>
+            <w:rStyle w:val="Hyperlink"/>
+            <w:rFonts w:ascii="Times New Roman" w:hAnsi="Times New Roman" w:cs="Times New Roman"/>
+            <w:sz w:val="24"/>
+            <w:szCs w:val="24"/>
+          </w:rPr>
+          <w:t>Youtube.com</w:t>
+        </w:r>
+      </w:hyperlink>
+    </w:p>
+    <w:p>
+      <w:pPr>
+        <w:rPr>
+          <w:rFonts w:ascii="Times New Roman" w:hAnsi="Times New Roman" w:cs="Times New Roman"/>
+          <w:sz w:val="24"/>
+          <w:szCs w:val="24"/>
+        </w:rPr>
+      </w:pPr>
+      <w:r>
+        <w:rPr>
+          <w:rFonts w:ascii="Times New Roman" w:hAnsi="Times New Roman" w:cs="Times New Roman"/>
+          <w:sz w:val="24"/>
+          <w:szCs w:val="24"/>
+        </w:rPr>
+        <w:t>For this assessment I took the 26/4/2011 version of YouTube on</w:t>
+      </w:r>
+      <w:r>
+        <w:rPr>
+          <w:rFonts w:ascii="Times New Roman" w:hAnsi="Times New Roman" w:cs="Times New Roman"/>
+          <w:sz w:val="24"/>
+          <w:szCs w:val="24"/>
+        </w:rPr>
+        <w:t xml:space="preserve"> the web archive</w:t>
+      </w:r>
+      <w:r>
+        <w:rPr>
+          <w:rFonts w:ascii="Times New Roman" w:hAnsi="Times New Roman" w:cs="Times New Roman"/>
+          <w:sz w:val="24"/>
+          <w:szCs w:val="24"/>
+        </w:rPr>
+        <w:t xml:space="preserve"> </w:t>
+      </w:r>
+      <w:r>
+        <w:rPr>
+          <w:rFonts w:ascii="Times New Roman" w:hAnsi="Times New Roman" w:cs="Times New Roman"/>
+          <w:sz w:val="24"/>
+          <w:szCs w:val="24"/>
+        </w:rPr>
+        <w:t>(Way back machine)</w:t>
+      </w:r>
+      <w:r>
+        <w:rPr>
+          <w:rFonts w:ascii="Times New Roman" w:hAnsi="Times New Roman" w:cs="Times New Roman"/>
+          <w:sz w:val="24"/>
+          <w:szCs w:val="24"/>
+        </w:rPr>
+        <w:t>. The creators (maintainers) of the site seem to focus solely on the main functionality of the website. As I inspected the website, I found that it was written in htm4 which explains the need for adobe flash player to play the videos.</w:t>
+      </w:r>
+    </w:p>
+    <w:p>
+      <w:pPr>
+        <w:rPr>
+          <w:rFonts w:ascii="Times New Roman" w:hAnsi="Times New Roman" w:cs="Times New Roman"/>
+          <w:sz w:val="24"/>
+          <w:szCs w:val="24"/>
+        </w:rPr>
+      </w:pPr>
+      <w:r>
+        <w:rPr>
+          <w:rFonts w:ascii="Times New Roman" w:hAnsi="Times New Roman" w:cs="Times New Roman"/>
+          <w:sz w:val="24"/>
+          <w:szCs w:val="24"/>
+        </w:rPr>
+        <w:t>Looking back at the website from user’s point of view the site at the time is very rugged, unattractive and bulky to use moreover from a programmer’s point of view the site hasn’t implemented the full potential of CSS and Java-script</w:t>
+      </w:r>
+      <w:r>
+        <w:rPr>
+          <w:rFonts w:ascii="Times New Roman" w:hAnsi="Times New Roman" w:cs="Times New Roman"/>
+          <w:sz w:val="24"/>
+          <w:szCs w:val="24"/>
+        </w:rPr>
+        <w:t>.</w:t>
+      </w:r>
+    </w:p>
+    <w:p>
+      <w:pPr>
+        <w:rPr>
+          <w:rFonts w:ascii="Times New Roman" w:hAnsi="Times New Roman" w:cs="Times New Roman"/>
+          <w:sz w:val="24"/>
+          <w:szCs w:val="24"/>
+        </w:rPr>
+      </w:pPr>
+      <w:r>
+        <w:rPr>
+          <w:rFonts w:ascii="Times New Roman" w:hAnsi="Times New Roman" w:cs="Times New Roman"/>
+          <w:sz w:val="24"/>
+          <w:szCs w:val="24"/>
+        </w:rPr>
+        <w:t>2.2</w:t>
+      </w:r>
+      <w:r>
+        <w:rPr>
+          <w:rFonts w:ascii="Times New Roman" w:hAnsi="Times New Roman" w:cs="Times New Roman"/>
+          <w:sz w:val="24"/>
+          <w:szCs w:val="24"/>
+        </w:rPr>
+        <w:t xml:space="preserve"> </w:t>
+      </w:r>
+      <w:hyperlink r:id="rId10" w:history="1">
+        <w:r>
+          <w:rPr>
+            <w:rStyle w:val="Hyperlink"/>
+            <w:rFonts w:ascii="Times New Roman" w:hAnsi="Times New Roman" w:cs="Times New Roman"/>
+            <w:sz w:val="24"/>
+            <w:szCs w:val="24"/>
+          </w:rPr>
+          <w:t>geeksforgeeks.org</w:t>
+        </w:r>
+      </w:hyperlink>
+    </w:p>
+    <w:p>
+      <w:pPr>
+        <w:rPr>
+          <w:rFonts w:ascii="Times New Roman" w:hAnsi="Times New Roman" w:cs="Times New Roman"/>
+          <w:sz w:val="24"/>
+          <w:szCs w:val="24"/>
+        </w:rPr>
+      </w:pPr>
+      <w:r>
+        <w:rPr>
+          <w:rFonts w:ascii="Times New Roman" w:hAnsi="Times New Roman" w:cs="Times New Roman"/>
+          <w:sz w:val="24"/>
+          <w:szCs w:val="24"/>
+        </w:rPr>
+        <w:t xml:space="preserve">This is a great site for computer science students. I started the observation from the date </w:t>
+      </w:r>
+      <w:r>
+        <w:rPr>
+          <w:rFonts w:ascii="Times New Roman" w:hAnsi="Times New Roman" w:cs="Times New Roman"/>
+          <w:sz w:val="24"/>
+          <w:szCs w:val="24"/>
+        </w:rPr>
+        <w:t>26</w:t>
+      </w:r>
+      <w:r>
+        <w:rPr>
+          <w:rFonts w:ascii="Times New Roman" w:hAnsi="Times New Roman" w:cs="Times New Roman"/>
+          <w:sz w:val="24"/>
+          <w:szCs w:val="24"/>
+        </w:rPr>
+        <w:t>/10</w:t>
+      </w:r>
+      <w:r>
+        <w:rPr>
+          <w:rFonts w:ascii="Times New Roman" w:hAnsi="Times New Roman" w:cs="Times New Roman"/>
+          <w:sz w:val="24"/>
+          <w:szCs w:val="24"/>
+        </w:rPr>
+        <w:t>/2009 and as I went forward a year at a time and their styling patterns and the amount of content has increased. They adopted a standard green theme for their content thus becoming consistent throughout the years.</w:t>
+      </w:r>
+    </w:p>
+    <w:p>
+      <w:pPr>
+        <w:rPr>
+          <w:rFonts w:ascii="Times New Roman" w:hAnsi="Times New Roman" w:cs="Times New Roman"/>
+          <w:sz w:val="24"/>
+          <w:szCs w:val="24"/>
+        </w:rPr>
+      </w:pPr>
+      <w:r>
+        <w:rPr>
+          <w:rFonts w:ascii="Times New Roman" w:hAnsi="Times New Roman" w:cs="Times New Roman"/>
+          <w:sz w:val="24"/>
+          <w:szCs w:val="24"/>
+        </w:rPr>
+        <w:t xml:space="preserve">On 2014 the site incorporated custom user experience </w:t>
+      </w:r>
+      <w:r>
+        <w:rPr>
+          <w:rFonts w:ascii="Times New Roman" w:hAnsi="Times New Roman" w:cs="Times New Roman"/>
+          <w:sz w:val="24"/>
+          <w:szCs w:val="24"/>
+        </w:rPr>
+        <w:t xml:space="preserve">thus their own account management system. Post 2017 they started to host competitions and seminars making them live up to what they set out to be and their domain </w:t>
+      </w:r>
+      <w:hyperlink r:id="rId11" w:history="1">
+        <w:r>
+          <w:rPr>
+            <w:rStyle w:val="Hyperlink"/>
+            <w:rFonts w:ascii="Times New Roman" w:hAnsi="Times New Roman" w:cs="Times New Roman"/>
+            <w:sz w:val="24"/>
+            <w:szCs w:val="24"/>
+          </w:rPr>
+          <w:t>GEEKS</w:t>
+        </w:r>
+        <w:r>
+          <w:rPr>
+            <w:rStyle w:val="Hyperlink"/>
+            <w:rFonts w:ascii="Times New Roman" w:hAnsi="Times New Roman" w:cs="Times New Roman"/>
+            <w:sz w:val="24"/>
+            <w:szCs w:val="24"/>
+          </w:rPr>
+          <w:t>F</w:t>
+        </w:r>
+        <w:r>
+          <w:rPr>
+            <w:rStyle w:val="Hyperlink"/>
+            <w:rFonts w:ascii="Times New Roman" w:hAnsi="Times New Roman" w:cs="Times New Roman"/>
+            <w:sz w:val="24"/>
+            <w:szCs w:val="24"/>
+          </w:rPr>
+          <w:t>ORGEEKS.org</w:t>
+        </w:r>
+      </w:hyperlink>
+      <w:r>
+        <w:rPr>
+          <w:rFonts w:ascii="Times New Roman" w:hAnsi="Times New Roman" w:cs="Times New Roman"/>
+          <w:sz w:val="24"/>
+          <w:szCs w:val="24"/>
+        </w:rPr>
+        <w:t xml:space="preserve"> </w:t>
+      </w:r>
+    </w:p>
+    <w:p>
+      <w:pPr>
+        <w:rPr>
+          <w:rFonts w:ascii="Times New Roman" w:hAnsi="Times New Roman" w:cs="Times New Roman"/>
+          <w:sz w:val="24"/>
+          <w:szCs w:val="24"/>
+        </w:rPr>
+      </w:pPr>
+      <w:r>
+        <w:rPr>
+          <w:rFonts w:ascii="Times New Roman" w:hAnsi="Times New Roman" w:cs="Times New Roman"/>
+          <w:sz w:val="24"/>
+          <w:szCs w:val="24"/>
+        </w:rPr>
+        <w:t xml:space="preserve">2.3 </w:t>
+      </w:r>
+      <w:hyperlink r:id="rId12" w:history="1">
+        <w:r>
+          <w:rPr>
+            <w:rStyle w:val="Hyperlink"/>
+            <w:rFonts w:ascii="Times New Roman" w:hAnsi="Times New Roman" w:cs="Times New Roman"/>
+            <w:sz w:val="24"/>
+            <w:szCs w:val="24"/>
+          </w:rPr>
+          <w:t>Google.com</w:t>
+        </w:r>
+      </w:hyperlink>
+    </w:p>
+    <w:p>
+      <w:pPr>
+        <w:rPr>
+          <w:rFonts w:ascii="Times New Roman" w:hAnsi="Times New Roman" w:cs="Times New Roman"/>
+          <w:sz w:val="24"/>
+          <w:szCs w:val="24"/>
+        </w:rPr>
+      </w:pPr>
+      <w:r>
+        <w:rPr>
+          <w:rFonts w:ascii="Times New Roman" w:hAnsi="Times New Roman" w:cs="Times New Roman"/>
+          <w:sz w:val="24"/>
+          <w:szCs w:val="24"/>
+        </w:rPr>
+        <w:t>Looking back at 1998’s</w:t>
+      </w:r>
+      <w:r>
+        <w:rPr>
+          <w:rFonts w:ascii="Times New Roman" w:hAnsi="Times New Roman" w:cs="Times New Roman"/>
+          <w:sz w:val="24"/>
+          <w:szCs w:val="24"/>
+        </w:rPr>
+        <w:t xml:space="preserve"> version of</w:t>
+      </w:r>
+      <w:r>
+        <w:rPr>
+          <w:rFonts w:ascii="Times New Roman" w:hAnsi="Times New Roman" w:cs="Times New Roman"/>
+          <w:sz w:val="24"/>
+          <w:szCs w:val="24"/>
+        </w:rPr>
+        <w:t xml:space="preserve"> </w:t>
+      </w:r>
+      <w:r>
+        <w:rPr>
+          <w:rFonts w:ascii="Times New Roman" w:hAnsi="Times New Roman" w:cs="Times New Roman"/>
+          <w:sz w:val="24"/>
+          <w:szCs w:val="24"/>
+        </w:rPr>
+        <w:t>G</w:t>
+      </w:r>
+      <w:r>
+        <w:rPr>
+          <w:rFonts w:ascii="Times New Roman" w:hAnsi="Times New Roman" w:cs="Times New Roman"/>
+          <w:sz w:val="24"/>
+          <w:szCs w:val="24"/>
+        </w:rPr>
+        <w:t>oogle</w:t>
+      </w:r>
+      <w:r>
+        <w:rPr>
+          <w:rFonts w:ascii="Times New Roman" w:hAnsi="Times New Roman" w:cs="Times New Roman"/>
+          <w:sz w:val="24"/>
+          <w:szCs w:val="24"/>
+        </w:rPr>
+        <w:t>’s</w:t>
+      </w:r>
+      <w:r>
+        <w:rPr>
+          <w:rFonts w:ascii="Times New Roman" w:hAnsi="Times New Roman" w:cs="Times New Roman"/>
+          <w:sz w:val="24"/>
+          <w:szCs w:val="24"/>
+        </w:rPr>
+        <w:t xml:space="preserve"> website </w:t>
+      </w:r>
+      <w:r>
+        <w:rPr>
+          <w:rFonts w:ascii="Times New Roman" w:hAnsi="Times New Roman" w:cs="Times New Roman"/>
+          <w:sz w:val="24"/>
+          <w:szCs w:val="24"/>
+        </w:rPr>
+        <w:t xml:space="preserve">we can see that the website is edgy </w:t>
+      </w:r>
+      <w:proofErr w:type="gramStart"/>
+      <w:r>
+        <w:rPr>
+          <w:rFonts w:ascii="Times New Roman" w:hAnsi="Times New Roman" w:cs="Times New Roman"/>
+          <w:sz w:val="24"/>
+          <w:szCs w:val="24"/>
+        </w:rPr>
+        <w:t>and  style</w:t>
+      </w:r>
+      <w:proofErr w:type="gramEnd"/>
+      <w:r>
+        <w:rPr>
+          <w:rFonts w:ascii="Times New Roman" w:hAnsi="Times New Roman" w:cs="Times New Roman"/>
+          <w:sz w:val="24"/>
+          <w:szCs w:val="24"/>
+        </w:rPr>
+        <w:t xml:space="preserve">-less, but how can we judge most of us in this batch weren’t even born. It was a time where nobody cared the way websites looked. The emphasized mainly on the backend (search engine) part of the website which is really impressive given the time it was developed. The 2020 version of google has the same presentation style of search result but much more styling involved. They were/are consistent in presenting the search result to the client the same way other major players did at the time </w:t>
+      </w:r>
+      <w:r>
+        <w:rPr>
+          <w:rFonts w:ascii="Times New Roman" w:hAnsi="Times New Roman" w:cs="Times New Roman"/>
+          <w:sz w:val="24"/>
+          <w:szCs w:val="24"/>
+        </w:rPr>
+        <w:t xml:space="preserve">but Google’s UI was very appealing to a regular Joe thus as many customers came </w:t>
+      </w:r>
+      <w:proofErr w:type="gramStart"/>
+      <w:r>
+        <w:rPr>
+          <w:rFonts w:ascii="Times New Roman" w:hAnsi="Times New Roman" w:cs="Times New Roman"/>
+          <w:sz w:val="24"/>
+          <w:szCs w:val="24"/>
+        </w:rPr>
+        <w:t>in</w:t>
+      </w:r>
+      <w:proofErr w:type="gramEnd"/>
+      <w:r>
+        <w:rPr>
+          <w:rFonts w:ascii="Times New Roman" w:hAnsi="Times New Roman" w:cs="Times New Roman"/>
+          <w:sz w:val="24"/>
+          <w:szCs w:val="24"/>
+        </w:rPr>
+        <w:t xml:space="preserve"> they thought of investing in their core business incorporating mail, drive, maps, news etc.</w:t>
+      </w:r>
+    </w:p>
+    <w:p>
+      <w:pPr>
+        <w:rPr>
+          <w:rFonts w:ascii="Times New Roman" w:hAnsi="Times New Roman" w:cs="Times New Roman"/>
+          <w:sz w:val="24"/>
+          <w:szCs w:val="24"/>
+        </w:rPr>
+      </w:pPr>
+      <w:r>
+        <w:rPr>
+          <w:rFonts w:ascii="Times New Roman" w:hAnsi="Times New Roman" w:cs="Times New Roman"/>
+          <w:sz w:val="24"/>
+          <w:szCs w:val="24"/>
+        </w:rPr>
+        <w:t xml:space="preserve">2.4 </w:t>
+      </w:r>
+      <w:hyperlink r:id="rId13" w:history="1">
+        <w:r>
+          <w:rPr>
+            <w:rStyle w:val="Hyperlink"/>
+            <w:rFonts w:ascii="Times New Roman" w:hAnsi="Times New Roman" w:cs="Times New Roman"/>
+            <w:sz w:val="24"/>
+            <w:szCs w:val="24"/>
+          </w:rPr>
+          <w:t>We</w:t>
+        </w:r>
+        <w:r>
+          <w:rPr>
+            <w:rStyle w:val="Hyperlink"/>
+            <w:rFonts w:ascii="Times New Roman" w:hAnsi="Times New Roman" w:cs="Times New Roman"/>
+            <w:sz w:val="24"/>
+            <w:szCs w:val="24"/>
+          </w:rPr>
+          <w:t>b Archive</w:t>
+        </w:r>
+      </w:hyperlink>
+    </w:p>
+    <w:p>
+      <w:pPr>
+        <w:rPr>
+          <w:rFonts w:ascii="Times New Roman" w:hAnsi="Times New Roman" w:cs="Times New Roman"/>
+          <w:sz w:val="24"/>
+          <w:szCs w:val="24"/>
+        </w:rPr>
+      </w:pPr>
+      <w:r>
+        <w:rPr>
+          <w:rFonts w:ascii="Times New Roman" w:hAnsi="Times New Roman" w:cs="Times New Roman"/>
+          <w:sz w:val="24"/>
+          <w:szCs w:val="24"/>
+        </w:rPr>
+        <w:t xml:space="preserve">Comparing the 2002 and 2020 version of the way back machine </w:t>
+      </w:r>
+      <w:proofErr w:type="spellStart"/>
+      <w:r>
+        <w:rPr>
+          <w:rFonts w:ascii="Times New Roman" w:hAnsi="Times New Roman" w:cs="Times New Roman"/>
+          <w:sz w:val="24"/>
+          <w:szCs w:val="24"/>
+        </w:rPr>
+        <w:t>it self</w:t>
+      </w:r>
+      <w:proofErr w:type="spellEnd"/>
+      <w:r>
+        <w:rPr>
+          <w:rFonts w:ascii="Times New Roman" w:hAnsi="Times New Roman" w:cs="Times New Roman"/>
+          <w:sz w:val="24"/>
+          <w:szCs w:val="24"/>
+        </w:rPr>
+        <w:t xml:space="preserve"> I noticed that every site I ever came across has changed their view on web design. They changed from complex and </w:t>
+      </w:r>
+      <w:r>
+        <w:rPr>
+          <w:rFonts w:ascii="Times New Roman" w:hAnsi="Times New Roman" w:cs="Times New Roman"/>
+          <w:sz w:val="24"/>
+          <w:szCs w:val="24"/>
+        </w:rPr>
+        <w:lastRenderedPageBreak/>
+        <w:t>compact design to simple design that is more appealing to users. What used to be a site with side panels, descriptions and tables has evolved into just an input search bar.</w:t>
+      </w:r>
+    </w:p>
+    <w:p>
+      <w:pPr>
+        <w:rPr>
+          <w:rFonts w:ascii="Times New Roman" w:hAnsi="Times New Roman" w:cs="Times New Roman"/>
+          <w:sz w:val="24"/>
+          <w:szCs w:val="24"/>
+        </w:rPr>
+      </w:pPr>
+      <w:r>
+        <w:rPr>
+          <w:rFonts w:ascii="Times New Roman" w:hAnsi="Times New Roman" w:cs="Times New Roman"/>
+          <w:sz w:val="24"/>
+          <w:szCs w:val="24"/>
+        </w:rPr>
+        <w:t xml:space="preserve">2.5 </w:t>
+      </w:r>
+      <w:hyperlink r:id="rId14" w:history="1">
+        <w:r>
+          <w:rPr>
+            <w:rStyle w:val="Hyperlink"/>
+            <w:rFonts w:ascii="Times New Roman" w:hAnsi="Times New Roman" w:cs="Times New Roman"/>
+            <w:sz w:val="24"/>
+            <w:szCs w:val="24"/>
+          </w:rPr>
+          <w:t>Stack overflow</w:t>
+        </w:r>
+      </w:hyperlink>
+    </w:p>
+    <w:p>
+      <w:pPr>
+        <w:rPr>
+          <w:rFonts w:ascii="Times New Roman" w:hAnsi="Times New Roman" w:cs="Times New Roman"/>
+          <w:sz w:val="24"/>
+          <w:szCs w:val="24"/>
+        </w:rPr>
+      </w:pPr>
+      <w:r>
+        <w:rPr>
+          <w:rFonts w:ascii="Times New Roman" w:hAnsi="Times New Roman" w:cs="Times New Roman"/>
+          <w:sz w:val="24"/>
+          <w:szCs w:val="24"/>
+        </w:rPr>
+        <w:t xml:space="preserve">I took a look at the site from </w:t>
+      </w:r>
+      <w:proofErr w:type="gramStart"/>
+      <w:r>
+        <w:rPr>
+          <w:rFonts w:ascii="Times New Roman" w:hAnsi="Times New Roman" w:cs="Times New Roman"/>
+          <w:sz w:val="24"/>
+          <w:szCs w:val="24"/>
+        </w:rPr>
+        <w:t>it’s</w:t>
+      </w:r>
+      <w:proofErr w:type="gramEnd"/>
+      <w:r>
+        <w:rPr>
+          <w:rFonts w:ascii="Times New Roman" w:hAnsi="Times New Roman" w:cs="Times New Roman"/>
+          <w:sz w:val="24"/>
+          <w:szCs w:val="24"/>
+        </w:rPr>
+        <w:t xml:space="preserve"> beta version in 2008 to current version 2020. This site is a very interesting website because they maintained their format of presenting the content except some change in theme(coloring).</w:t>
+      </w:r>
       <w:bookmarkStart w:id="0" w:name="_GoBack"/>
       <w:bookmarkEnd w:id="0"/>
-    </w:p>
-    <w:p>
-      <w:pPr>
-        <w:rPr>
-          <w:rFonts w:ascii="Times New Roman" w:hAnsi="Times New Roman" w:cs="Times New Roman"/>
-          <w:color w:val="000000" w:themeColor="text1"/>
-          <w:sz w:val="24"/>
-          <w:szCs w:val="24"/>
-        </w:rPr>
-      </w:pPr>
     </w:p>
     <w:sectPr>
       <w:pgSz w:w="12240" w:h="15840"/>

</xml_diff>

<commit_message>
answere the fourth question
</commit_message>
<xml_diff>
--- a/Assignment 1.docx
+++ b/Assignment 1.docx
@@ -8594,13 +8594,1597 @@
       <w:pPr>
         <w:rPr>
           <w:rFonts w:ascii="Times New Roman" w:hAnsi="Times New Roman" w:cs="Times New Roman"/>
+          <w:sz w:val="24"/>
+          <w:szCs w:val="24"/>
+        </w:rPr>
+      </w:pPr>
+      <w:bookmarkStart w:id="0" w:name="_GoBack"/>
+    </w:p>
+    <w:p>
+      <w:pPr>
+        <w:rPr>
+          <w:rFonts w:ascii="Times New Roman" w:hAnsi="Times New Roman" w:cs="Times New Roman"/>
+          <w:sz w:val="24"/>
+          <w:szCs w:val="24"/>
+        </w:rPr>
+      </w:pPr>
+    </w:p>
+    <w:p>
+      <w:pPr>
+        <w:rPr>
+          <w:rFonts w:ascii="Times New Roman" w:hAnsi="Times New Roman" w:cs="Times New Roman"/>
+          <w:sz w:val="24"/>
+          <w:szCs w:val="24"/>
+        </w:rPr>
+      </w:pPr>
+    </w:p>
+    <w:p>
+      <w:pPr>
+        <w:rPr>
+          <w:rFonts w:ascii="Times New Roman" w:hAnsi="Times New Roman" w:cs="Times New Roman"/>
+          <w:sz w:val="24"/>
+          <w:szCs w:val="24"/>
+          <w:u w:val="single"/>
+        </w:rPr>
+      </w:pPr>
+      <w:r>
+        <w:rPr>
+          <w:rFonts w:ascii="Times New Roman" w:hAnsi="Times New Roman" w:cs="Times New Roman"/>
+          <w:sz w:val="24"/>
+          <w:szCs w:val="24"/>
+          <w:u w:val="single"/>
+        </w:rPr>
+        <w:t>4.Guidlines for evaluating the value of a website</w:t>
+      </w:r>
+    </w:p>
+    <w:p>
+      <w:pPr>
+        <w:rPr>
+          <w:rFonts w:ascii="Times New Roman" w:hAnsi="Times New Roman" w:cs="Times New Roman"/>
+          <w:sz w:val="24"/>
+          <w:szCs w:val="24"/>
+        </w:rPr>
+      </w:pPr>
+      <w:r>
+        <w:rPr>
+          <w:rFonts w:ascii="Times New Roman" w:hAnsi="Times New Roman" w:cs="Times New Roman"/>
+          <w:sz w:val="24"/>
+          <w:szCs w:val="24"/>
+        </w:rPr>
+        <w:t>When evaluating the value of a website there five major criterions to consider.</w:t>
+      </w:r>
+    </w:p>
+    <w:p>
+      <w:pPr>
+        <w:pStyle w:val="ListParagraph"/>
+        <w:numPr>
+          <w:ilvl w:val="0"/>
+          <w:numId w:val="2"/>
+        </w:numPr>
+        <w:rPr>
+          <w:rFonts w:ascii="Times New Roman" w:hAnsi="Times New Roman" w:cs="Times New Roman"/>
+          <w:sz w:val="24"/>
+          <w:szCs w:val="24"/>
+        </w:rPr>
+      </w:pPr>
+      <w:r>
+        <w:rPr>
+          <w:rFonts w:ascii="Times New Roman" w:hAnsi="Times New Roman" w:cs="Times New Roman"/>
+          <w:sz w:val="24"/>
+          <w:szCs w:val="24"/>
+        </w:rPr>
+        <w:t>Accuracy</w:t>
+      </w:r>
+      <w:r>
+        <w:rPr>
+          <w:rFonts w:ascii="Times New Roman" w:hAnsi="Times New Roman" w:cs="Times New Roman"/>
+          <w:sz w:val="24"/>
+          <w:szCs w:val="24"/>
+        </w:rPr>
+        <w:t xml:space="preserve"> </w:t>
+      </w:r>
+      <w:r>
+        <w:rPr>
+          <w:rFonts w:ascii="Times New Roman" w:hAnsi="Times New Roman" w:cs="Times New Roman"/>
+          <w:sz w:val="24"/>
+          <w:szCs w:val="24"/>
+        </w:rPr>
+        <w:t>of web documents</w:t>
+      </w:r>
+    </w:p>
+    <w:p>
+      <w:pPr>
+        <w:pStyle w:val="ListParagraph"/>
+        <w:numPr>
+          <w:ilvl w:val="0"/>
+          <w:numId w:val="9"/>
+        </w:numPr>
+        <w:rPr>
+          <w:rFonts w:ascii="Times New Roman" w:hAnsi="Times New Roman" w:cs="Times New Roman"/>
+          <w:sz w:val="24"/>
+          <w:szCs w:val="24"/>
+        </w:rPr>
+      </w:pPr>
+      <w:r>
+        <w:rPr>
+          <w:rFonts w:ascii="Times New Roman" w:hAnsi="Times New Roman" w:cs="Times New Roman"/>
+          <w:sz w:val="24"/>
+          <w:szCs w:val="24"/>
+        </w:rPr>
+        <w:t xml:space="preserve">If </w:t>
+      </w:r>
+      <w:r>
+        <w:rPr>
+          <w:rFonts w:ascii="Times New Roman" w:hAnsi="Times New Roman" w:cs="Times New Roman"/>
+          <w:sz w:val="24"/>
+          <w:szCs w:val="24"/>
+        </w:rPr>
+        <w:t>the</w:t>
+      </w:r>
+      <w:r>
+        <w:rPr>
+          <w:rFonts w:ascii="Times New Roman" w:hAnsi="Times New Roman" w:cs="Times New Roman"/>
+          <w:sz w:val="24"/>
+          <w:szCs w:val="24"/>
+        </w:rPr>
+        <w:t xml:space="preserve"> page lists the author and institution that published the page and provides a way of contacting him/her</w:t>
+      </w:r>
+    </w:p>
+    <w:p>
+      <w:pPr>
+        <w:pStyle w:val="ListParagraph"/>
+        <w:numPr>
+          <w:ilvl w:val="0"/>
+          <w:numId w:val="10"/>
+        </w:numPr>
+        <w:rPr>
+          <w:rFonts w:ascii="Times New Roman" w:hAnsi="Times New Roman" w:cs="Times New Roman"/>
+          <w:b/>
+          <w:bCs/>
+          <w:sz w:val="24"/>
+          <w:szCs w:val="24"/>
+        </w:rPr>
+      </w:pPr>
+      <w:r>
+        <w:rPr>
+          <w:rFonts w:ascii="Times New Roman" w:hAnsi="Times New Roman" w:cs="Times New Roman"/>
+          <w:b/>
+          <w:bCs/>
+          <w:sz w:val="24"/>
+          <w:szCs w:val="24"/>
+        </w:rPr>
+        <w:t>Evaluation points</w:t>
+      </w:r>
+    </w:p>
+    <w:p>
+      <w:pPr>
+        <w:pStyle w:val="ListParagraph"/>
+        <w:numPr>
+          <w:ilvl w:val="0"/>
+          <w:numId w:val="13"/>
+        </w:numPr>
+        <w:rPr>
+          <w:rFonts w:ascii="Times New Roman" w:hAnsi="Times New Roman" w:cs="Times New Roman"/>
+          <w:sz w:val="24"/>
+          <w:szCs w:val="24"/>
+        </w:rPr>
+      </w:pPr>
+      <w:r>
+        <w:rPr>
+          <w:rFonts w:ascii="Times New Roman" w:hAnsi="Times New Roman" w:cs="Times New Roman"/>
+          <w:sz w:val="24"/>
+          <w:szCs w:val="24"/>
+        </w:rPr>
+        <w:t>Who wrote the page and can you contact him or her?</w:t>
+      </w:r>
+    </w:p>
+    <w:p>
+      <w:pPr>
+        <w:pStyle w:val="ListParagraph"/>
+        <w:numPr>
+          <w:ilvl w:val="0"/>
+          <w:numId w:val="13"/>
+        </w:numPr>
+        <w:rPr>
+          <w:rFonts w:ascii="Times New Roman" w:hAnsi="Times New Roman" w:cs="Times New Roman"/>
+          <w:sz w:val="24"/>
+          <w:szCs w:val="24"/>
+        </w:rPr>
+      </w:pPr>
+      <w:r>
+        <w:rPr>
+          <w:rFonts w:ascii="Times New Roman" w:hAnsi="Times New Roman" w:cs="Times New Roman"/>
+          <w:sz w:val="24"/>
+          <w:szCs w:val="24"/>
+        </w:rPr>
+        <w:t>What is the purpose of the document and why was it produced?</w:t>
+      </w:r>
+    </w:p>
+    <w:p>
+      <w:pPr>
+        <w:pStyle w:val="ListParagraph"/>
+        <w:numPr>
+          <w:ilvl w:val="0"/>
+          <w:numId w:val="13"/>
+        </w:numPr>
+        <w:rPr>
+          <w:rFonts w:ascii="Times New Roman" w:hAnsi="Times New Roman" w:cs="Times New Roman"/>
+          <w:b/>
+          <w:bCs/>
+          <w:sz w:val="24"/>
+          <w:szCs w:val="24"/>
+        </w:rPr>
+      </w:pPr>
+      <w:r>
+        <w:rPr>
+          <w:rFonts w:ascii="Times New Roman" w:hAnsi="Times New Roman" w:cs="Times New Roman"/>
+          <w:sz w:val="24"/>
+          <w:szCs w:val="24"/>
+        </w:rPr>
+        <w:t>Is this person qualified to write this document?</w:t>
+      </w:r>
+    </w:p>
+    <w:p>
+      <w:pPr>
+        <w:pStyle w:val="ListParagraph"/>
+        <w:numPr>
+          <w:ilvl w:val="0"/>
+          <w:numId w:val="2"/>
+        </w:numPr>
+        <w:rPr>
+          <w:rFonts w:ascii="Times New Roman" w:hAnsi="Times New Roman" w:cs="Times New Roman"/>
+          <w:sz w:val="24"/>
+          <w:szCs w:val="24"/>
+        </w:rPr>
+      </w:pPr>
+      <w:r>
+        <w:rPr>
+          <w:rFonts w:ascii="Times New Roman" w:hAnsi="Times New Roman" w:cs="Times New Roman"/>
+          <w:sz w:val="24"/>
+          <w:szCs w:val="24"/>
+        </w:rPr>
+        <w:t>Authority of web documents</w:t>
+      </w:r>
+    </w:p>
+    <w:p>
+      <w:pPr>
+        <w:pStyle w:val="ListParagraph"/>
+        <w:numPr>
+          <w:ilvl w:val="0"/>
+          <w:numId w:val="9"/>
+        </w:numPr>
+        <w:rPr>
+          <w:rFonts w:ascii="Times New Roman" w:hAnsi="Times New Roman" w:cs="Times New Roman"/>
+          <w:sz w:val="24"/>
+          <w:szCs w:val="24"/>
+        </w:rPr>
+      </w:pPr>
+      <w:r>
+        <w:rPr>
+          <w:rFonts w:ascii="Times New Roman" w:hAnsi="Times New Roman" w:cs="Times New Roman"/>
+          <w:sz w:val="24"/>
+          <w:szCs w:val="24"/>
+        </w:rPr>
+        <w:t xml:space="preserve">If </w:t>
+      </w:r>
+      <w:r>
+        <w:rPr>
+          <w:rFonts w:ascii="Times New Roman" w:hAnsi="Times New Roman" w:cs="Times New Roman"/>
+          <w:sz w:val="24"/>
+          <w:szCs w:val="24"/>
+        </w:rPr>
+        <w:t>the</w:t>
+      </w:r>
+      <w:r>
+        <w:rPr>
+          <w:rFonts w:ascii="Times New Roman" w:hAnsi="Times New Roman" w:cs="Times New Roman"/>
+          <w:sz w:val="24"/>
+          <w:szCs w:val="24"/>
+        </w:rPr>
+        <w:t xml:space="preserve"> page lists the author credentials and its domain is preferred (.</w:t>
+      </w:r>
+      <w:proofErr w:type="spellStart"/>
+      <w:r>
+        <w:rPr>
+          <w:rFonts w:ascii="Times New Roman" w:hAnsi="Times New Roman" w:cs="Times New Roman"/>
+          <w:sz w:val="24"/>
+          <w:szCs w:val="24"/>
+        </w:rPr>
+        <w:t>edu</w:t>
+      </w:r>
+      <w:proofErr w:type="spellEnd"/>
+      <w:r>
+        <w:rPr>
+          <w:rFonts w:ascii="Times New Roman" w:hAnsi="Times New Roman" w:cs="Times New Roman"/>
+          <w:sz w:val="24"/>
+          <w:szCs w:val="24"/>
+        </w:rPr>
+        <w:t>, .gov, .org, or .net)</w:t>
+      </w:r>
+    </w:p>
+    <w:p>
+      <w:pPr>
+        <w:pStyle w:val="ListParagraph"/>
+        <w:numPr>
+          <w:ilvl w:val="0"/>
+          <w:numId w:val="10"/>
+        </w:numPr>
+        <w:rPr>
+          <w:rFonts w:ascii="Times New Roman" w:hAnsi="Times New Roman" w:cs="Times New Roman"/>
+          <w:b/>
+          <w:bCs/>
+          <w:sz w:val="24"/>
+          <w:szCs w:val="24"/>
+        </w:rPr>
+      </w:pPr>
+      <w:r>
+        <w:rPr>
+          <w:rFonts w:ascii="Times New Roman" w:hAnsi="Times New Roman" w:cs="Times New Roman"/>
+          <w:b/>
+          <w:bCs/>
+          <w:sz w:val="24"/>
+          <w:szCs w:val="24"/>
+        </w:rPr>
+        <w:t>Evaluation points</w:t>
+      </w:r>
+    </w:p>
+    <w:p>
+      <w:pPr>
+        <w:pStyle w:val="ListParagraph"/>
+        <w:numPr>
+          <w:ilvl w:val="0"/>
+          <w:numId w:val="13"/>
+        </w:numPr>
+        <w:rPr>
+          <w:rFonts w:ascii="Times New Roman" w:hAnsi="Times New Roman" w:cs="Times New Roman"/>
+          <w:sz w:val="24"/>
+          <w:szCs w:val="24"/>
+        </w:rPr>
+      </w:pPr>
+      <w:r>
+        <w:rPr>
+          <w:rFonts w:ascii="Times New Roman" w:hAnsi="Times New Roman" w:cs="Times New Roman"/>
+          <w:sz w:val="24"/>
+          <w:szCs w:val="24"/>
+        </w:rPr>
+        <w:t>Who published the document and is it separate from the "Webmaster?"</w:t>
+      </w:r>
+    </w:p>
+    <w:p>
+      <w:pPr>
+        <w:pStyle w:val="ListParagraph"/>
+        <w:numPr>
+          <w:ilvl w:val="0"/>
+          <w:numId w:val="13"/>
+        </w:numPr>
+        <w:rPr>
+          <w:rFonts w:ascii="Times New Roman" w:hAnsi="Times New Roman" w:cs="Times New Roman"/>
+          <w:sz w:val="24"/>
+          <w:szCs w:val="24"/>
+        </w:rPr>
+      </w:pPr>
+      <w:r>
+        <w:rPr>
+          <w:rFonts w:ascii="Times New Roman" w:hAnsi="Times New Roman" w:cs="Times New Roman"/>
+          <w:sz w:val="24"/>
+          <w:szCs w:val="24"/>
+        </w:rPr>
+        <w:t>Check the domain of the document, what institution publishes this document?</w:t>
+      </w:r>
+    </w:p>
+    <w:p>
+      <w:pPr>
+        <w:pStyle w:val="ListParagraph"/>
+        <w:numPr>
+          <w:ilvl w:val="0"/>
+          <w:numId w:val="13"/>
+        </w:numPr>
+        <w:rPr>
+          <w:rFonts w:ascii="Times New Roman" w:hAnsi="Times New Roman" w:cs="Times New Roman"/>
+          <w:b/>
+          <w:bCs/>
+          <w:sz w:val="24"/>
+          <w:szCs w:val="24"/>
+        </w:rPr>
+      </w:pPr>
+      <w:r>
+        <w:rPr>
+          <w:rFonts w:ascii="Times New Roman" w:hAnsi="Times New Roman" w:cs="Times New Roman"/>
+          <w:sz w:val="24"/>
+          <w:szCs w:val="24"/>
+        </w:rPr>
+        <w:t>Does the publisher list his or her qualifications?</w:t>
+      </w:r>
+    </w:p>
+    <w:p>
+      <w:pPr>
+        <w:pStyle w:val="ListParagraph"/>
+        <w:numPr>
+          <w:ilvl w:val="0"/>
+          <w:numId w:val="2"/>
+        </w:numPr>
+        <w:rPr>
+          <w:rFonts w:ascii="Times New Roman" w:hAnsi="Times New Roman" w:cs="Times New Roman"/>
+          <w:sz w:val="24"/>
+          <w:szCs w:val="24"/>
+        </w:rPr>
+      </w:pPr>
+      <w:r>
+        <w:rPr>
+          <w:rFonts w:ascii="Times New Roman" w:hAnsi="Times New Roman" w:cs="Times New Roman"/>
+          <w:sz w:val="24"/>
+          <w:szCs w:val="24"/>
+        </w:rPr>
+        <w:t xml:space="preserve"> Objectivity of Web Documents</w:t>
+      </w:r>
+    </w:p>
+    <w:p>
+      <w:pPr>
+        <w:pStyle w:val="ListParagraph"/>
+        <w:numPr>
+          <w:ilvl w:val="0"/>
+          <w:numId w:val="9"/>
+        </w:numPr>
+        <w:rPr>
+          <w:rFonts w:ascii="Times New Roman" w:hAnsi="Times New Roman" w:cs="Times New Roman"/>
+          <w:sz w:val="24"/>
+          <w:szCs w:val="24"/>
+        </w:rPr>
+      </w:pPr>
+      <w:r>
+        <w:rPr>
+          <w:rFonts w:ascii="Times New Roman" w:hAnsi="Times New Roman" w:cs="Times New Roman"/>
+          <w:sz w:val="24"/>
+          <w:szCs w:val="24"/>
+        </w:rPr>
+        <w:t xml:space="preserve">If </w:t>
+      </w:r>
+      <w:r>
+        <w:rPr>
+          <w:rFonts w:ascii="Times New Roman" w:hAnsi="Times New Roman" w:cs="Times New Roman"/>
+          <w:sz w:val="24"/>
+          <w:szCs w:val="24"/>
+        </w:rPr>
+        <w:t>the</w:t>
+      </w:r>
+      <w:r>
+        <w:rPr>
+          <w:rFonts w:ascii="Times New Roman" w:hAnsi="Times New Roman" w:cs="Times New Roman"/>
+          <w:sz w:val="24"/>
+          <w:szCs w:val="24"/>
+        </w:rPr>
+        <w:t xml:space="preserve"> page provides accurate information with limited advertising and it is objective in presenting the information</w:t>
+      </w:r>
+    </w:p>
+    <w:p>
+      <w:pPr>
+        <w:pStyle w:val="ListParagraph"/>
+        <w:numPr>
+          <w:ilvl w:val="0"/>
+          <w:numId w:val="10"/>
+        </w:numPr>
+        <w:rPr>
+          <w:rFonts w:ascii="Times New Roman" w:hAnsi="Times New Roman" w:cs="Times New Roman"/>
+          <w:b/>
+          <w:bCs/>
+          <w:sz w:val="24"/>
+          <w:szCs w:val="24"/>
+        </w:rPr>
+      </w:pPr>
+      <w:r>
+        <w:rPr>
+          <w:rFonts w:ascii="Times New Roman" w:hAnsi="Times New Roman" w:cs="Times New Roman"/>
+          <w:b/>
+          <w:bCs/>
+          <w:sz w:val="24"/>
+          <w:szCs w:val="24"/>
+        </w:rPr>
+        <w:t>Evaluation points</w:t>
+      </w:r>
+    </w:p>
+    <w:p>
+      <w:pPr>
+        <w:pStyle w:val="ListParagraph"/>
+        <w:numPr>
+          <w:ilvl w:val="0"/>
+          <w:numId w:val="13"/>
+        </w:numPr>
+        <w:rPr>
+          <w:rFonts w:ascii="Times New Roman" w:hAnsi="Times New Roman" w:cs="Times New Roman"/>
+          <w:sz w:val="24"/>
+          <w:szCs w:val="24"/>
+        </w:rPr>
+      </w:pPr>
+      <w:r>
+        <w:rPr>
+          <w:rFonts w:ascii="Times New Roman" w:hAnsi="Times New Roman" w:cs="Times New Roman"/>
+          <w:sz w:val="24"/>
+          <w:szCs w:val="24"/>
+        </w:rPr>
+        <w:t>What goals/objectives does this page meet?</w:t>
+      </w:r>
+    </w:p>
+    <w:p>
+      <w:pPr>
+        <w:pStyle w:val="ListParagraph"/>
+        <w:numPr>
+          <w:ilvl w:val="0"/>
+          <w:numId w:val="13"/>
+        </w:numPr>
+        <w:rPr>
+          <w:rFonts w:ascii="Times New Roman" w:hAnsi="Times New Roman" w:cs="Times New Roman"/>
+          <w:sz w:val="24"/>
+          <w:szCs w:val="24"/>
+        </w:rPr>
+      </w:pPr>
+      <w:r>
+        <w:rPr>
+          <w:rFonts w:ascii="Times New Roman" w:hAnsi="Times New Roman" w:cs="Times New Roman"/>
+          <w:sz w:val="24"/>
+          <w:szCs w:val="24"/>
+        </w:rPr>
+        <w:t>How detailed is the information?</w:t>
+      </w:r>
+    </w:p>
+    <w:p>
+      <w:pPr>
+        <w:pStyle w:val="ListParagraph"/>
+        <w:numPr>
+          <w:ilvl w:val="0"/>
+          <w:numId w:val="13"/>
+        </w:numPr>
+        <w:rPr>
+          <w:rFonts w:ascii="Times New Roman" w:hAnsi="Times New Roman" w:cs="Times New Roman"/>
+          <w:b/>
+          <w:bCs/>
+          <w:sz w:val="24"/>
+          <w:szCs w:val="24"/>
+        </w:rPr>
+      </w:pPr>
+      <w:r>
+        <w:rPr>
+          <w:rFonts w:ascii="Times New Roman" w:hAnsi="Times New Roman" w:cs="Times New Roman"/>
+          <w:sz w:val="24"/>
+          <w:szCs w:val="24"/>
+        </w:rPr>
+        <w:t>What opinions (if any) are expressed by the author?</w:t>
+      </w:r>
+    </w:p>
+    <w:p>
+      <w:pPr>
+        <w:pStyle w:val="ListParagraph"/>
+        <w:numPr>
+          <w:ilvl w:val="0"/>
+          <w:numId w:val="2"/>
+        </w:numPr>
+        <w:rPr>
+          <w:rFonts w:ascii="Times New Roman" w:hAnsi="Times New Roman" w:cs="Times New Roman"/>
+          <w:sz w:val="24"/>
+          <w:szCs w:val="24"/>
+        </w:rPr>
+      </w:pPr>
+      <w:r>
+        <w:rPr>
+          <w:rFonts w:ascii="Times New Roman" w:hAnsi="Times New Roman" w:cs="Times New Roman"/>
+          <w:sz w:val="24"/>
+          <w:szCs w:val="24"/>
+        </w:rPr>
+        <w:t>Currency of Web Documents</w:t>
+      </w:r>
+    </w:p>
+    <w:p>
+      <w:pPr>
+        <w:pStyle w:val="ListParagraph"/>
+        <w:numPr>
+          <w:ilvl w:val="0"/>
+          <w:numId w:val="9"/>
+        </w:numPr>
+        <w:rPr>
+          <w:rFonts w:ascii="Times New Roman" w:hAnsi="Times New Roman" w:cs="Times New Roman"/>
+          <w:sz w:val="24"/>
+          <w:szCs w:val="24"/>
+        </w:rPr>
+      </w:pPr>
+      <w:r>
+        <w:rPr>
+          <w:rFonts w:ascii="Times New Roman" w:hAnsi="Times New Roman" w:cs="Times New Roman"/>
+          <w:sz w:val="24"/>
+          <w:szCs w:val="24"/>
+        </w:rPr>
+        <w:t xml:space="preserve">If </w:t>
+      </w:r>
+      <w:r>
+        <w:rPr>
+          <w:rFonts w:ascii="Times New Roman" w:hAnsi="Times New Roman" w:cs="Times New Roman"/>
+          <w:sz w:val="24"/>
+          <w:szCs w:val="24"/>
+        </w:rPr>
+        <w:t>the</w:t>
+      </w:r>
+      <w:r>
+        <w:rPr>
+          <w:rFonts w:ascii="Times New Roman" w:hAnsi="Times New Roman" w:cs="Times New Roman"/>
+          <w:sz w:val="24"/>
+          <w:szCs w:val="24"/>
+        </w:rPr>
+        <w:t xml:space="preserve"> page is current and updated regularly (as stated on the page) and the links (if any) are also up-to-date</w:t>
+      </w:r>
+    </w:p>
+    <w:p>
+      <w:pPr>
+        <w:pStyle w:val="ListParagraph"/>
+        <w:numPr>
+          <w:ilvl w:val="0"/>
+          <w:numId w:val="10"/>
+        </w:numPr>
+        <w:rPr>
+          <w:rFonts w:ascii="Times New Roman" w:hAnsi="Times New Roman" w:cs="Times New Roman"/>
+          <w:b/>
+          <w:bCs/>
+          <w:sz w:val="24"/>
+          <w:szCs w:val="24"/>
+        </w:rPr>
+      </w:pPr>
+      <w:r>
+        <w:rPr>
+          <w:rFonts w:ascii="Times New Roman" w:hAnsi="Times New Roman" w:cs="Times New Roman"/>
+          <w:b/>
+          <w:bCs/>
+          <w:sz w:val="24"/>
+          <w:szCs w:val="24"/>
+        </w:rPr>
+        <w:t>Evaluation points</w:t>
+      </w:r>
+    </w:p>
+    <w:p>
+      <w:pPr>
+        <w:pStyle w:val="ListParagraph"/>
+        <w:numPr>
+          <w:ilvl w:val="0"/>
+          <w:numId w:val="13"/>
+        </w:numPr>
+        <w:rPr>
+          <w:rFonts w:ascii="Times New Roman" w:hAnsi="Times New Roman" w:cs="Times New Roman"/>
+          <w:sz w:val="24"/>
+          <w:szCs w:val="24"/>
+        </w:rPr>
+      </w:pPr>
+      <w:r>
+        <w:rPr>
+          <w:rFonts w:ascii="Times New Roman" w:hAnsi="Times New Roman" w:cs="Times New Roman"/>
+          <w:sz w:val="24"/>
+          <w:szCs w:val="24"/>
+        </w:rPr>
+        <w:t>When was it produced?</w:t>
+      </w:r>
+    </w:p>
+    <w:p>
+      <w:pPr>
+        <w:pStyle w:val="ListParagraph"/>
+        <w:numPr>
+          <w:ilvl w:val="0"/>
+          <w:numId w:val="13"/>
+        </w:numPr>
+        <w:rPr>
+          <w:rFonts w:ascii="Times New Roman" w:hAnsi="Times New Roman" w:cs="Times New Roman"/>
+          <w:sz w:val="24"/>
+          <w:szCs w:val="24"/>
+        </w:rPr>
+      </w:pPr>
+      <w:r>
+        <w:rPr>
+          <w:rFonts w:ascii="Times New Roman" w:hAnsi="Times New Roman" w:cs="Times New Roman"/>
+          <w:sz w:val="24"/>
+          <w:szCs w:val="24"/>
+        </w:rPr>
+        <w:t xml:space="preserve">When was it </w:t>
+      </w:r>
+      <w:r>
+        <w:rPr>
+          <w:rFonts w:ascii="Times New Roman" w:hAnsi="Times New Roman" w:cs="Times New Roman"/>
+          <w:sz w:val="24"/>
+          <w:szCs w:val="24"/>
+        </w:rPr>
+        <w:t>updated?</w:t>
+      </w:r>
+    </w:p>
+    <w:p>
+      <w:pPr>
+        <w:pStyle w:val="ListParagraph"/>
+        <w:numPr>
+          <w:ilvl w:val="0"/>
+          <w:numId w:val="13"/>
+        </w:numPr>
+        <w:rPr>
+          <w:rFonts w:ascii="Times New Roman" w:hAnsi="Times New Roman" w:cs="Times New Roman"/>
+          <w:b/>
+          <w:bCs/>
+          <w:sz w:val="24"/>
+          <w:szCs w:val="24"/>
+        </w:rPr>
+      </w:pPr>
+      <w:r>
+        <w:rPr>
+          <w:rFonts w:ascii="Times New Roman" w:hAnsi="Times New Roman" w:cs="Times New Roman"/>
+          <w:sz w:val="24"/>
+          <w:szCs w:val="24"/>
+        </w:rPr>
+        <w:t>How up-to-date are the links (if any)?</w:t>
+      </w:r>
+    </w:p>
+    <w:p>
+      <w:pPr>
+        <w:pStyle w:val="ListParagraph"/>
+        <w:numPr>
+          <w:ilvl w:val="0"/>
+          <w:numId w:val="2"/>
+        </w:numPr>
+        <w:rPr>
+          <w:rFonts w:ascii="Times New Roman" w:hAnsi="Times New Roman" w:cs="Times New Roman"/>
+          <w:sz w:val="24"/>
+          <w:szCs w:val="24"/>
+        </w:rPr>
+      </w:pPr>
+      <w:r>
+        <w:rPr>
+          <w:rFonts w:ascii="Times New Roman" w:hAnsi="Times New Roman" w:cs="Times New Roman"/>
+          <w:sz w:val="24"/>
+          <w:szCs w:val="24"/>
+        </w:rPr>
+        <w:t xml:space="preserve"> Coverage of the Web Documents</w:t>
+      </w:r>
+    </w:p>
+    <w:p>
+      <w:pPr>
+        <w:pStyle w:val="ListParagraph"/>
+        <w:numPr>
+          <w:ilvl w:val="0"/>
+          <w:numId w:val="10"/>
+        </w:numPr>
+        <w:rPr>
+          <w:rFonts w:ascii="Times New Roman" w:hAnsi="Times New Roman" w:cs="Times New Roman"/>
+          <w:sz w:val="24"/>
+          <w:szCs w:val="24"/>
+        </w:rPr>
+      </w:pPr>
+      <w:r>
+        <w:rPr>
+          <w:rFonts w:ascii="Times New Roman" w:hAnsi="Times New Roman" w:cs="Times New Roman"/>
+          <w:b/>
+          <w:bCs/>
+          <w:sz w:val="24"/>
+          <w:szCs w:val="24"/>
+        </w:rPr>
+        <w:t>Evaluation points</w:t>
+      </w:r>
+    </w:p>
+    <w:p>
+      <w:pPr>
+        <w:pStyle w:val="ListParagraph"/>
+        <w:numPr>
+          <w:ilvl w:val="0"/>
+          <w:numId w:val="12"/>
+        </w:numPr>
+        <w:rPr>
+          <w:rFonts w:ascii="Times New Roman" w:hAnsi="Times New Roman" w:cs="Times New Roman"/>
+          <w:sz w:val="24"/>
+          <w:szCs w:val="24"/>
+        </w:rPr>
+      </w:pPr>
+      <w:r>
+        <w:rPr>
+          <w:rFonts w:ascii="Times New Roman" w:hAnsi="Times New Roman" w:cs="Times New Roman"/>
+          <w:sz w:val="24"/>
+          <w:szCs w:val="24"/>
+        </w:rPr>
+        <w:t>Are the links (if any) evaluated and do they complement the documents' theme?</w:t>
+      </w:r>
+    </w:p>
+    <w:p>
+      <w:pPr>
+        <w:pStyle w:val="ListParagraph"/>
+        <w:numPr>
+          <w:ilvl w:val="0"/>
+          <w:numId w:val="12"/>
+        </w:numPr>
+        <w:rPr>
+          <w:rFonts w:ascii="Times New Roman" w:hAnsi="Times New Roman" w:cs="Times New Roman"/>
+          <w:sz w:val="24"/>
+          <w:szCs w:val="24"/>
+        </w:rPr>
+      </w:pPr>
+      <w:r>
+        <w:rPr>
+          <w:rFonts w:ascii="Times New Roman" w:hAnsi="Times New Roman" w:cs="Times New Roman"/>
+          <w:sz w:val="24"/>
+          <w:szCs w:val="24"/>
+        </w:rPr>
+        <w:t>Is it all images or a balance of text and images?</w:t>
+      </w:r>
+    </w:p>
+    <w:p>
+      <w:pPr>
+        <w:pStyle w:val="ListParagraph"/>
+        <w:numPr>
+          <w:ilvl w:val="0"/>
+          <w:numId w:val="12"/>
+        </w:numPr>
+        <w:rPr>
+          <w:rFonts w:ascii="Times New Roman" w:hAnsi="Times New Roman" w:cs="Times New Roman"/>
+          <w:sz w:val="24"/>
+          <w:szCs w:val="24"/>
+        </w:rPr>
+      </w:pPr>
+      <w:r>
+        <w:rPr>
+          <w:rFonts w:ascii="Times New Roman" w:hAnsi="Times New Roman" w:cs="Times New Roman"/>
+          <w:sz w:val="24"/>
+          <w:szCs w:val="24"/>
+        </w:rPr>
+        <w:t>Is the information presented cited correctly?</w:t>
+      </w:r>
+    </w:p>
+    <w:p>
+      <w:pPr>
+        <w:pStyle w:val="ListParagraph"/>
+        <w:ind w:left="2160"/>
+        <w:rPr>
+          <w:rFonts w:ascii="Times New Roman" w:hAnsi="Times New Roman" w:cs="Times New Roman"/>
+          <w:sz w:val="24"/>
+          <w:szCs w:val="24"/>
+        </w:rPr>
+      </w:pPr>
+    </w:p>
+    <w:p>
+      <w:pPr>
+        <w:pStyle w:val="ListParagraph"/>
+        <w:ind w:left="2160"/>
+        <w:rPr>
+          <w:rFonts w:ascii="Times New Roman" w:hAnsi="Times New Roman" w:cs="Times New Roman"/>
+          <w:sz w:val="24"/>
+          <w:szCs w:val="24"/>
+        </w:rPr>
+      </w:pPr>
+    </w:p>
+    <w:p>
+      <w:pPr>
+        <w:pStyle w:val="ListParagraph"/>
+        <w:ind w:left="2160"/>
+        <w:rPr>
+          <w:rFonts w:ascii="Times New Roman" w:hAnsi="Times New Roman" w:cs="Times New Roman"/>
+          <w:sz w:val="24"/>
+          <w:szCs w:val="24"/>
+        </w:rPr>
+      </w:pPr>
+    </w:p>
+    <w:p>
+      <w:pPr>
+        <w:pStyle w:val="ListParagraph"/>
+        <w:ind w:left="2160"/>
+        <w:rPr>
+          <w:rFonts w:ascii="Times New Roman" w:hAnsi="Times New Roman" w:cs="Times New Roman"/>
+          <w:sz w:val="24"/>
+          <w:szCs w:val="24"/>
+        </w:rPr>
+      </w:pPr>
+    </w:p>
+    <w:p>
+      <w:pPr>
+        <w:rPr>
+          <w:rFonts w:ascii="Times New Roman" w:hAnsi="Times New Roman" w:cs="Times New Roman"/>
+          <w:sz w:val="24"/>
+          <w:szCs w:val="24"/>
+        </w:rPr>
+      </w:pPr>
+      <w:r>
+        <w:rPr>
+          <w:rFonts w:ascii="Times New Roman" w:hAnsi="Times New Roman" w:cs="Times New Roman"/>
+          <w:color w:val="2E74B5" w:themeColor="accent1" w:themeShade="BF"/>
+          <w:sz w:val="32"/>
+          <w:szCs w:val="32"/>
+        </w:rPr>
+        <w:t>4.1</w:t>
+      </w:r>
+      <w:r>
+        <w:t xml:space="preserve"> </w:t>
+      </w:r>
+      <w:hyperlink r:id="rId15" w:history="1">
+        <w:r>
+          <w:rPr>
+            <w:rStyle w:val="Hyperlink"/>
+            <w:rFonts w:ascii="Times New Roman" w:hAnsi="Times New Roman" w:cs="Times New Roman"/>
+            <w:sz w:val="32"/>
+            <w:szCs w:val="32"/>
+          </w:rPr>
+          <w:t>Geeksforgeeks.org</w:t>
+        </w:r>
+      </w:hyperlink>
+      <w:r>
+        <w:rPr>
+          <w:rFonts w:ascii="Times New Roman" w:hAnsi="Times New Roman" w:cs="Times New Roman"/>
+          <w:sz w:val="32"/>
+          <w:szCs w:val="32"/>
+        </w:rPr>
+        <w:t xml:space="preserve">(html-geolocation) </w:t>
+      </w:r>
+    </w:p>
+    <w:p>
+      <w:pPr>
+        <w:rPr>
+          <w:rFonts w:ascii="Times New Roman" w:hAnsi="Times New Roman" w:cs="Times New Roman"/>
+          <w:sz w:val="28"/>
+          <w:szCs w:val="28"/>
+        </w:rPr>
+      </w:pPr>
+      <w:r>
+        <w:rPr>
+          <w:rFonts w:ascii="Times New Roman" w:hAnsi="Times New Roman" w:cs="Times New Roman"/>
+          <w:b/>
+          <w:bCs/>
+          <w:sz w:val="28"/>
+          <w:szCs w:val="28"/>
+        </w:rPr>
+        <w:t>Accuracy</w:t>
+      </w:r>
+      <w:r>
+        <w:rPr>
+          <w:rFonts w:ascii="Times New Roman" w:hAnsi="Times New Roman" w:cs="Times New Roman"/>
+          <w:sz w:val="28"/>
+          <w:szCs w:val="28"/>
+        </w:rPr>
+        <w:t xml:space="preserve">- </w:t>
+      </w:r>
+      <w:r>
+        <w:rPr>
+          <w:rFonts w:ascii="Times New Roman" w:hAnsi="Times New Roman" w:cs="Times New Roman"/>
+          <w:sz w:val="24"/>
+          <w:szCs w:val="24"/>
+        </w:rPr>
+        <w:t>T</w:t>
+      </w:r>
+      <w:r>
+        <w:rPr>
+          <w:rFonts w:ascii="Times New Roman" w:hAnsi="Times New Roman" w:cs="Times New Roman"/>
+          <w:sz w:val="24"/>
+          <w:szCs w:val="24"/>
+        </w:rPr>
+        <w:t xml:space="preserve">he article was written and published by </w:t>
+      </w:r>
+      <w:r>
+        <w:rPr>
+          <w:rFonts w:ascii="Times New Roman" w:hAnsi="Times New Roman" w:cs="Times New Roman"/>
+          <w:sz w:val="24"/>
+          <w:szCs w:val="24"/>
+        </w:rPr>
+        <w:t>Diksha</w:t>
+      </w:r>
+      <w:r>
+        <w:rPr>
+          <w:rFonts w:ascii="Times New Roman" w:hAnsi="Times New Roman" w:cs="Times New Roman"/>
+          <w:sz w:val="24"/>
+          <w:szCs w:val="24"/>
+        </w:rPr>
+        <w:t xml:space="preserve"> </w:t>
+      </w:r>
+      <w:r>
+        <w:rPr>
+          <w:rFonts w:ascii="Times New Roman" w:hAnsi="Times New Roman" w:cs="Times New Roman"/>
+          <w:sz w:val="24"/>
+          <w:szCs w:val="24"/>
+        </w:rPr>
+        <w:t>Tewari</w:t>
+      </w:r>
+      <w:r>
+        <w:rPr>
+          <w:rFonts w:ascii="Times New Roman" w:hAnsi="Times New Roman" w:cs="Times New Roman"/>
+          <w:sz w:val="24"/>
+          <w:szCs w:val="24"/>
+        </w:rPr>
+        <w:t xml:space="preserve">. </w:t>
+      </w:r>
+      <w:r>
+        <w:rPr>
+          <w:rFonts w:ascii="Times New Roman" w:hAnsi="Times New Roman" w:cs="Times New Roman"/>
+          <w:sz w:val="24"/>
+          <w:szCs w:val="24"/>
+        </w:rPr>
+        <w:t>The article publisher does not state his/her qualifications</w:t>
+      </w:r>
+      <w:r>
+        <w:rPr>
+          <w:rFonts w:ascii="Times New Roman" w:hAnsi="Times New Roman" w:cs="Times New Roman"/>
+          <w:sz w:val="24"/>
+          <w:szCs w:val="24"/>
+        </w:rPr>
+        <w:t xml:space="preserve">, but for the articles to be published in the website they must pass through </w:t>
+      </w:r>
+      <w:r>
+        <w:rPr>
+          <w:rFonts w:ascii="Times New Roman" w:hAnsi="Times New Roman" w:cs="Times New Roman"/>
+          <w:sz w:val="24"/>
+          <w:szCs w:val="24"/>
+        </w:rPr>
+        <w:t>the editorial team of the website.</w:t>
+      </w:r>
+    </w:p>
+    <w:p>
+      <w:pPr>
+        <w:rPr>
+          <w:rFonts w:ascii="Times New Roman" w:hAnsi="Times New Roman" w:cs="Times New Roman"/>
+          <w:sz w:val="28"/>
+          <w:szCs w:val="28"/>
+        </w:rPr>
+      </w:pPr>
+      <w:r>
+        <w:rPr>
+          <w:rFonts w:ascii="Times New Roman" w:hAnsi="Times New Roman" w:cs="Times New Roman"/>
+          <w:b/>
+          <w:bCs/>
+          <w:sz w:val="28"/>
+          <w:szCs w:val="28"/>
+        </w:rPr>
+        <w:t>Authority</w:t>
+      </w:r>
+      <w:r>
+        <w:rPr>
+          <w:rFonts w:ascii="Times New Roman" w:hAnsi="Times New Roman" w:cs="Times New Roman"/>
+          <w:sz w:val="28"/>
+          <w:szCs w:val="28"/>
+        </w:rPr>
+        <w:t>-</w:t>
+      </w:r>
+      <w:r>
+        <w:rPr>
+          <w:rFonts w:ascii="Times New Roman" w:hAnsi="Times New Roman" w:cs="Times New Roman"/>
+          <w:sz w:val="24"/>
+          <w:szCs w:val="24"/>
+        </w:rPr>
+        <w:t xml:space="preserve">The site’s domain is .org and the domain name </w:t>
+      </w:r>
+      <w:proofErr w:type="gramStart"/>
+      <w:r>
+        <w:rPr>
+          <w:rFonts w:ascii="Times New Roman" w:hAnsi="Times New Roman" w:cs="Times New Roman"/>
+          <w:sz w:val="24"/>
+          <w:szCs w:val="24"/>
+        </w:rPr>
+        <w:t>is</w:t>
+      </w:r>
+      <w:proofErr w:type="gramEnd"/>
+      <w:r>
+        <w:rPr>
+          <w:rFonts w:ascii="Times New Roman" w:hAnsi="Times New Roman" w:cs="Times New Roman"/>
+          <w:sz w:val="24"/>
+          <w:szCs w:val="24"/>
+        </w:rPr>
+        <w:t xml:space="preserve"> registered at </w:t>
+      </w:r>
+      <w:r>
+        <w:rPr>
+          <w:rFonts w:ascii="Times New Roman" w:hAnsi="Times New Roman" w:cs="Times New Roman"/>
+          <w:sz w:val="24"/>
+          <w:szCs w:val="24"/>
+        </w:rPr>
+        <w:t>PublicDomainRegistry.com</w:t>
+      </w:r>
+      <w:r>
+        <w:rPr>
+          <w:rFonts w:ascii="Times New Roman" w:hAnsi="Times New Roman" w:cs="Times New Roman"/>
+          <w:sz w:val="24"/>
+          <w:szCs w:val="24"/>
+        </w:rPr>
+        <w:t>.</w:t>
+      </w:r>
+      <w:r>
+        <w:rPr>
+          <w:rFonts w:ascii="Times New Roman" w:hAnsi="Times New Roman" w:cs="Times New Roman"/>
+          <w:sz w:val="28"/>
+          <w:szCs w:val="28"/>
+        </w:rPr>
+        <w:t xml:space="preserve"> </w:t>
+      </w:r>
+      <w:r>
+        <w:rPr>
+          <w:rFonts w:ascii="Times New Roman" w:hAnsi="Times New Roman" w:cs="Times New Roman"/>
+          <w:sz w:val="24"/>
+          <w:szCs w:val="24"/>
+        </w:rPr>
+        <w:t>On the About Us page the site has a team of four publishers that are computer scientists and programmers that are perfect for the content the site provides.</w:t>
+      </w:r>
+    </w:p>
+    <w:p>
+      <w:pPr>
+        <w:rPr>
+          <w:rFonts w:ascii="Times New Roman" w:hAnsi="Times New Roman" w:cs="Times New Roman"/>
+          <w:sz w:val="24"/>
+          <w:szCs w:val="24"/>
+        </w:rPr>
+      </w:pPr>
+      <w:r>
+        <w:rPr>
+          <w:rFonts w:ascii="Times New Roman" w:hAnsi="Times New Roman" w:cs="Times New Roman"/>
+          <w:b/>
+          <w:bCs/>
+          <w:sz w:val="28"/>
+          <w:szCs w:val="28"/>
+        </w:rPr>
+        <w:t>Objectivity</w:t>
+      </w:r>
+      <w:r>
+        <w:rPr>
+          <w:rFonts w:ascii="Times New Roman" w:hAnsi="Times New Roman" w:cs="Times New Roman"/>
+          <w:sz w:val="24"/>
+          <w:szCs w:val="24"/>
+        </w:rPr>
+        <w:t xml:space="preserve">- The </w:t>
+      </w:r>
+      <w:r>
+        <w:rPr>
+          <w:rFonts w:ascii="Times New Roman" w:hAnsi="Times New Roman" w:cs="Times New Roman"/>
+          <w:sz w:val="24"/>
+          <w:szCs w:val="24"/>
+        </w:rPr>
+        <w:t>site’s objective is to inform students about computer science subjects which it met. The information in the site’s pages is very detailed to each tag/part of code. The author is abstained from expressing any opinions. He/she just stated the facts.</w:t>
+      </w:r>
+    </w:p>
+    <w:p>
+      <w:pPr>
+        <w:rPr>
+          <w:rFonts w:ascii="Times New Roman" w:hAnsi="Times New Roman" w:cs="Times New Roman"/>
+          <w:bCs/>
+          <w:sz w:val="24"/>
+          <w:szCs w:val="24"/>
+        </w:rPr>
+      </w:pPr>
+      <w:r>
+        <w:rPr>
+          <w:rFonts w:ascii="Times New Roman" w:hAnsi="Times New Roman" w:cs="Times New Roman"/>
+          <w:b/>
+          <w:sz w:val="28"/>
+          <w:szCs w:val="28"/>
+        </w:rPr>
+        <w:t>Currency</w:t>
+      </w:r>
+      <w:r>
+        <w:rPr>
+          <w:rFonts w:ascii="Times New Roman" w:hAnsi="Times New Roman" w:cs="Times New Roman"/>
+          <w:b/>
+          <w:sz w:val="28"/>
+          <w:szCs w:val="28"/>
+        </w:rPr>
+        <w:t>-</w:t>
+      </w:r>
+      <w:r>
+        <w:rPr>
+          <w:rFonts w:ascii="Times New Roman" w:hAnsi="Times New Roman" w:cs="Times New Roman"/>
+          <w:bCs/>
+          <w:sz w:val="24"/>
+          <w:szCs w:val="24"/>
+        </w:rPr>
+        <w:t xml:space="preserve"> </w:t>
+      </w:r>
+      <w:r>
+        <w:rPr>
+          <w:rFonts w:ascii="Times New Roman" w:hAnsi="Times New Roman" w:cs="Times New Roman"/>
+          <w:bCs/>
+          <w:sz w:val="24"/>
+          <w:szCs w:val="24"/>
+        </w:rPr>
+        <w:t>The site does not specify when a particular article was written thus it is hard to assess the up-to-date state of each article and there are no dead links.</w:t>
+      </w:r>
+    </w:p>
+    <w:p>
+      <w:pPr>
+        <w:rPr>
+          <w:rFonts w:ascii="Times New Roman" w:hAnsi="Times New Roman" w:cs="Times New Roman"/>
+          <w:sz w:val="24"/>
+          <w:szCs w:val="24"/>
+        </w:rPr>
+      </w:pPr>
+      <w:r>
+        <w:rPr>
+          <w:rFonts w:ascii="Times New Roman" w:hAnsi="Times New Roman" w:cs="Times New Roman"/>
+          <w:b/>
+          <w:bCs/>
+          <w:sz w:val="28"/>
+          <w:szCs w:val="28"/>
+        </w:rPr>
+        <w:t>Coverage</w:t>
+      </w:r>
+      <w:r>
+        <w:rPr>
+          <w:rFonts w:ascii="Times New Roman" w:hAnsi="Times New Roman" w:cs="Times New Roman"/>
+          <w:sz w:val="24"/>
+          <w:szCs w:val="24"/>
+        </w:rPr>
+        <w:t xml:space="preserve">- The site is almost free, it can be viewed by any browser </w:t>
+      </w:r>
+      <w:proofErr w:type="gramStart"/>
+      <w:r>
+        <w:rPr>
+          <w:rFonts w:ascii="Times New Roman" w:hAnsi="Times New Roman" w:cs="Times New Roman"/>
+          <w:sz w:val="24"/>
+          <w:szCs w:val="24"/>
+        </w:rPr>
+        <w:t>and  does</w:t>
+      </w:r>
+      <w:proofErr w:type="gramEnd"/>
+      <w:r>
+        <w:rPr>
+          <w:rFonts w:ascii="Times New Roman" w:hAnsi="Times New Roman" w:cs="Times New Roman"/>
+          <w:sz w:val="24"/>
+          <w:szCs w:val="24"/>
+        </w:rPr>
+        <w:t xml:space="preserve"> not require any plugin or third party software.</w:t>
+      </w:r>
+    </w:p>
+    <w:p>
+      <w:pPr>
+        <w:rPr>
+          <w:rFonts w:ascii="Times New Roman" w:hAnsi="Times New Roman" w:cs="Times New Roman"/>
           <w:color w:val="000000" w:themeColor="text1"/>
-          <w:sz w:val="24"/>
-          <w:szCs w:val="24"/>
-        </w:rPr>
-      </w:pPr>
-      <w:bookmarkStart w:id="0" w:name="_GoBack"/>
-      <w:bookmarkEnd w:id="0"/>
+          <w:sz w:val="32"/>
+          <w:szCs w:val="32"/>
+        </w:rPr>
+      </w:pPr>
+      <w:r>
+        <w:rPr>
+          <w:rFonts w:ascii="Times New Roman" w:hAnsi="Times New Roman" w:cs="Times New Roman"/>
+          <w:color w:val="2E74B5" w:themeColor="accent1" w:themeShade="BF"/>
+          <w:sz w:val="32"/>
+          <w:szCs w:val="32"/>
+        </w:rPr>
+        <w:t>4.1</w:t>
+      </w:r>
+      <w:r>
+        <w:rPr>
+          <w:rFonts w:ascii="Times New Roman" w:hAnsi="Times New Roman" w:cs="Times New Roman"/>
+          <w:color w:val="2E74B5" w:themeColor="accent1" w:themeShade="BF"/>
+          <w:sz w:val="32"/>
+          <w:szCs w:val="32"/>
+        </w:rPr>
+        <w:t xml:space="preserve"> </w:t>
+      </w:r>
+      <w:hyperlink r:id="rId16" w:history="1">
+        <w:r>
+          <w:rPr>
+            <w:rStyle w:val="Hyperlink"/>
+            <w:rFonts w:ascii="Times New Roman" w:hAnsi="Times New Roman" w:cs="Times New Roman"/>
+            <w:color w:val="034990" w:themeColor="hyperlink" w:themeShade="BF"/>
+            <w:sz w:val="32"/>
+            <w:szCs w:val="32"/>
+          </w:rPr>
+          <w:t>Wikipedia.org</w:t>
+        </w:r>
+      </w:hyperlink>
+      <w:r>
+        <w:rPr>
+          <w:rFonts w:ascii="Times New Roman" w:hAnsi="Times New Roman" w:cs="Times New Roman"/>
+          <w:color w:val="000000" w:themeColor="text1"/>
+          <w:sz w:val="32"/>
+          <w:szCs w:val="32"/>
+        </w:rPr>
+        <w:t>(Battle of Adwa)</w:t>
+      </w:r>
+    </w:p>
+    <w:p>
+      <w:pPr>
+        <w:rPr>
+          <w:rFonts w:ascii="Times New Roman" w:hAnsi="Times New Roman" w:cs="Times New Roman"/>
+          <w:color w:val="000000" w:themeColor="text1"/>
+          <w:sz w:val="24"/>
+          <w:szCs w:val="24"/>
+        </w:rPr>
+      </w:pPr>
+      <w:r>
+        <w:rPr>
+          <w:rFonts w:ascii="Times New Roman" w:hAnsi="Times New Roman" w:cs="Times New Roman"/>
+          <w:b/>
+          <w:bCs/>
+          <w:color w:val="000000" w:themeColor="text1"/>
+          <w:sz w:val="28"/>
+          <w:szCs w:val="28"/>
+        </w:rPr>
+        <w:t>Accuracy</w:t>
+      </w:r>
+      <w:r>
+        <w:rPr>
+          <w:rFonts w:ascii="Times New Roman" w:hAnsi="Times New Roman" w:cs="Times New Roman"/>
+          <w:b/>
+          <w:bCs/>
+          <w:color w:val="000000" w:themeColor="text1"/>
+          <w:sz w:val="28"/>
+          <w:szCs w:val="28"/>
+        </w:rPr>
+        <w:t xml:space="preserve">- </w:t>
+      </w:r>
+      <w:r>
+        <w:rPr>
+          <w:rFonts w:ascii="Times New Roman" w:hAnsi="Times New Roman" w:cs="Times New Roman"/>
+          <w:color w:val="000000" w:themeColor="text1"/>
+          <w:sz w:val="24"/>
+          <w:szCs w:val="24"/>
+        </w:rPr>
+        <w:t>The site has a protocol in which everyone can edit any article provided that the user signs up or provides his/her Ip address thus the site content can not all be trusted as we can not tell whether a person is fit to write that particular article.</w:t>
+      </w:r>
+    </w:p>
+    <w:p>
+      <w:pPr>
+        <w:rPr>
+          <w:rFonts w:ascii="Times New Roman" w:hAnsi="Times New Roman" w:cs="Times New Roman"/>
+          <w:color w:val="000000" w:themeColor="text1"/>
+          <w:sz w:val="24"/>
+          <w:szCs w:val="24"/>
+        </w:rPr>
+      </w:pPr>
+      <w:r>
+        <w:rPr>
+          <w:rFonts w:ascii="Times New Roman" w:hAnsi="Times New Roman" w:cs="Times New Roman"/>
+          <w:b/>
+          <w:bCs/>
+          <w:color w:val="000000" w:themeColor="text1"/>
+          <w:sz w:val="28"/>
+          <w:szCs w:val="28"/>
+        </w:rPr>
+        <w:t>Authority</w:t>
+      </w:r>
+      <w:r>
+        <w:rPr>
+          <w:rFonts w:ascii="Times New Roman" w:hAnsi="Times New Roman" w:cs="Times New Roman"/>
+          <w:b/>
+          <w:bCs/>
+          <w:color w:val="000000" w:themeColor="text1"/>
+          <w:sz w:val="28"/>
+          <w:szCs w:val="28"/>
+        </w:rPr>
+        <w:t xml:space="preserve">- </w:t>
+      </w:r>
+      <w:r>
+        <w:rPr>
+          <w:rFonts w:ascii="Times New Roman" w:hAnsi="Times New Roman" w:cs="Times New Roman"/>
+          <w:color w:val="000000" w:themeColor="text1"/>
+          <w:sz w:val="24"/>
+          <w:szCs w:val="24"/>
+        </w:rPr>
+        <w:t>This site is one of the most opened sites in the web. It has a .com</w:t>
+      </w:r>
+      <w:r>
+        <w:rPr>
+          <w:rFonts w:ascii="Times New Roman" w:hAnsi="Times New Roman" w:cs="Times New Roman"/>
+          <w:color w:val="000000" w:themeColor="text1"/>
+          <w:sz w:val="24"/>
+          <w:szCs w:val="24"/>
+        </w:rPr>
+        <w:t xml:space="preserve"> a high-level</w:t>
+      </w:r>
+      <w:r>
+        <w:rPr>
+          <w:rFonts w:ascii="Times New Roman" w:hAnsi="Times New Roman" w:cs="Times New Roman"/>
+          <w:color w:val="000000" w:themeColor="text1"/>
+          <w:sz w:val="24"/>
+          <w:szCs w:val="24"/>
+        </w:rPr>
+        <w:t xml:space="preserve"> domain</w:t>
+      </w:r>
+      <w:r>
+        <w:rPr>
+          <w:rFonts w:ascii="Times New Roman" w:hAnsi="Times New Roman" w:cs="Times New Roman"/>
+          <w:color w:val="000000" w:themeColor="text1"/>
+          <w:sz w:val="24"/>
+          <w:szCs w:val="24"/>
+        </w:rPr>
+        <w:t xml:space="preserve"> registered at MarkMonitor.inc. Their Contact Us page has email to contact the site’s owners.</w:t>
+      </w:r>
+    </w:p>
+    <w:p>
+      <w:pPr>
+        <w:rPr>
+          <w:rFonts w:ascii="Times New Roman" w:hAnsi="Times New Roman" w:cs="Times New Roman"/>
+          <w:color w:val="000000" w:themeColor="text1"/>
+          <w:sz w:val="24"/>
+          <w:szCs w:val="24"/>
+        </w:rPr>
+      </w:pPr>
+      <w:r>
+        <w:rPr>
+          <w:rFonts w:ascii="Times New Roman" w:hAnsi="Times New Roman" w:cs="Times New Roman"/>
+          <w:b/>
+          <w:bCs/>
+          <w:color w:val="000000" w:themeColor="text1"/>
+          <w:sz w:val="28"/>
+          <w:szCs w:val="28"/>
+        </w:rPr>
+        <w:t>Objectivity</w:t>
+      </w:r>
+      <w:r>
+        <w:rPr>
+          <w:rFonts w:ascii="Times New Roman" w:hAnsi="Times New Roman" w:cs="Times New Roman"/>
+          <w:color w:val="000000" w:themeColor="text1"/>
+          <w:sz w:val="24"/>
+          <w:szCs w:val="24"/>
+        </w:rPr>
+        <w:t>- The main purpose of the site is to collect and serve all the knowledge in the world. Every page of this site has informative form of presentation.</w:t>
+      </w:r>
+    </w:p>
+    <w:p>
+      <w:pPr>
+        <w:rPr>
+          <w:rFonts w:ascii="Times New Roman" w:hAnsi="Times New Roman" w:cs="Times New Roman"/>
+          <w:bCs/>
+          <w:color w:val="000000" w:themeColor="text1"/>
+          <w:sz w:val="24"/>
+          <w:szCs w:val="24"/>
+        </w:rPr>
+      </w:pPr>
+      <w:r>
+        <w:rPr>
+          <w:rFonts w:ascii="Times New Roman" w:hAnsi="Times New Roman" w:cs="Times New Roman"/>
+          <w:b/>
+          <w:bCs/>
+          <w:color w:val="000000" w:themeColor="text1"/>
+          <w:sz w:val="28"/>
+          <w:szCs w:val="28"/>
+        </w:rPr>
+        <w:t>Currency</w:t>
+      </w:r>
+      <w:r>
+        <w:rPr>
+          <w:rFonts w:ascii="Times New Roman" w:hAnsi="Times New Roman" w:cs="Times New Roman"/>
+          <w:bCs/>
+          <w:color w:val="000000" w:themeColor="text1"/>
+          <w:sz w:val="24"/>
+          <w:szCs w:val="24"/>
+        </w:rPr>
+        <w:t xml:space="preserve">- The site thoroughly states every edited version of the posted article </w:t>
+      </w:r>
+      <w:proofErr w:type="gramStart"/>
+      <w:r>
+        <w:rPr>
+          <w:rFonts w:ascii="Times New Roman" w:hAnsi="Times New Roman" w:cs="Times New Roman"/>
+          <w:bCs/>
+          <w:color w:val="000000" w:themeColor="text1"/>
+          <w:sz w:val="24"/>
+          <w:szCs w:val="24"/>
+        </w:rPr>
+        <w:t xml:space="preserve">and  </w:t>
+      </w:r>
+      <w:proofErr w:type="spellStart"/>
+      <w:r>
+        <w:rPr>
+          <w:rFonts w:ascii="Times New Roman" w:hAnsi="Times New Roman" w:cs="Times New Roman"/>
+          <w:bCs/>
+          <w:color w:val="000000" w:themeColor="text1"/>
+          <w:sz w:val="24"/>
+          <w:szCs w:val="24"/>
+        </w:rPr>
+        <w:t>every</w:t>
+      </w:r>
+      <w:proofErr w:type="gramEnd"/>
+      <w:r>
+        <w:rPr>
+          <w:rFonts w:ascii="Times New Roman" w:hAnsi="Times New Roman" w:cs="Times New Roman"/>
+          <w:bCs/>
+          <w:color w:val="000000" w:themeColor="text1"/>
+          <w:sz w:val="24"/>
+          <w:szCs w:val="24"/>
+        </w:rPr>
+        <w:t xml:space="preserve"> one</w:t>
+      </w:r>
+      <w:proofErr w:type="spellEnd"/>
+      <w:r>
+        <w:rPr>
+          <w:rFonts w:ascii="Times New Roman" w:hAnsi="Times New Roman" w:cs="Times New Roman"/>
+          <w:bCs/>
+          <w:color w:val="000000" w:themeColor="text1"/>
+          <w:sz w:val="24"/>
+          <w:szCs w:val="24"/>
+        </w:rPr>
+        <w:t xml:space="preserve"> who has participated on the article. The article being up to date solely depends on the number of people contributing </w:t>
+      </w:r>
+      <w:r>
+        <w:rPr>
+          <w:rFonts w:ascii="Times New Roman" w:hAnsi="Times New Roman" w:cs="Times New Roman"/>
+          <w:bCs/>
+          <w:color w:val="000000" w:themeColor="text1"/>
+          <w:sz w:val="24"/>
+          <w:szCs w:val="24"/>
+        </w:rPr>
+        <w:t xml:space="preserve">on these articles. On a </w:t>
+      </w:r>
+      <w:hyperlink r:id="rId17" w:history="1">
+        <w:r>
+          <w:rPr>
+            <w:rStyle w:val="Hyperlink"/>
+            <w:rFonts w:ascii="Times New Roman" w:hAnsi="Times New Roman" w:cs="Times New Roman"/>
+            <w:bCs/>
+            <w:sz w:val="24"/>
+            <w:szCs w:val="24"/>
+          </w:rPr>
+          <w:t>page</w:t>
+        </w:r>
+      </w:hyperlink>
+      <w:r>
+        <w:rPr>
+          <w:rFonts w:ascii="Times New Roman" w:hAnsi="Times New Roman" w:cs="Times New Roman"/>
+          <w:bCs/>
+          <w:color w:val="000000" w:themeColor="text1"/>
+          <w:sz w:val="24"/>
+          <w:szCs w:val="24"/>
+        </w:rPr>
+        <w:t xml:space="preserve"> I recently visited there were some dead links.</w:t>
+      </w:r>
+    </w:p>
+    <w:p>
+      <w:pPr>
+        <w:rPr>
+          <w:rFonts w:ascii="Times New Roman" w:hAnsi="Times New Roman" w:cs="Times New Roman"/>
+          <w:color w:val="000000" w:themeColor="text1"/>
+          <w:sz w:val="24"/>
+          <w:szCs w:val="24"/>
+        </w:rPr>
+      </w:pPr>
+      <w:r>
+        <w:rPr>
+          <w:rFonts w:ascii="Times New Roman" w:hAnsi="Times New Roman" w:cs="Times New Roman"/>
+          <w:b/>
+          <w:bCs/>
+          <w:color w:val="000000" w:themeColor="text1"/>
+          <w:sz w:val="28"/>
+          <w:szCs w:val="28"/>
+        </w:rPr>
+        <w:t>Coverage</w:t>
+      </w:r>
+      <w:r>
+        <w:rPr>
+          <w:rFonts w:ascii="Times New Roman" w:hAnsi="Times New Roman" w:cs="Times New Roman"/>
+          <w:b/>
+          <w:bCs/>
+          <w:color w:val="000000" w:themeColor="text1"/>
+          <w:sz w:val="24"/>
+          <w:szCs w:val="24"/>
+        </w:rPr>
+        <w:t xml:space="preserve">- </w:t>
+      </w:r>
+      <w:r>
+        <w:rPr>
+          <w:rFonts w:ascii="Times New Roman" w:hAnsi="Times New Roman" w:cs="Times New Roman"/>
+          <w:color w:val="000000" w:themeColor="text1"/>
+          <w:sz w:val="24"/>
+          <w:szCs w:val="24"/>
+        </w:rPr>
+        <w:t xml:space="preserve">The site is totally free to read and to web scrapping. The site does not need any </w:t>
+      </w:r>
+      <w:proofErr w:type="gramStart"/>
+      <w:r>
+        <w:rPr>
+          <w:rFonts w:ascii="Times New Roman" w:hAnsi="Times New Roman" w:cs="Times New Roman"/>
+          <w:color w:val="000000" w:themeColor="text1"/>
+          <w:sz w:val="24"/>
+          <w:szCs w:val="24"/>
+        </w:rPr>
+        <w:t>third party</w:t>
+      </w:r>
+      <w:proofErr w:type="gramEnd"/>
+      <w:r>
+        <w:rPr>
+          <w:rFonts w:ascii="Times New Roman" w:hAnsi="Times New Roman" w:cs="Times New Roman"/>
+          <w:color w:val="000000" w:themeColor="text1"/>
+          <w:sz w:val="24"/>
+          <w:szCs w:val="24"/>
+        </w:rPr>
+        <w:t xml:space="preserve"> plugins and can run on any browser.</w:t>
+      </w:r>
+    </w:p>
+    <w:bookmarkEnd w:id="0"/>
+    <w:p>
+      <w:pPr>
+        <w:rPr>
+          <w:rFonts w:ascii="Times New Roman" w:hAnsi="Times New Roman" w:cs="Times New Roman"/>
+          <w:color w:val="000000" w:themeColor="text1"/>
+          <w:sz w:val="24"/>
+          <w:szCs w:val="24"/>
+        </w:rPr>
+      </w:pPr>
     </w:p>
     <w:sectPr>
       <w:pgSz w:w="12240" w:h="15840"/>

</xml_diff>